<commit_message>
Third version, adding main_test.cpp
</commit_message>
<xml_diff>
--- a/Form Esercitazione.docx
+++ b/Form Esercitazione.docx
@@ -479,76 +479,59 @@
           <w:lang w:eastAsia="en-GB"/>
           <w14:ligatures w14:val="none"/>
         </w:rPr>
-        <w:t xml:space="preserve">Classe </w:t>
-      </w:r>
-      <w:proofErr w:type="spellStart"/>
-      <w:r>
-        <w:rPr>
-          <w:rFonts w:ascii="Arial" w:eastAsia="Times New Roman" w:hAnsi="Arial" w:cs="Arial"/>
-          <w:b/>
-          <w:bCs/>
-          <w:kern w:val="0"/>
-          <w:sz w:val="24"/>
-          <w:szCs w:val="24"/>
+        <w:t>Classe polygon</w:t>
+      </w:r>
+    </w:p>
+    <w:p>
+      <w:pPr>
+        <w:spacing w:after="0" w:line="240" w:lineRule="auto"/>
+        <w:ind w:left="-284" w:right="-330"/>
+        <w:jc w:val="both"/>
+        <w:rPr>
+          <w:rFonts w:ascii="Arial" w:eastAsia="Times New Roman" w:hAnsi="Arial" w:cs="Arial"/>
+          <w:b/>
+          <w:bCs/>
+          <w:kern w:val="0"/>
+          <w:lang w:eastAsia="en-GB"/>
+          <w14:ligatures w14:val="none"/>
+        </w:rPr>
+      </w:pPr>
+    </w:p>
+    <w:p>
+      <w:pPr>
+        <w:spacing w:after="0" w:line="240" w:lineRule="auto"/>
+        <w:ind w:left="-284" w:right="-330"/>
+        <w:jc w:val="both"/>
+        <w:rPr>
+          <w:rFonts w:ascii="Arial" w:eastAsia="Times New Roman" w:hAnsi="Arial" w:cs="Arial"/>
+          <w:color w:val="000000"/>
+          <w:kern w:val="0"/>
+          <w:lang w:eastAsia="en-GB"/>
+          <w14:ligatures w14:val="none"/>
+        </w:rPr>
+      </w:pPr>
+      <w:r>
+        <w:rPr>
+          <w:rFonts w:ascii="Arial" w:eastAsia="Times New Roman" w:hAnsi="Arial" w:cs="Arial"/>
+          <w:color w:val="000000"/>
+          <w:kern w:val="0"/>
+          <w:lang w:eastAsia="en-GB"/>
+          <w14:ligatures w14:val="none"/>
+        </w:rPr>
+        <w:t xml:space="preserve">Sono presenti due documentazioni diverse per la classe </w:t>
+      </w:r>
+      <w:r>
+        <w:rPr>
+          <w:rFonts w:ascii="Arial" w:eastAsia="Times New Roman" w:hAnsi="Arial" w:cs="Arial"/>
+          <w:b/>
+          <w:bCs/>
+          <w:color w:val="000000"/>
+          <w:kern w:val="0"/>
           <w:lang w:eastAsia="en-GB"/>
           <w14:ligatures w14:val="none"/>
         </w:rPr>
         <w:t>polygon</w:t>
       </w:r>
-      <w:proofErr w:type="spellEnd"/>
-    </w:p>
-    <w:p>
-      <w:pPr>
-        <w:spacing w:after="0" w:line="240" w:lineRule="auto"/>
-        <w:ind w:left="-284" w:right="-330"/>
-        <w:jc w:val="both"/>
-        <w:rPr>
-          <w:rFonts w:ascii="Arial" w:eastAsia="Times New Roman" w:hAnsi="Arial" w:cs="Arial"/>
-          <w:b/>
-          <w:bCs/>
-          <w:kern w:val="0"/>
-          <w:lang w:eastAsia="en-GB"/>
-          <w14:ligatures w14:val="none"/>
-        </w:rPr>
-      </w:pPr>
-    </w:p>
-    <w:p>
-      <w:pPr>
-        <w:spacing w:after="0" w:line="240" w:lineRule="auto"/>
-        <w:ind w:left="-284" w:right="-330"/>
-        <w:jc w:val="both"/>
-        <w:rPr>
-          <w:rFonts w:ascii="Arial" w:eastAsia="Times New Roman" w:hAnsi="Arial" w:cs="Arial"/>
-          <w:color w:val="000000"/>
-          <w:kern w:val="0"/>
-          <w:lang w:eastAsia="en-GB"/>
-          <w14:ligatures w14:val="none"/>
-        </w:rPr>
-      </w:pPr>
-      <w:r>
-        <w:rPr>
-          <w:rFonts w:ascii="Arial" w:eastAsia="Times New Roman" w:hAnsi="Arial" w:cs="Arial"/>
-          <w:color w:val="000000"/>
-          <w:kern w:val="0"/>
-          <w:lang w:eastAsia="en-GB"/>
-          <w14:ligatures w14:val="none"/>
-        </w:rPr>
-        <w:t xml:space="preserve">Sono presenti due documentazioni diverse per la classe </w:t>
-      </w:r>
-      <w:proofErr w:type="spellStart"/>
-      <w:r>
-        <w:rPr>
-          <w:rFonts w:ascii="Arial" w:eastAsia="Times New Roman" w:hAnsi="Arial" w:cs="Arial"/>
-          <w:b/>
-          <w:bCs/>
-          <w:color w:val="000000"/>
-          <w:kern w:val="0"/>
-          <w:lang w:eastAsia="en-GB"/>
-          <w14:ligatures w14:val="none"/>
-        </w:rPr>
-        <w:t>polygon</w:t>
-      </w:r>
-      <w:proofErr w:type="spellEnd"/>
       <w:r>
         <w:rPr>
           <w:rFonts w:ascii="Arial" w:eastAsia="Times New Roman" w:hAnsi="Arial" w:cs="Arial"/>
@@ -603,7 +586,6 @@
         </w:rPr>
         <w:t xml:space="preserve"> </w:t>
       </w:r>
-      <w:proofErr w:type="spellStart"/>
       <w:r>
         <w:rPr>
           <w:rFonts w:ascii="Arial" w:eastAsia="Times New Roman" w:hAnsi="Arial" w:cs="Arial"/>
@@ -616,7 +598,6 @@
         </w:rPr>
         <w:t>polygon</w:t>
       </w:r>
-      <w:proofErr w:type="spellEnd"/>
       <w:r>
         <w:rPr>
           <w:rFonts w:ascii="Arial" w:eastAsia="Times New Roman" w:hAnsi="Arial" w:cs="Arial"/>
@@ -715,7 +696,6 @@
           <w14:ligatures w14:val="none"/>
         </w:rPr>
       </w:pPr>
-      <w:proofErr w:type="spellStart"/>
       <w:r>
         <w:rPr>
           <w:rFonts w:ascii="Arial" w:eastAsia="Times New Roman" w:hAnsi="Arial" w:cs="Arial"/>
@@ -728,7 +708,6 @@
         </w:rPr>
         <w:t>polygon</w:t>
       </w:r>
-      <w:proofErr w:type="spellEnd"/>
       <w:r>
         <w:rPr>
           <w:rFonts w:ascii="Arial" w:eastAsia="Times New Roman" w:hAnsi="Arial" w:cs="Arial"/>
@@ -815,7 +794,29 @@
           <w:lang w:eastAsia="en-GB"/>
           <w14:ligatures w14:val="none"/>
         </w:rPr>
-        <w:t xml:space="preserve"> al fatto che nel file polygon.cpp, alla riga 3 del codice, c</w:t>
+        <w:t xml:space="preserve"> al fatto che nel file </w:t>
+      </w:r>
+      <w:r>
+        <w:rPr>
+          <w:rFonts w:ascii="Arial" w:eastAsia="Times New Roman" w:hAnsi="Arial" w:cs="Arial"/>
+          <w:b/>
+          <w:bCs/>
+          <w:color w:val="000000"/>
+          <w:kern w:val="0"/>
+          <w:lang w:eastAsia="en-GB"/>
+          <w14:ligatures w14:val="none"/>
+        </w:rPr>
+        <w:t>polygon.cpp</w:t>
+      </w:r>
+      <w:r>
+        <w:rPr>
+          <w:rFonts w:ascii="Arial" w:eastAsia="Times New Roman" w:hAnsi="Arial" w:cs="Arial"/>
+          <w:color w:val="000000"/>
+          <w:kern w:val="0"/>
+          <w:lang w:eastAsia="en-GB"/>
+          <w14:ligatures w14:val="none"/>
+        </w:rPr>
+        <w:t>, alla riga 3 del codice, c</w:t>
       </w:r>
       <w:r>
         <w:rPr>
@@ -953,7 +954,225 @@
         <w:ind w:left="-284" w:right="60"/>
         <w:jc w:val="both"/>
         <w:rPr>
-          <w:rFonts w:ascii="Roboto" w:eastAsia="Times New Roman" w:hAnsi="Roboto" w:cs="Times New Roman"/>
+          <w:rFonts w:ascii="Arial" w:eastAsia="Times New Roman" w:hAnsi="Arial" w:cs="Arial"/>
+          <w:kern w:val="0"/>
+          <w:lang w:eastAsia="en-GB"/>
+          <w14:ligatures w14:val="none"/>
+        </w:rPr>
+      </w:pPr>
+      <w:r>
+        <w:rPr>
+          <w:rFonts w:ascii="Arial" w:eastAsia="Times New Roman" w:hAnsi="Arial" w:cs="Arial"/>
+          <w:kern w:val="0"/>
+          <w:lang w:eastAsia="en-GB"/>
+          <w14:ligatures w14:val="none"/>
+        </w:rPr>
+        <w:t>Dopo alcuni test il problema si è risolto andando a modificare</w:t>
+      </w:r>
+      <w:r>
+        <w:rPr>
+          <w:rFonts w:ascii="Arial" w:eastAsia="Times New Roman" w:hAnsi="Arial" w:cs="Arial"/>
+          <w:kern w:val="0"/>
+          <w:lang w:eastAsia="en-GB"/>
+          <w14:ligatures w14:val="none"/>
+        </w:rPr>
+        <w:t xml:space="preserve"> la riga 3 come riportato</w:t>
+      </w:r>
+      <w:r>
+        <w:rPr>
+          <w:rFonts w:ascii="Arial" w:eastAsia="Times New Roman" w:hAnsi="Arial" w:cs="Arial"/>
+          <w:kern w:val="0"/>
+          <w:lang w:eastAsia="en-GB"/>
+          <w14:ligatures w14:val="none"/>
+        </w:rPr>
+        <w:t xml:space="preserve"> sopra e</w:t>
+      </w:r>
+      <w:r>
+        <w:rPr>
+          <w:rFonts w:ascii="Arial" w:eastAsia="Times New Roman" w:hAnsi="Arial" w:cs="Arial"/>
+          <w:kern w:val="0"/>
+          <w:lang w:eastAsia="en-GB"/>
+          <w14:ligatures w14:val="none"/>
+        </w:rPr>
+        <w:t xml:space="preserve"> l</w:t>
+      </w:r>
+      <w:r>
+        <w:rPr>
+          <w:rFonts w:ascii="Arial" w:eastAsia="Times New Roman" w:hAnsi="Arial" w:cs="Arial"/>
+          <w:kern w:val="0"/>
+          <w:lang w:eastAsia="en-GB"/>
+          <w14:ligatures w14:val="none"/>
+        </w:rPr>
+        <w:t>a</w:t>
+      </w:r>
+      <w:r>
+        <w:rPr>
+          <w:rFonts w:ascii="Arial" w:eastAsia="Times New Roman" w:hAnsi="Arial" w:cs="Arial"/>
+          <w:kern w:val="0"/>
+          <w:lang w:eastAsia="en-GB"/>
+          <w14:ligatures w14:val="none"/>
+        </w:rPr>
+        <w:t xml:space="preserve"> riga 16 del file </w:t>
+      </w:r>
+      <w:r>
+        <w:rPr>
+          <w:rFonts w:ascii="Arial" w:eastAsia="Times New Roman" w:hAnsi="Arial" w:cs="Arial"/>
+          <w:b/>
+          <w:bCs/>
+          <w:kern w:val="0"/>
+          <w:lang w:eastAsia="en-GB"/>
+          <w14:ligatures w14:val="none"/>
+        </w:rPr>
+        <w:t>polygon.h</w:t>
+      </w:r>
+      <w:r>
+        <w:rPr>
+          <w:rFonts w:ascii="Arial" w:eastAsia="Times New Roman" w:hAnsi="Arial" w:cs="Arial"/>
+          <w:kern w:val="0"/>
+          <w:lang w:eastAsia="en-GB"/>
+          <w14:ligatures w14:val="none"/>
+        </w:rPr>
+        <w:t xml:space="preserve"> nel modo seguente:</w:t>
+      </w:r>
+    </w:p>
+    <w:p>
+      <w:pPr>
+        <w:spacing w:before="60" w:after="60" w:line="330" w:lineRule="atLeast"/>
+        <w:ind w:left="-284" w:right="60"/>
+        <w:jc w:val="both"/>
+        <w:rPr>
+          <w:rFonts w:ascii="Cascadia Mono" w:hAnsi="Cascadia Mono" w:cs="Cascadia Mono"/>
+          <w:color w:val="008000"/>
+          <w:kern w:val="0"/>
+          <w:sz w:val="19"/>
+          <w:szCs w:val="19"/>
+        </w:rPr>
+      </w:pPr>
+      <w:r>
+        <w:rPr>
+          <w:rFonts w:ascii="Cascadia Mono" w:hAnsi="Cascadia Mono" w:cs="Cascadia Mono"/>
+          <w:color w:val="008000"/>
+          <w:kern w:val="0"/>
+          <w:sz w:val="19"/>
+          <w:szCs w:val="19"/>
+        </w:rPr>
+        <w:t xml:space="preserve">@class </w:t>
+      </w:r>
+      <w:r>
+        <w:rPr>
+          <w:rFonts w:ascii="Cascadia Mono" w:hAnsi="Cascadia Mono" w:cs="Cascadia Mono"/>
+          <w:color w:val="008000"/>
+          <w:kern w:val="0"/>
+          <w:sz w:val="19"/>
+          <w:szCs w:val="19"/>
+        </w:rPr>
+        <w:t>p</w:t>
+      </w:r>
+      <w:r>
+        <w:rPr>
+          <w:rFonts w:ascii="Cascadia Mono" w:hAnsi="Cascadia Mono" w:cs="Cascadia Mono"/>
+          <w:color w:val="008000"/>
+          <w:kern w:val="0"/>
+          <w:sz w:val="19"/>
+          <w:szCs w:val="19"/>
+        </w:rPr>
+        <w:t>olygon</w:t>
+      </w:r>
+      <w:r>
+        <w:rPr>
+          <w:rFonts w:ascii="Cascadia Mono" w:hAnsi="Cascadia Mono" w:cs="Cascadia Mono"/>
+          <w:color w:val="008000"/>
+          <w:kern w:val="0"/>
+          <w:sz w:val="19"/>
+          <w:szCs w:val="19"/>
+        </w:rPr>
+        <w:t xml:space="preserve"> </w:t>
+      </w:r>
+      <w:r>
+        <w:rPr>
+          <w:rFonts w:ascii="Cascadia Mono" w:hAnsi="Cascadia Mono" w:cs="Cascadia Mono"/>
+          <w:color w:val="008000"/>
+          <w:kern w:val="0"/>
+          <w:sz w:val="19"/>
+          <w:szCs w:val="19"/>
+        </w:rPr>
+        <w:tab/>
+      </w:r>
+      <w:r>
+        <w:rPr>
+          <w:rFonts w:ascii="Cascadia Mono" w:hAnsi="Cascadia Mono" w:cs="Cascadia Mono"/>
+          <w:color w:val="008000"/>
+          <w:kern w:val="0"/>
+          <w:sz w:val="19"/>
+          <w:szCs w:val="19"/>
+        </w:rPr>
+        <w:tab/>
+      </w:r>
+      <w:r>
+        <w:rPr>
+          <w:rFonts w:ascii="Cascadia Mono" w:hAnsi="Cascadia Mono" w:cs="Cascadia Mono"/>
+          <w:b/>
+          <w:bCs/>
+          <w:kern w:val="0"/>
+          <w:sz w:val="19"/>
+          <w:szCs w:val="19"/>
+        </w:rPr>
+        <w:sym w:font="Wingdings" w:char="F0E0"/>
+      </w:r>
+      <w:r>
+        <w:rPr>
+          <w:rFonts w:ascii="Cascadia Mono" w:hAnsi="Cascadia Mono" w:cs="Cascadia Mono"/>
+          <w:b/>
+          <w:bCs/>
+          <w:kern w:val="0"/>
+          <w:sz w:val="19"/>
+          <w:szCs w:val="19"/>
+        </w:rPr>
+        <w:tab/>
+      </w:r>
+      <w:r>
+        <w:rPr>
+          <w:rFonts w:ascii="Cascadia Mono" w:hAnsi="Cascadia Mono" w:cs="Cascadia Mono"/>
+          <w:color w:val="008000"/>
+          <w:kern w:val="0"/>
+          <w:sz w:val="19"/>
+          <w:szCs w:val="19"/>
+        </w:rPr>
+        <w:t xml:space="preserve"> </w:t>
+      </w:r>
+      <w:r>
+        <w:rPr>
+          <w:rFonts w:ascii="Cascadia Mono" w:hAnsi="Cascadia Mono" w:cs="Cascadia Mono"/>
+          <w:color w:val="008000"/>
+          <w:kern w:val="0"/>
+          <w:sz w:val="19"/>
+          <w:szCs w:val="19"/>
+        </w:rPr>
+        <w:t>@class Polygon</w:t>
+      </w:r>
+    </w:p>
+    <w:p>
+      <w:pPr>
+        <w:spacing w:before="60" w:after="60" w:line="330" w:lineRule="atLeast"/>
+        <w:ind w:left="-284" w:right="60"/>
+        <w:jc w:val="both"/>
+        <w:rPr>
+          <w:rFonts w:ascii="Arial" w:eastAsia="Times New Roman" w:hAnsi="Arial" w:cs="Arial"/>
+          <w:kern w:val="0"/>
+          <w:lang w:eastAsia="en-GB"/>
+          <w14:ligatures w14:val="none"/>
+        </w:rPr>
+      </w:pPr>
+    </w:p>
+    <w:p>
+      <w:pPr>
+        <w:spacing w:before="60" w:after="60" w:line="330" w:lineRule="atLeast"/>
+        <w:ind w:left="-284" w:right="60"/>
+        <w:jc w:val="both"/>
+        <w:rPr>
+          <w:rFonts w:ascii="Arial" w:eastAsia="Times New Roman" w:hAnsi="Arial" w:cs="Arial"/>
+          <w:i/>
+          <w:iCs/>
           <w:color w:val="000000"/>
           <w:kern w:val="0"/>
           <w:sz w:val="21"/>
@@ -969,27 +1188,7 @@
           <w:lang w:eastAsia="en-GB"/>
           <w14:ligatures w14:val="none"/>
         </w:rPr>
-        <w:t xml:space="preserve">La descrizione della funzione </w:t>
-      </w:r>
-      <w:proofErr w:type="spellStart"/>
-      <w:r>
-        <w:rPr>
-          <w:rFonts w:ascii="Arial" w:eastAsia="Times New Roman" w:hAnsi="Arial" w:cs="Arial"/>
-          <w:kern w:val="0"/>
-          <w:lang w:eastAsia="en-GB"/>
-          <w14:ligatures w14:val="none"/>
-        </w:rPr>
-        <w:t>GetArea</w:t>
-      </w:r>
-      <w:proofErr w:type="spellEnd"/>
-      <w:r>
-        <w:rPr>
-          <w:rFonts w:ascii="Arial" w:eastAsia="Times New Roman" w:hAnsi="Arial" w:cs="Arial"/>
-          <w:kern w:val="0"/>
-          <w:lang w:eastAsia="en-GB"/>
-          <w14:ligatures w14:val="none"/>
-        </w:rPr>
-        <w:t xml:space="preserve"> è </w:t>
+        <w:t xml:space="preserve">La descrizione della funzione GetArea è </w:t>
       </w:r>
       <w:r>
         <w:rPr>
@@ -1102,6 +1301,28 @@
     <w:p>
       <w:pPr>
         <w:spacing w:after="0" w:line="240" w:lineRule="auto"/>
+        <w:ind w:left="-284" w:right="-330"/>
+        <w:jc w:val="both"/>
+        <w:rPr>
+          <w:rFonts w:ascii="Arial" w:eastAsia="Times New Roman" w:hAnsi="Arial" w:cs="Arial"/>
+          <w:kern w:val="0"/>
+          <w:lang w:eastAsia="en-GB"/>
+          <w14:ligatures w14:val="none"/>
+        </w:rPr>
+      </w:pPr>
+      <w:r>
+        <w:rPr>
+          <w:rFonts w:ascii="Arial" w:eastAsia="Times New Roman" w:hAnsi="Arial" w:cs="Arial"/>
+          <w:kern w:val="0"/>
+          <w:lang w:eastAsia="en-GB"/>
+          <w14:ligatures w14:val="none"/>
+        </w:rPr>
+        <w:t>Per il resto la documentazione è stata fatta in modo adeguato.</w:t>
+      </w:r>
+    </w:p>
+    <w:p>
+      <w:pPr>
+        <w:spacing w:after="0" w:line="240" w:lineRule="auto"/>
         <w:ind w:right="-330"/>
         <w:jc w:val="both"/>
         <w:rPr>
@@ -1274,7 +1495,7 @@
           <w:lang w:eastAsia="en-GB"/>
           <w14:ligatures w14:val="none"/>
         </w:rPr>
-        <w:t xml:space="preserve">the class rectangle </w:t>
+        <w:t xml:space="preserve">the class </w:t>
       </w:r>
       <w:proofErr w:type="spellStart"/>
       <w:r>
@@ -1286,7 +1507,7 @@
           <w:lang w:eastAsia="en-GB"/>
           <w14:ligatures w14:val="none"/>
         </w:rPr>
-        <w:t>is</w:t>
+        <w:t>rectangle</w:t>
       </w:r>
       <w:proofErr w:type="spellEnd"/>
       <w:r>
@@ -1298,7 +1519,7 @@
           <w:lang w:eastAsia="en-GB"/>
           <w14:ligatures w14:val="none"/>
         </w:rPr>
-        <w:t xml:space="preserve"> a </w:t>
+        <w:t xml:space="preserve"> </w:t>
       </w:r>
       <w:proofErr w:type="spellStart"/>
       <w:r>
@@ -1310,7 +1531,7 @@
           <w:lang w:eastAsia="en-GB"/>
           <w14:ligatures w14:val="none"/>
         </w:rPr>
-        <w:t>poligonal</w:t>
+        <w:t>is</w:t>
       </w:r>
       <w:proofErr w:type="spellEnd"/>
       <w:r>
@@ -1322,140 +1543,9 @@
           <w:lang w:eastAsia="en-GB"/>
           <w14:ligatures w14:val="none"/>
         </w:rPr>
-        <w:t xml:space="preserve"> figure with 4 sides and</w:t>
-      </w:r>
-      <w:r>
-        <w:rPr>
-          <w:rFonts w:ascii="Arial" w:eastAsia="Times New Roman" w:hAnsi="Arial" w:cs="Arial"/>
-          <w:kern w:val="0"/>
-          <w:lang w:eastAsia="en-GB"/>
-          <w14:ligatures w14:val="none"/>
-        </w:rPr>
-        <w:t>…</w:t>
-      </w:r>
-      <w:r>
-        <w:rPr>
-          <w:rFonts w:ascii="Arial" w:eastAsia="Times New Roman" w:hAnsi="Arial" w:cs="Arial"/>
-          <w:kern w:val="0"/>
-          <w:lang w:eastAsia="en-GB"/>
-          <w14:ligatures w14:val="none"/>
-        </w:rPr>
-        <w:t>’</w:t>
-      </w:r>
-      <w:r>
-        <w:rPr>
-          <w:rFonts w:ascii="Arial" w:eastAsia="Times New Roman" w:hAnsi="Arial" w:cs="Arial"/>
-          <w:kern w:val="0"/>
-          <w:lang w:eastAsia="en-GB"/>
-          <w14:ligatures w14:val="none"/>
-        </w:rPr>
-        <w:t xml:space="preserve">; </w:t>
-      </w:r>
-      <w:r>
-        <w:rPr>
-          <w:rFonts w:ascii="Arial" w:eastAsia="Times New Roman" w:hAnsi="Arial" w:cs="Arial"/>
-          <w:kern w:val="0"/>
-          <w:lang w:eastAsia="en-GB"/>
-          <w14:ligatures w14:val="none"/>
-        </w:rPr>
-        <w:t xml:space="preserve">avrei scritto che la classe rectangle </w:t>
-      </w:r>
-      <w:r>
-        <w:rPr>
-          <w:rFonts w:ascii="Arial" w:eastAsia="Times New Roman" w:hAnsi="Arial" w:cs="Arial"/>
-          <w:kern w:val="0"/>
-          <w:u w:val="single"/>
-          <w:lang w:eastAsia="en-GB"/>
-          <w14:ligatures w14:val="none"/>
-        </w:rPr>
-        <w:t>permette di lavorare</w:t>
-      </w:r>
-      <w:r>
-        <w:rPr>
-          <w:rFonts w:ascii="Arial" w:eastAsia="Times New Roman" w:hAnsi="Arial" w:cs="Arial"/>
-          <w:kern w:val="0"/>
-          <w:lang w:eastAsia="en-GB"/>
-          <w14:ligatures w14:val="none"/>
-        </w:rPr>
-        <w:t xml:space="preserve"> con figure con 4 lati…</w:t>
-      </w:r>
-    </w:p>
-    <w:p>
-      <w:pPr>
-        <w:spacing w:after="0" w:line="240" w:lineRule="auto"/>
-        <w:ind w:right="-330"/>
-        <w:jc w:val="both"/>
-        <w:rPr>
-          <w:rFonts w:ascii="Arial" w:eastAsia="Times New Roman" w:hAnsi="Arial" w:cs="Arial"/>
-          <w:kern w:val="0"/>
-          <w:lang w:eastAsia="en-GB"/>
-          <w14:ligatures w14:val="none"/>
-        </w:rPr>
-      </w:pPr>
-    </w:p>
-    <w:p>
-      <w:pPr>
-        <w:spacing w:after="0" w:line="240" w:lineRule="auto"/>
-        <w:ind w:left="-284" w:right="-330"/>
-        <w:jc w:val="both"/>
-        <w:rPr>
-          <w:rFonts w:ascii="Arial" w:eastAsia="Times New Roman" w:hAnsi="Arial" w:cs="Arial"/>
-          <w:b/>
-          <w:bCs/>
-          <w:kern w:val="0"/>
-          <w:lang w:eastAsia="en-GB"/>
-          <w14:ligatures w14:val="none"/>
-        </w:rPr>
-      </w:pPr>
-      <w:r>
-        <w:rPr>
-          <w:rFonts w:ascii="Arial" w:eastAsia="Times New Roman" w:hAnsi="Arial" w:cs="Arial"/>
-          <w:kern w:val="0"/>
-          <w:lang w:eastAsia="en-GB"/>
-          <w14:ligatures w14:val="none"/>
-        </w:rPr>
-        <w:t xml:space="preserve">La breve spiegazione delle funzioni </w:t>
+        <w:t xml:space="preserve"> a </w:t>
       </w:r>
       <w:proofErr w:type="spellStart"/>
-      <w:r>
-        <w:rPr>
-          <w:rFonts w:ascii="Arial" w:eastAsia="Times New Roman" w:hAnsi="Arial" w:cs="Arial"/>
-          <w:kern w:val="0"/>
-          <w:lang w:eastAsia="en-GB"/>
-          <w14:ligatures w14:val="none"/>
-        </w:rPr>
-        <w:t>SetDim</w:t>
-      </w:r>
-      <w:proofErr w:type="spellEnd"/>
-      <w:r>
-        <w:rPr>
-          <w:rFonts w:ascii="Arial" w:eastAsia="Times New Roman" w:hAnsi="Arial" w:cs="Arial"/>
-          <w:kern w:val="0"/>
-          <w:lang w:eastAsia="en-GB"/>
-          <w14:ligatures w14:val="none"/>
-        </w:rPr>
-        <w:t xml:space="preserve"> e </w:t>
-      </w:r>
-      <w:proofErr w:type="spellStart"/>
-      <w:r>
-        <w:rPr>
-          <w:rFonts w:ascii="Arial" w:eastAsia="Times New Roman" w:hAnsi="Arial" w:cs="Arial"/>
-          <w:kern w:val="0"/>
-          <w:lang w:eastAsia="en-GB"/>
-          <w14:ligatures w14:val="none"/>
-        </w:rPr>
-        <w:t>GetDim</w:t>
-      </w:r>
-      <w:proofErr w:type="spellEnd"/>
-      <w:r>
-        <w:rPr>
-          <w:rFonts w:ascii="Arial" w:eastAsia="Times New Roman" w:hAnsi="Arial" w:cs="Arial"/>
-          <w:kern w:val="0"/>
-          <w:lang w:eastAsia="en-GB"/>
-          <w14:ligatures w14:val="none"/>
-        </w:rPr>
-        <w:t xml:space="preserve"> è </w:t>
-      </w:r>
       <w:r>
         <w:rPr>
           <w:rFonts w:ascii="Arial" w:eastAsia="Times New Roman" w:hAnsi="Arial" w:cs="Arial"/>
@@ -1465,17 +1555,9 @@
           <w:lang w:eastAsia="en-GB"/>
           <w14:ligatures w14:val="none"/>
         </w:rPr>
-        <w:t>SETFUNCIONS</w:t>
-      </w:r>
-      <w:r>
-        <w:rPr>
-          <w:rFonts w:ascii="Arial" w:eastAsia="Times New Roman" w:hAnsi="Arial" w:cs="Arial"/>
-          <w:kern w:val="0"/>
-          <w:lang w:eastAsia="en-GB"/>
-          <w14:ligatures w14:val="none"/>
-        </w:rPr>
-        <w:t xml:space="preserve"> e </w:t>
-      </w:r>
+        <w:t>poligonal</w:t>
+      </w:r>
+      <w:proofErr w:type="spellEnd"/>
       <w:r>
         <w:rPr>
           <w:rFonts w:ascii="Arial" w:eastAsia="Times New Roman" w:hAnsi="Arial" w:cs="Arial"/>
@@ -1485,16 +1567,62 @@
           <w:lang w:eastAsia="en-GB"/>
           <w14:ligatures w14:val="none"/>
         </w:rPr>
-        <w:t>GETFUNCIONS</w:t>
-      </w:r>
-      <w:r>
-        <w:rPr>
-          <w:rFonts w:ascii="Arial" w:eastAsia="Times New Roman" w:hAnsi="Arial" w:cs="Arial"/>
-          <w:kern w:val="0"/>
-          <w:lang w:eastAsia="en-GB"/>
-          <w14:ligatures w14:val="none"/>
-        </w:rPr>
-        <w:t xml:space="preserve">, un po’ generica. </w:t>
+        <w:t xml:space="preserve"> figure with 4 sides and</w:t>
+      </w:r>
+      <w:r>
+        <w:rPr>
+          <w:rFonts w:ascii="Arial" w:eastAsia="Times New Roman" w:hAnsi="Arial" w:cs="Arial"/>
+          <w:kern w:val="0"/>
+          <w:lang w:eastAsia="en-GB"/>
+          <w14:ligatures w14:val="none"/>
+        </w:rPr>
+        <w:t>…</w:t>
+      </w:r>
+      <w:r>
+        <w:rPr>
+          <w:rFonts w:ascii="Arial" w:eastAsia="Times New Roman" w:hAnsi="Arial" w:cs="Arial"/>
+          <w:kern w:val="0"/>
+          <w:lang w:eastAsia="en-GB"/>
+          <w14:ligatures w14:val="none"/>
+        </w:rPr>
+        <w:t>’</w:t>
+      </w:r>
+      <w:r>
+        <w:rPr>
+          <w:rFonts w:ascii="Arial" w:eastAsia="Times New Roman" w:hAnsi="Arial" w:cs="Arial"/>
+          <w:kern w:val="0"/>
+          <w:lang w:eastAsia="en-GB"/>
+          <w14:ligatures w14:val="none"/>
+        </w:rPr>
+        <w:t xml:space="preserve">; </w:t>
+      </w:r>
+      <w:r>
+        <w:rPr>
+          <w:rFonts w:ascii="Arial" w:eastAsia="Times New Roman" w:hAnsi="Arial" w:cs="Arial"/>
+          <w:kern w:val="0"/>
+          <w:lang w:eastAsia="en-GB"/>
+          <w14:ligatures w14:val="none"/>
+        </w:rPr>
+        <w:t xml:space="preserve">avrei scritto che la classe rectangle </w:t>
+      </w:r>
+      <w:r>
+        <w:rPr>
+          <w:rFonts w:ascii="Arial" w:eastAsia="Times New Roman" w:hAnsi="Arial" w:cs="Arial"/>
+          <w:kern w:val="0"/>
+          <w:u w:val="single"/>
+          <w:lang w:eastAsia="en-GB"/>
+          <w14:ligatures w14:val="none"/>
+        </w:rPr>
+        <w:t>permette di lavorare</w:t>
+      </w:r>
+      <w:r>
+        <w:rPr>
+          <w:rFonts w:ascii="Arial" w:eastAsia="Times New Roman" w:hAnsi="Arial" w:cs="Arial"/>
+          <w:kern w:val="0"/>
+          <w:lang w:eastAsia="en-GB"/>
+          <w14:ligatures w14:val="none"/>
+        </w:rPr>
+        <w:t xml:space="preserve"> con figure con 4 lati…</w:t>
       </w:r>
     </w:p>
     <w:p>
@@ -1515,6 +1643,25 @@
         <w:spacing w:after="0" w:line="240" w:lineRule="auto"/>
         <w:ind w:left="-284" w:right="-330"/>
         <w:jc w:val="both"/>
+        <w:rPr>
+          <w:rFonts w:ascii="Arial" w:eastAsia="Times New Roman" w:hAnsi="Arial" w:cs="Arial"/>
+          <w:b/>
+          <w:bCs/>
+          <w:kern w:val="0"/>
+          <w:lang w:eastAsia="en-GB"/>
+          <w14:ligatures w14:val="none"/>
+        </w:rPr>
+      </w:pPr>
+      <w:r>
+        <w:rPr>
+          <w:rFonts w:ascii="Arial" w:eastAsia="Times New Roman" w:hAnsi="Arial" w:cs="Arial"/>
+          <w:kern w:val="0"/>
+          <w:lang w:eastAsia="en-GB"/>
+          <w14:ligatures w14:val="none"/>
+        </w:rPr>
+        <w:t xml:space="preserve">La breve spiegazione delle funzioni SetDim e GetDim è </w:t>
+      </w:r>
+      <w:r>
         <w:rPr>
           <w:rFonts w:ascii="Arial" w:eastAsia="Times New Roman" w:hAnsi="Arial" w:cs="Arial"/>
           <w:i/>
@@ -1523,62 +1670,16 @@
           <w:lang w:eastAsia="en-GB"/>
           <w14:ligatures w14:val="none"/>
         </w:rPr>
-      </w:pPr>
-      <w:r>
-        <w:rPr>
-          <w:rFonts w:ascii="Arial" w:eastAsia="Times New Roman" w:hAnsi="Arial" w:cs="Arial"/>
-          <w:kern w:val="0"/>
-          <w:lang w:eastAsia="en-GB"/>
-          <w14:ligatures w14:val="none"/>
-        </w:rPr>
-        <w:t>A</w:t>
-      </w:r>
-      <w:r>
-        <w:rPr>
-          <w:rFonts w:ascii="Arial" w:eastAsia="Times New Roman" w:hAnsi="Arial" w:cs="Arial"/>
-          <w:kern w:val="0"/>
-          <w:lang w:eastAsia="en-GB"/>
-          <w14:ligatures w14:val="none"/>
-        </w:rPr>
-        <w:t>vrei separato</w:t>
-      </w:r>
-      <w:r>
-        <w:rPr>
-          <w:rFonts w:ascii="Arial" w:eastAsia="Times New Roman" w:hAnsi="Arial" w:cs="Arial"/>
-          <w:kern w:val="0"/>
-          <w:lang w:eastAsia="en-GB"/>
-          <w14:ligatures w14:val="none"/>
-        </w:rPr>
-        <w:t xml:space="preserve"> in modo più evidente le funzioni </w:t>
-      </w:r>
-      <w:r>
-        <w:rPr>
-          <w:rFonts w:ascii="Arial" w:eastAsia="Times New Roman" w:hAnsi="Arial" w:cs="Arial"/>
-          <w:kern w:val="0"/>
-          <w:lang w:eastAsia="en-GB"/>
-          <w14:ligatures w14:val="none"/>
-        </w:rPr>
-        <w:t>di tipo ‘</w:t>
-      </w:r>
-      <w:proofErr w:type="spellStart"/>
-      <w:r>
-        <w:rPr>
-          <w:rFonts w:ascii="Arial" w:eastAsia="Times New Roman" w:hAnsi="Arial" w:cs="Arial"/>
-          <w:kern w:val="0"/>
-          <w:lang w:eastAsia="en-GB"/>
-          <w14:ligatures w14:val="none"/>
-        </w:rPr>
-        <w:t>virtual</w:t>
-      </w:r>
-      <w:proofErr w:type="spellEnd"/>
-      <w:r>
-        <w:rPr>
-          <w:rFonts w:ascii="Arial" w:eastAsia="Times New Roman" w:hAnsi="Arial" w:cs="Arial"/>
-          <w:kern w:val="0"/>
-          <w:lang w:eastAsia="en-GB"/>
-          <w14:ligatures w14:val="none"/>
-        </w:rPr>
-        <w:t xml:space="preserve"> = 0’ dalle altre </w:t>
+        <w:t>SETFUNCIONS</w:t>
+      </w:r>
+      <w:r>
+        <w:rPr>
+          <w:rFonts w:ascii="Arial" w:eastAsia="Times New Roman" w:hAnsi="Arial" w:cs="Arial"/>
+          <w:kern w:val="0"/>
+          <w:lang w:eastAsia="en-GB"/>
+          <w14:ligatures w14:val="none"/>
+        </w:rPr>
+        <w:t xml:space="preserve"> e </w:t>
       </w:r>
       <w:r>
         <w:rPr>
@@ -1589,10 +1690,36 @@
           <w:lang w:eastAsia="en-GB"/>
           <w14:ligatures w14:val="none"/>
         </w:rPr>
-        <w:t xml:space="preserve">access </w:t>
-      </w:r>
-      <w:proofErr w:type="spellStart"/>
-      <w:r>
+        <w:t>GETFUNCIONS</w:t>
+      </w:r>
+      <w:r>
+        <w:rPr>
+          <w:rFonts w:ascii="Arial" w:eastAsia="Times New Roman" w:hAnsi="Arial" w:cs="Arial"/>
+          <w:kern w:val="0"/>
+          <w:lang w:eastAsia="en-GB"/>
+          <w14:ligatures w14:val="none"/>
+        </w:rPr>
+        <w:t xml:space="preserve">, un po’ generica. </w:t>
+      </w:r>
+    </w:p>
+    <w:p>
+      <w:pPr>
+        <w:spacing w:after="0" w:line="240" w:lineRule="auto"/>
+        <w:ind w:right="-330"/>
+        <w:jc w:val="both"/>
+        <w:rPr>
+          <w:rFonts w:ascii="Arial" w:eastAsia="Times New Roman" w:hAnsi="Arial" w:cs="Arial"/>
+          <w:kern w:val="0"/>
+          <w:lang w:eastAsia="en-GB"/>
+          <w14:ligatures w14:val="none"/>
+        </w:rPr>
+      </w:pPr>
+    </w:p>
+    <w:p>
+      <w:pPr>
+        <w:spacing w:after="0" w:line="240" w:lineRule="auto"/>
+        <w:ind w:left="-284" w:right="-330"/>
+        <w:jc w:val="both"/>
         <w:rPr>
           <w:rFonts w:ascii="Arial" w:eastAsia="Times New Roman" w:hAnsi="Arial" w:cs="Arial"/>
           <w:i/>
@@ -1601,7 +1728,42 @@
           <w:lang w:eastAsia="en-GB"/>
           <w14:ligatures w14:val="none"/>
         </w:rPr>
-        <w:t>function</w:t>
+      </w:pPr>
+      <w:r>
+        <w:rPr>
+          <w:rFonts w:ascii="Arial" w:eastAsia="Times New Roman" w:hAnsi="Arial" w:cs="Arial"/>
+          <w:kern w:val="0"/>
+          <w:lang w:eastAsia="en-GB"/>
+          <w14:ligatures w14:val="none"/>
+        </w:rPr>
+        <w:t>A</w:t>
+      </w:r>
+      <w:r>
+        <w:rPr>
+          <w:rFonts w:ascii="Arial" w:eastAsia="Times New Roman" w:hAnsi="Arial" w:cs="Arial"/>
+          <w:kern w:val="0"/>
+          <w:lang w:eastAsia="en-GB"/>
+          <w14:ligatures w14:val="none"/>
+        </w:rPr>
+        <w:t>vrei separato</w:t>
+      </w:r>
+      <w:r>
+        <w:rPr>
+          <w:rFonts w:ascii="Arial" w:eastAsia="Times New Roman" w:hAnsi="Arial" w:cs="Arial"/>
+          <w:kern w:val="0"/>
+          <w:lang w:eastAsia="en-GB"/>
+          <w14:ligatures w14:val="none"/>
+        </w:rPr>
+        <w:t xml:space="preserve"> in modo più evidente le funzioni </w:t>
+      </w:r>
+      <w:r>
+        <w:rPr>
+          <w:rFonts w:ascii="Arial" w:eastAsia="Times New Roman" w:hAnsi="Arial" w:cs="Arial"/>
+          <w:kern w:val="0"/>
+          <w:lang w:eastAsia="en-GB"/>
+          <w14:ligatures w14:val="none"/>
+        </w:rPr>
+        <w:t xml:space="preserve">di tipo ‘virtual = 0’ dalle altre </w:t>
       </w:r>
       <w:r>
         <w:rPr>
@@ -1612,9 +1774,8 @@
           <w:lang w:eastAsia="en-GB"/>
           <w14:ligatures w14:val="none"/>
         </w:rPr>
-        <w:t>s</w:t>
-      </w:r>
-      <w:proofErr w:type="spellEnd"/>
+        <w:t>access function</w:t>
+      </w:r>
       <w:r>
         <w:rPr>
           <w:rFonts w:ascii="Arial" w:eastAsia="Times New Roman" w:hAnsi="Arial" w:cs="Arial"/>
@@ -1624,6 +1785,17 @@
           <w:lang w:eastAsia="en-GB"/>
           <w14:ligatures w14:val="none"/>
         </w:rPr>
+        <w:t>s</w:t>
+      </w:r>
+      <w:r>
+        <w:rPr>
+          <w:rFonts w:ascii="Arial" w:eastAsia="Times New Roman" w:hAnsi="Arial" w:cs="Arial"/>
+          <w:i/>
+          <w:iCs/>
+          <w:kern w:val="0"/>
+          <w:lang w:eastAsia="en-GB"/>
+          <w14:ligatures w14:val="none"/>
+        </w:rPr>
         <w:t>.</w:t>
       </w:r>
     </w:p>
@@ -1664,47 +1836,25 @@
           <w:lang w:eastAsia="en-GB"/>
           <w14:ligatures w14:val="none"/>
         </w:rPr>
-        <w:t xml:space="preserve">funzioni </w:t>
-      </w:r>
-      <w:proofErr w:type="spellStart"/>
-      <w:r>
-        <w:rPr>
-          <w:rFonts w:ascii="Arial" w:eastAsia="Times New Roman" w:hAnsi="Arial" w:cs="Arial"/>
-          <w:kern w:val="0"/>
-          <w:lang w:eastAsia="en-GB"/>
-          <w14:ligatures w14:val="none"/>
-        </w:rPr>
-        <w:t>virtual</w:t>
-      </w:r>
-      <w:proofErr w:type="spellEnd"/>
-      <w:r>
-        <w:rPr>
-          <w:rFonts w:ascii="Arial" w:eastAsia="Times New Roman" w:hAnsi="Arial" w:cs="Arial"/>
-          <w:kern w:val="0"/>
-          <w:lang w:eastAsia="en-GB"/>
-          <w14:ligatures w14:val="none"/>
-        </w:rPr>
-        <w:t xml:space="preserve"> o </w:t>
-      </w:r>
-      <w:proofErr w:type="spellStart"/>
-      <w:r>
-        <w:rPr>
-          <w:rFonts w:ascii="Arial" w:eastAsia="Times New Roman" w:hAnsi="Arial" w:cs="Arial"/>
-          <w:kern w:val="0"/>
-          <w:lang w:eastAsia="en-GB"/>
-          <w14:ligatures w14:val="none"/>
-        </w:rPr>
-        <w:t>virtual</w:t>
-      </w:r>
-      <w:proofErr w:type="spellEnd"/>
-      <w:r>
-        <w:rPr>
-          <w:rFonts w:ascii="Arial" w:eastAsia="Times New Roman" w:hAnsi="Arial" w:cs="Arial"/>
-          <w:kern w:val="0"/>
-          <w:lang w:eastAsia="en-GB"/>
-          <w14:ligatures w14:val="none"/>
-        </w:rPr>
-        <w:t xml:space="preserve">=0 </w:t>
+        <w:t>funzioni virtual o virtual=0</w:t>
+      </w:r>
+      <w:r>
+        <w:rPr>
+          <w:rFonts w:ascii="Arial" w:eastAsia="Times New Roman" w:hAnsi="Arial" w:cs="Arial"/>
+          <w:kern w:val="0"/>
+          <w:lang w:eastAsia="en-GB"/>
+          <w14:ligatures w14:val="none"/>
+        </w:rPr>
+        <w:t>,</w:t>
+      </w:r>
+      <w:r>
+        <w:rPr>
+          <w:rFonts w:ascii="Arial" w:eastAsia="Times New Roman" w:hAnsi="Arial" w:cs="Arial"/>
+          <w:kern w:val="0"/>
+          <w:lang w:eastAsia="en-GB"/>
+          <w14:ligatures w14:val="none"/>
+        </w:rPr>
+        <w:t xml:space="preserve"> </w:t>
       </w:r>
       <w:r>
         <w:rPr>
@@ -1764,60 +1914,7 @@
     <w:p>
       <w:pPr>
         <w:spacing w:after="0" w:line="240" w:lineRule="auto"/>
-        <w:ind w:right="-330"/>
-        <w:jc w:val="both"/>
-        <w:rPr>
-          <w:rFonts w:ascii="Arial" w:eastAsia="Times New Roman" w:hAnsi="Arial" w:cs="Arial"/>
-          <w:kern w:val="0"/>
-          <w:lang w:eastAsia="en-GB"/>
-          <w14:ligatures w14:val="none"/>
-        </w:rPr>
-      </w:pPr>
-    </w:p>
-    <w:p>
-      <w:pPr>
-        <w:spacing w:after="0" w:line="240" w:lineRule="auto"/>
-        <w:ind w:left="-284" w:right="-330"/>
-        <w:jc w:val="both"/>
-        <w:rPr>
-          <w:rFonts w:ascii="Arial" w:eastAsia="Times New Roman" w:hAnsi="Arial" w:cs="Arial"/>
-          <w:kern w:val="0"/>
-          <w:lang w:eastAsia="en-GB"/>
-          <w14:ligatures w14:val="none"/>
-        </w:rPr>
-      </w:pPr>
-      <w:r>
-        <w:rPr>
-          <w:rFonts w:ascii="Arial" w:eastAsia="Times New Roman" w:hAnsi="Arial" w:cs="Arial"/>
-          <w:kern w:val="0"/>
-          <w:lang w:eastAsia="en-GB"/>
-          <w14:ligatures w14:val="none"/>
-        </w:rPr>
-        <w:t xml:space="preserve">Per il resto la documentazione è </w:t>
-      </w:r>
-      <w:r>
-        <w:rPr>
-          <w:rFonts w:ascii="Arial" w:eastAsia="Times New Roman" w:hAnsi="Arial" w:cs="Arial"/>
-          <w:kern w:val="0"/>
-          <w:lang w:eastAsia="en-GB"/>
-          <w14:ligatures w14:val="none"/>
-        </w:rPr>
-        <w:t>stata fatta in modo adeguato</w:t>
-      </w:r>
-      <w:r>
-        <w:rPr>
-          <w:rFonts w:ascii="Arial" w:eastAsia="Times New Roman" w:hAnsi="Arial" w:cs="Arial"/>
-          <w:kern w:val="0"/>
-          <w:lang w:eastAsia="en-GB"/>
-          <w14:ligatures w14:val="none"/>
-        </w:rPr>
-        <w:t>.</w:t>
-      </w:r>
-    </w:p>
-    <w:p>
-      <w:pPr>
-        <w:spacing w:after="0" w:line="240" w:lineRule="auto"/>
-        <w:ind w:right="-330"/>
+        <w:ind w:left="-284" w:right="-330"/>
         <w:jc w:val="both"/>
         <w:rPr>
           <w:rFonts w:ascii="Arial" w:eastAsia="Times New Roman" w:hAnsi="Arial" w:cs="Arial"/>
@@ -1854,9 +1951,8 @@
           <w:lang w:eastAsia="en-GB"/>
           <w14:ligatures w14:val="none"/>
         </w:rPr>
-        <w:t xml:space="preserve">Classe </w:t>
-      </w:r>
-      <w:proofErr w:type="spellStart"/>
+        <w:t>Classe rhombus</w:t>
+      </w:r>
       <w:r>
         <w:rPr>
           <w:rFonts w:ascii="Arial" w:eastAsia="Times New Roman" w:hAnsi="Arial" w:cs="Arial"/>
@@ -1868,99 +1964,9 @@
           <w:lang w:eastAsia="en-GB"/>
           <w14:ligatures w14:val="none"/>
         </w:rPr>
-        <w:t>rhombus</w:t>
-      </w:r>
-      <w:proofErr w:type="spellEnd"/>
-    </w:p>
-    <w:p>
-      <w:pPr>
-        <w:spacing w:after="0" w:line="240" w:lineRule="auto"/>
-        <w:ind w:left="-284" w:right="-330"/>
-        <w:jc w:val="both"/>
-        <w:rPr>
-          <w:rFonts w:ascii="Arial" w:eastAsia="Times New Roman" w:hAnsi="Arial" w:cs="Arial"/>
-          <w:kern w:val="0"/>
-          <w:lang w:eastAsia="en-GB"/>
-          <w14:ligatures w14:val="none"/>
-        </w:rPr>
-      </w:pPr>
-    </w:p>
-    <w:p>
-      <w:pPr>
-        <w:spacing w:after="0" w:line="240" w:lineRule="auto"/>
-        <w:ind w:left="-284" w:right="-330"/>
-        <w:jc w:val="both"/>
-        <w:rPr>
-          <w:rFonts w:ascii="Arial" w:eastAsia="Times New Roman" w:hAnsi="Arial" w:cs="Arial"/>
-          <w:kern w:val="0"/>
-          <w:lang w:eastAsia="en-GB"/>
-          <w14:ligatures w14:val="none"/>
-        </w:rPr>
-      </w:pPr>
-      <w:r>
-        <w:rPr>
-          <w:rFonts w:ascii="Arial" w:eastAsia="Times New Roman" w:hAnsi="Arial" w:cs="Arial"/>
-          <w:kern w:val="0"/>
-          <w:lang w:eastAsia="en-GB"/>
-          <w14:ligatures w14:val="none"/>
-        </w:rPr>
-        <w:t>Stess</w:t>
-      </w:r>
-      <w:r>
-        <w:rPr>
-          <w:rFonts w:ascii="Arial" w:eastAsia="Times New Roman" w:hAnsi="Arial" w:cs="Arial"/>
-          <w:kern w:val="0"/>
-          <w:lang w:eastAsia="en-GB"/>
-          <w14:ligatures w14:val="none"/>
-        </w:rPr>
-        <w:t xml:space="preserve">e considerazioni </w:t>
-      </w:r>
-      <w:r>
-        <w:rPr>
-          <w:rFonts w:ascii="Arial" w:eastAsia="Times New Roman" w:hAnsi="Arial" w:cs="Arial"/>
-          <w:kern w:val="0"/>
-          <w:lang w:eastAsia="en-GB"/>
-          <w14:ligatures w14:val="none"/>
-        </w:rPr>
-        <w:t>fatt</w:t>
-      </w:r>
-      <w:r>
-        <w:rPr>
-          <w:rFonts w:ascii="Arial" w:eastAsia="Times New Roman" w:hAnsi="Arial" w:cs="Arial"/>
-          <w:kern w:val="0"/>
-          <w:lang w:eastAsia="en-GB"/>
-          <w14:ligatures w14:val="none"/>
-        </w:rPr>
-        <w:t>e</w:t>
-      </w:r>
-      <w:r>
-        <w:rPr>
-          <w:rFonts w:ascii="Arial" w:eastAsia="Times New Roman" w:hAnsi="Arial" w:cs="Arial"/>
-          <w:kern w:val="0"/>
-          <w:lang w:eastAsia="en-GB"/>
-          <w14:ligatures w14:val="none"/>
-        </w:rPr>
-        <w:t xml:space="preserve"> per la classe rectangle.</w:t>
-      </w:r>
-    </w:p>
-    <w:p>
-      <w:pPr>
-        <w:spacing w:after="0" w:line="240" w:lineRule="auto"/>
-        <w:ind w:left="-284" w:right="-330"/>
-        <w:jc w:val="both"/>
-        <w:rPr>
-          <w:rFonts w:ascii="Arial" w:eastAsia="Times New Roman" w:hAnsi="Arial" w:cs="Arial"/>
-          <w:kern w:val="0"/>
-          <w:lang w:eastAsia="en-GB"/>
-          <w14:ligatures w14:val="none"/>
-        </w:rPr>
-      </w:pPr>
-    </w:p>
-    <w:p>
-      <w:pPr>
-        <w:spacing w:after="0" w:line="240" w:lineRule="auto"/>
-        <w:ind w:left="-284" w:right="-330"/>
-        <w:jc w:val="both"/>
+        <w:t xml:space="preserve"> e </w:t>
+      </w:r>
+      <w:r>
         <w:rPr>
           <w:rFonts w:ascii="Arial" w:eastAsia="Times New Roman" w:hAnsi="Arial" w:cs="Arial"/>
           <w:b/>
@@ -1971,83 +1977,99 @@
           <w:lang w:eastAsia="en-GB"/>
           <w14:ligatures w14:val="none"/>
         </w:rPr>
-      </w:pPr>
-      <w:r>
-        <w:rPr>
-          <w:rFonts w:ascii="Arial" w:eastAsia="Times New Roman" w:hAnsi="Arial" w:cs="Arial"/>
-          <w:b/>
-          <w:bCs/>
-          <w:kern w:val="0"/>
-          <w:sz w:val="24"/>
-          <w:szCs w:val="24"/>
-          <w:lang w:eastAsia="en-GB"/>
-          <w14:ligatures w14:val="none"/>
-        </w:rPr>
-        <w:t xml:space="preserve">Classe </w:t>
+        <w:t>isoTriangle</w:t>
+      </w:r>
+    </w:p>
+    <w:p>
+      <w:pPr>
+        <w:spacing w:after="0" w:line="240" w:lineRule="auto"/>
+        <w:ind w:left="-284" w:right="-330"/>
+        <w:jc w:val="both"/>
+        <w:rPr>
+          <w:rFonts w:ascii="Arial" w:eastAsia="Times New Roman" w:hAnsi="Arial" w:cs="Arial"/>
+          <w:kern w:val="0"/>
+          <w:lang w:eastAsia="en-GB"/>
+          <w14:ligatures w14:val="none"/>
+        </w:rPr>
+      </w:pPr>
+    </w:p>
+    <w:p>
+      <w:pPr>
+        <w:spacing w:after="0" w:line="240" w:lineRule="auto"/>
+        <w:ind w:left="-284" w:right="-330"/>
+        <w:jc w:val="both"/>
+        <w:rPr>
+          <w:rFonts w:ascii="Arial" w:eastAsia="Times New Roman" w:hAnsi="Arial" w:cs="Arial"/>
+          <w:kern w:val="0"/>
+          <w:lang w:eastAsia="en-GB"/>
+          <w14:ligatures w14:val="none"/>
+        </w:rPr>
+      </w:pPr>
+      <w:r>
+        <w:rPr>
+          <w:rFonts w:ascii="Arial" w:eastAsia="Times New Roman" w:hAnsi="Arial" w:cs="Arial"/>
+          <w:kern w:val="0"/>
+          <w:lang w:eastAsia="en-GB"/>
+          <w14:ligatures w14:val="none"/>
+        </w:rPr>
+        <w:t>Stess</w:t>
+      </w:r>
+      <w:r>
+        <w:rPr>
+          <w:rFonts w:ascii="Arial" w:eastAsia="Times New Roman" w:hAnsi="Arial" w:cs="Arial"/>
+          <w:kern w:val="0"/>
+          <w:lang w:eastAsia="en-GB"/>
+          <w14:ligatures w14:val="none"/>
+        </w:rPr>
+        <w:t xml:space="preserve">e considerazioni </w:t>
+      </w:r>
+      <w:r>
+        <w:rPr>
+          <w:rFonts w:ascii="Arial" w:eastAsia="Times New Roman" w:hAnsi="Arial" w:cs="Arial"/>
+          <w:kern w:val="0"/>
+          <w:lang w:eastAsia="en-GB"/>
+          <w14:ligatures w14:val="none"/>
+        </w:rPr>
+        <w:t>fatt</w:t>
+      </w:r>
+      <w:r>
+        <w:rPr>
+          <w:rFonts w:ascii="Arial" w:eastAsia="Times New Roman" w:hAnsi="Arial" w:cs="Arial"/>
+          <w:kern w:val="0"/>
+          <w:lang w:eastAsia="en-GB"/>
+          <w14:ligatures w14:val="none"/>
+        </w:rPr>
+        <w:t>e</w:t>
+      </w:r>
+      <w:r>
+        <w:rPr>
+          <w:rFonts w:ascii="Arial" w:eastAsia="Times New Roman" w:hAnsi="Arial" w:cs="Arial"/>
+          <w:kern w:val="0"/>
+          <w:lang w:eastAsia="en-GB"/>
+          <w14:ligatures w14:val="none"/>
+        </w:rPr>
+        <w:t xml:space="preserve"> per la classe </w:t>
       </w:r>
       <w:proofErr w:type="spellStart"/>
       <w:r>
         <w:rPr>
           <w:rFonts w:ascii="Arial" w:eastAsia="Times New Roman" w:hAnsi="Arial" w:cs="Arial"/>
-          <w:b/>
-          <w:bCs/>
-          <w:kern w:val="0"/>
-          <w:sz w:val="24"/>
-          <w:szCs w:val="24"/>
-          <w:lang w:eastAsia="en-GB"/>
-          <w14:ligatures w14:val="none"/>
-        </w:rPr>
-        <w:t>isoTriangle</w:t>
+          <w:kern w:val="0"/>
+          <w:lang w:eastAsia="en-GB"/>
+          <w14:ligatures w14:val="none"/>
+        </w:rPr>
+        <w:t>rectangle</w:t>
       </w:r>
       <w:proofErr w:type="spellEnd"/>
-    </w:p>
-    <w:p>
-      <w:pPr>
-        <w:spacing w:after="0" w:line="240" w:lineRule="auto"/>
-        <w:ind w:left="-284" w:right="-330"/>
-        <w:jc w:val="both"/>
-        <w:rPr>
-          <w:rFonts w:ascii="Arial" w:eastAsia="Times New Roman" w:hAnsi="Arial" w:cs="Arial"/>
-          <w:kern w:val="0"/>
-          <w:lang w:eastAsia="en-GB"/>
-          <w14:ligatures w14:val="none"/>
-        </w:rPr>
-      </w:pPr>
-    </w:p>
-    <w:p>
-      <w:pPr>
-        <w:spacing w:after="0" w:line="240" w:lineRule="auto"/>
-        <w:ind w:left="-284" w:right="-330"/>
-        <w:jc w:val="both"/>
-        <w:rPr>
-          <w:rFonts w:ascii="Arial" w:eastAsia="Times New Roman" w:hAnsi="Arial" w:cs="Arial"/>
-          <w:kern w:val="0"/>
-          <w:lang w:eastAsia="en-GB"/>
-          <w14:ligatures w14:val="none"/>
-        </w:rPr>
-      </w:pPr>
-      <w:r>
-        <w:rPr>
-          <w:rFonts w:ascii="Arial" w:eastAsia="Times New Roman" w:hAnsi="Arial" w:cs="Arial"/>
-          <w:kern w:val="0"/>
-          <w:lang w:eastAsia="en-GB"/>
-          <w14:ligatures w14:val="none"/>
-        </w:rPr>
-        <w:t>Stesse considerazioni fatte per la classe rectangle.</w:t>
-      </w:r>
-    </w:p>
-    <w:p>
-      <w:pPr>
-        <w:spacing w:after="0" w:line="240" w:lineRule="auto"/>
-        <w:ind w:left="-284" w:right="-330"/>
-        <w:jc w:val="both"/>
-        <w:rPr>
-          <w:rFonts w:ascii="Arial" w:eastAsia="Times New Roman" w:hAnsi="Arial" w:cs="Arial"/>
-          <w:kern w:val="0"/>
-          <w:lang w:eastAsia="en-GB"/>
-          <w14:ligatures w14:val="none"/>
-        </w:rPr>
-      </w:pPr>
+      <w:r>
+        <w:rPr>
+          <w:rFonts w:ascii="Arial" w:eastAsia="Times New Roman" w:hAnsi="Arial" w:cs="Arial"/>
+          <w:kern w:val="0"/>
+          <w:lang w:eastAsia="en-GB"/>
+          <w14:ligatures w14:val="none"/>
+        </w:rPr>
+        <w:t>.</w:t>
+      </w:r>
     </w:p>
     <w:p>
       <w:pPr>
@@ -2170,16 +2192,16 @@
           <w:lang w:eastAsia="en-GB"/>
           <w14:ligatures w14:val="none"/>
         </w:rPr>
-        <w:t xml:space="preserve">(legato al </w:t>
-      </w:r>
-      <w:r>
-        <w:rPr>
-          <w:rFonts w:ascii="Arial" w:eastAsia="Times New Roman" w:hAnsi="Arial" w:cs="Arial"/>
-          <w:kern w:val="0"/>
-          <w:lang w:eastAsia="en-GB"/>
-          <w14:ligatures w14:val="none"/>
-        </w:rPr>
-        <w:t>problema sopra riportato).</w:t>
+        <w:t xml:space="preserve">(legato </w:t>
+      </w:r>
+      <w:r>
+        <w:rPr>
+          <w:rFonts w:ascii="Arial" w:eastAsia="Times New Roman" w:hAnsi="Arial" w:cs="Arial"/>
+          <w:kern w:val="0"/>
+          <w:lang w:eastAsia="en-GB"/>
+          <w14:ligatures w14:val="none"/>
+        </w:rPr>
+        <w:t>al problema sopra riportato).</w:t>
       </w:r>
     </w:p>
     <w:p>
@@ -2216,7 +2238,6 @@
         </w:rPr>
         <w:t xml:space="preserve">Anche la documentazione del </w:t>
       </w:r>
-      <w:proofErr w:type="spellStart"/>
       <w:r>
         <w:rPr>
           <w:rFonts w:ascii="Arial" w:eastAsia="Times New Roman" w:hAnsi="Arial" w:cs="Arial"/>
@@ -2228,59 +2249,121 @@
         </w:rPr>
         <w:t>main</w:t>
       </w:r>
+      <w:r>
+        <w:rPr>
+          <w:rFonts w:ascii="Arial" w:eastAsia="Times New Roman" w:hAnsi="Arial" w:cs="Arial"/>
+          <w:kern w:val="0"/>
+          <w:lang w:eastAsia="en-GB"/>
+          <w14:ligatures w14:val="none"/>
+        </w:rPr>
+        <w:t xml:space="preserve"> è chiara </w:t>
+      </w:r>
+      <w:r>
+        <w:rPr>
+          <w:rFonts w:ascii="Arial" w:eastAsia="Times New Roman" w:hAnsi="Arial" w:cs="Arial"/>
+          <w:kern w:val="0"/>
+          <w:lang w:eastAsia="en-GB"/>
+          <w14:ligatures w14:val="none"/>
+        </w:rPr>
+        <w:t>e sintetica.</w:t>
+      </w:r>
+    </w:p>
+    <w:p>
+      <w:pPr>
+        <w:spacing w:after="0" w:line="240" w:lineRule="auto"/>
+        <w:ind w:left="-284" w:right="-330"/>
+        <w:jc w:val="both"/>
+        <w:rPr>
+          <w:rFonts w:ascii="Arial" w:eastAsia="Times New Roman" w:hAnsi="Arial" w:cs="Arial"/>
+          <w:kern w:val="0"/>
+          <w:lang w:eastAsia="en-GB"/>
+          <w14:ligatures w14:val="none"/>
+        </w:rPr>
+      </w:pPr>
+    </w:p>
+    <w:p>
+      <w:pPr>
+        <w:spacing w:after="0" w:line="240" w:lineRule="auto"/>
+        <w:ind w:left="-284" w:right="-330"/>
+        <w:jc w:val="both"/>
+        <w:rPr>
+          <w:rFonts w:ascii="Arial" w:eastAsia="Times New Roman" w:hAnsi="Arial" w:cs="Arial"/>
+          <w:kern w:val="0"/>
+          <w:lang w:eastAsia="en-GB"/>
+          <w14:ligatures w14:val="none"/>
+        </w:rPr>
+      </w:pPr>
+    </w:p>
+    <w:p>
+      <w:pPr>
+        <w:spacing w:after="0" w:line="240" w:lineRule="auto"/>
+        <w:ind w:left="-284" w:right="-330"/>
+        <w:jc w:val="both"/>
+        <w:rPr>
+          <w:rFonts w:ascii="Arial" w:eastAsia="Times New Roman" w:hAnsi="Arial" w:cs="Arial"/>
+          <w:b/>
+          <w:bCs/>
+          <w:color w:val="0066FF"/>
+          <w:kern w:val="0"/>
+          <w:lang w:eastAsia="en-GB"/>
+          <w14:ligatures w14:val="none"/>
+        </w:rPr>
+      </w:pPr>
+      <w:r>
+        <w:rPr>
+          <w:rFonts w:ascii="Arial" w:eastAsia="Times New Roman" w:hAnsi="Arial" w:cs="Arial"/>
+          <w:b/>
+          <w:bCs/>
+          <w:color w:val="0066FF"/>
+          <w:kern w:val="0"/>
+          <w:lang w:eastAsia="en-GB"/>
+          <w14:ligatures w14:val="none"/>
+        </w:rPr>
+        <w:t>1.b Utilizzando la documentazione e i commenti inseriti nei file</w:t>
+      </w:r>
+      <w:r>
+        <w:rPr>
+          <w:rFonts w:ascii="Arial" w:eastAsia="Times New Roman" w:hAnsi="Arial" w:cs="Arial"/>
+          <w:b/>
+          <w:bCs/>
+          <w:color w:val="0066FF"/>
+          <w:kern w:val="0"/>
+          <w:lang w:eastAsia="en-GB"/>
+          <w14:ligatures w14:val="none"/>
+        </w:rPr>
+        <w:t xml:space="preserve"> </w:t>
+      </w:r>
+      <w:r>
+        <w:rPr>
+          <w:rFonts w:ascii="Arial" w:eastAsia="Times New Roman" w:hAnsi="Arial" w:cs="Arial"/>
+          <w:b/>
+          <w:bCs/>
+          <w:color w:val="0066FF"/>
+          <w:kern w:val="0"/>
+          <w:u w:val="single"/>
+          <w:lang w:eastAsia="en-GB"/>
+          <w14:ligatures w14:val="none"/>
+        </w:rPr>
+        <w:t>.</w:t>
+      </w:r>
+      <w:proofErr w:type="spellStart"/>
+      <w:r>
+        <w:rPr>
+          <w:rFonts w:ascii="Arial" w:eastAsia="Times New Roman" w:hAnsi="Arial" w:cs="Arial"/>
+          <w:b/>
+          <w:bCs/>
+          <w:color w:val="0066FF"/>
+          <w:kern w:val="0"/>
+          <w:u w:val="single"/>
+          <w:lang w:eastAsia="en-GB"/>
+          <w14:ligatures w14:val="none"/>
+        </w:rPr>
+        <w:t>ccp</w:t>
+      </w:r>
       <w:proofErr w:type="spellEnd"/>
       <w:r>
         <w:rPr>
           <w:rFonts w:ascii="Arial" w:eastAsia="Times New Roman" w:hAnsi="Arial" w:cs="Arial"/>
-          <w:kern w:val="0"/>
-          <w:lang w:eastAsia="en-GB"/>
-          <w14:ligatures w14:val="none"/>
-        </w:rPr>
-        <w:t xml:space="preserve"> è chiara </w:t>
-      </w:r>
-      <w:r>
-        <w:rPr>
-          <w:rFonts w:ascii="Arial" w:eastAsia="Times New Roman" w:hAnsi="Arial" w:cs="Arial"/>
-          <w:kern w:val="0"/>
-          <w:lang w:eastAsia="en-GB"/>
-          <w14:ligatures w14:val="none"/>
-        </w:rPr>
-        <w:t>e sintetica.</w:t>
-      </w:r>
-    </w:p>
-    <w:p>
-      <w:pPr>
-        <w:spacing w:after="0" w:line="240" w:lineRule="auto"/>
-        <w:ind w:left="-284" w:right="-330"/>
-        <w:jc w:val="both"/>
-        <w:rPr>
-          <w:rFonts w:ascii="Arial" w:eastAsia="Times New Roman" w:hAnsi="Arial" w:cs="Arial"/>
-          <w:kern w:val="0"/>
-          <w:lang w:eastAsia="en-GB"/>
-          <w14:ligatures w14:val="none"/>
-        </w:rPr>
-      </w:pPr>
-    </w:p>
-    <w:p>
-      <w:pPr>
-        <w:spacing w:after="0" w:line="240" w:lineRule="auto"/>
-        <w:ind w:left="-284" w:right="-330"/>
-        <w:jc w:val="both"/>
-        <w:rPr>
-          <w:rFonts w:ascii="Arial" w:eastAsia="Times New Roman" w:hAnsi="Arial" w:cs="Arial"/>
-          <w:kern w:val="0"/>
-          <w:lang w:eastAsia="en-GB"/>
-          <w14:ligatures w14:val="none"/>
-        </w:rPr>
-      </w:pPr>
-    </w:p>
-    <w:p>
-      <w:pPr>
-        <w:spacing w:after="0" w:line="240" w:lineRule="auto"/>
-        <w:ind w:left="-284" w:right="-330"/>
-        <w:jc w:val="both"/>
-        <w:rPr>
-          <w:rFonts w:ascii="Arial" w:eastAsia="Times New Roman" w:hAnsi="Arial" w:cs="Arial"/>
           <w:b/>
           <w:bCs/>
           <w:color w:val="0066FF"/>
@@ -2288,7 +2371,8 @@
           <w:lang w:eastAsia="en-GB"/>
           <w14:ligatures w14:val="none"/>
         </w:rPr>
-      </w:pPr>
+        <w:t xml:space="preserve"> e </w:t>
+      </w:r>
       <w:r>
         <w:rPr>
           <w:rFonts w:ascii="Arial" w:eastAsia="Times New Roman" w:hAnsi="Arial" w:cs="Arial"/>
@@ -2296,12 +2380,12 @@
           <w:bCs/>
           <w:color w:val="0066FF"/>
           <w:kern w:val="0"/>
-          <w:lang w:eastAsia="en-GB"/>
-          <w14:ligatures w14:val="none"/>
-        </w:rPr>
-        <w:t xml:space="preserve">1.b Utilizzando la documentazione e i commenti inseriti nei </w:t>
-      </w:r>
-      <w:proofErr w:type="gramStart"/>
+          <w:u w:val="single"/>
+          <w:lang w:eastAsia="en-GB"/>
+          <w14:ligatures w14:val="none"/>
+        </w:rPr>
+        <w:t>.h</w:t>
+      </w:r>
       <w:r>
         <w:rPr>
           <w:rFonts w:ascii="Arial" w:eastAsia="Times New Roman" w:hAnsi="Arial" w:cs="Arial"/>
@@ -2312,7 +2396,7 @@
           <w:lang w:eastAsia="en-GB"/>
           <w14:ligatures w14:val="none"/>
         </w:rPr>
-        <w:t>file</w:t>
+        <w:t xml:space="preserve"> verificare se il progetto software aderisce alle </w:t>
       </w:r>
       <w:r>
         <w:rPr>
@@ -2321,10 +2405,11 @@
           <w:bCs/>
           <w:color w:val="0066FF"/>
           <w:kern w:val="0"/>
-          <w:lang w:eastAsia="en-GB"/>
-          <w14:ligatures w14:val="none"/>
-        </w:rPr>
-        <w:t xml:space="preserve"> </w:t>
+          <w:u w:val="single"/>
+          <w:lang w:eastAsia="en-GB"/>
+          <w14:ligatures w14:val="none"/>
+        </w:rPr>
+        <w:t>specifiche assegnate</w:t>
       </w:r>
       <w:r>
         <w:rPr>
@@ -2333,150 +2418,22 @@
           <w:bCs/>
           <w:color w:val="0066FF"/>
           <w:kern w:val="0"/>
-          <w:u w:val="single"/>
-          <w:lang w:eastAsia="en-GB"/>
-          <w14:ligatures w14:val="none"/>
-        </w:rPr>
-        <w:t>.</w:t>
-      </w:r>
-      <w:proofErr w:type="spellStart"/>
-      <w:r>
+          <w:lang w:eastAsia="en-GB"/>
+          <w14:ligatures w14:val="none"/>
+        </w:rPr>
+        <w:t xml:space="preserve"> durante la prima settimana. Indicare le eventuali specifiche non rispettate.</w:t>
+      </w:r>
+    </w:p>
+    <w:p>
+      <w:pPr>
+        <w:spacing w:after="0" w:line="240" w:lineRule="auto"/>
+        <w:ind w:left="-284" w:right="-330"/>
+        <w:jc w:val="both"/>
         <w:rPr>
           <w:rFonts w:ascii="Arial" w:eastAsia="Times New Roman" w:hAnsi="Arial" w:cs="Arial"/>
           <w:b/>
           <w:bCs/>
           <w:color w:val="0066FF"/>
-          <w:kern w:val="0"/>
-          <w:u w:val="single"/>
-          <w:lang w:eastAsia="en-GB"/>
-          <w14:ligatures w14:val="none"/>
-        </w:rPr>
-        <w:t>ccp</w:t>
-      </w:r>
-      <w:proofErr w:type="spellEnd"/>
-      <w:proofErr w:type="gramEnd"/>
-      <w:r>
-        <w:rPr>
-          <w:rFonts w:ascii="Arial" w:eastAsia="Times New Roman" w:hAnsi="Arial" w:cs="Arial"/>
-          <w:b/>
-          <w:bCs/>
-          <w:color w:val="0066FF"/>
-          <w:kern w:val="0"/>
-          <w:lang w:eastAsia="en-GB"/>
-          <w14:ligatures w14:val="none"/>
-        </w:rPr>
-        <w:t xml:space="preserve"> e </w:t>
-      </w:r>
-      <w:r>
-        <w:rPr>
-          <w:rFonts w:ascii="Arial" w:eastAsia="Times New Roman" w:hAnsi="Arial" w:cs="Arial"/>
-          <w:b/>
-          <w:bCs/>
-          <w:color w:val="0066FF"/>
-          <w:kern w:val="0"/>
-          <w:u w:val="single"/>
-          <w:lang w:eastAsia="en-GB"/>
-          <w14:ligatures w14:val="none"/>
-        </w:rPr>
-        <w:t>.h</w:t>
-      </w:r>
-      <w:r>
-        <w:rPr>
-          <w:rFonts w:ascii="Arial" w:eastAsia="Times New Roman" w:hAnsi="Arial" w:cs="Arial"/>
-          <w:b/>
-          <w:bCs/>
-          <w:color w:val="0066FF"/>
-          <w:kern w:val="0"/>
-          <w:lang w:eastAsia="en-GB"/>
-          <w14:ligatures w14:val="none"/>
-        </w:rPr>
-        <w:t xml:space="preserve"> verificare se il progetto software aderisce alle </w:t>
-      </w:r>
-      <w:r>
-        <w:rPr>
-          <w:rFonts w:ascii="Arial" w:eastAsia="Times New Roman" w:hAnsi="Arial" w:cs="Arial"/>
-          <w:b/>
-          <w:bCs/>
-          <w:color w:val="0066FF"/>
-          <w:kern w:val="0"/>
-          <w:u w:val="single"/>
-          <w:lang w:eastAsia="en-GB"/>
-          <w14:ligatures w14:val="none"/>
-        </w:rPr>
-        <w:t>specifiche assegnate</w:t>
-      </w:r>
-      <w:r>
-        <w:rPr>
-          <w:rFonts w:ascii="Arial" w:eastAsia="Times New Roman" w:hAnsi="Arial" w:cs="Arial"/>
-          <w:b/>
-          <w:bCs/>
-          <w:color w:val="0066FF"/>
-          <w:kern w:val="0"/>
-          <w:lang w:eastAsia="en-GB"/>
-          <w14:ligatures w14:val="none"/>
-        </w:rPr>
-        <w:t xml:space="preserve"> durante la prima settimana. Indicare le eventuali specifiche non rispettate.</w:t>
-      </w:r>
-    </w:p>
-    <w:p>
-      <w:pPr>
-        <w:spacing w:after="0" w:line="240" w:lineRule="auto"/>
-        <w:ind w:left="-284" w:right="-330"/>
-        <w:jc w:val="both"/>
-        <w:rPr>
-          <w:rFonts w:ascii="Arial" w:eastAsia="Times New Roman" w:hAnsi="Arial" w:cs="Arial"/>
-          <w:kern w:val="0"/>
-          <w:lang w:eastAsia="en-GB"/>
-          <w14:ligatures w14:val="none"/>
-        </w:rPr>
-      </w:pPr>
-    </w:p>
-    <w:p>
-      <w:pPr>
-        <w:spacing w:after="0" w:line="240" w:lineRule="auto"/>
-        <w:ind w:left="-284" w:right="-330"/>
-        <w:jc w:val="both"/>
-        <w:rPr>
-          <w:rFonts w:ascii="Arial" w:eastAsia="Times New Roman" w:hAnsi="Arial" w:cs="Arial"/>
-          <w:kern w:val="0"/>
-          <w:lang w:eastAsia="en-GB"/>
-          <w14:ligatures w14:val="none"/>
-        </w:rPr>
-      </w:pPr>
-      <w:proofErr w:type="spellStart"/>
-      <w:r>
-        <w:rPr>
-          <w:rFonts w:ascii="Arial" w:eastAsia="Times New Roman" w:hAnsi="Arial" w:cs="Arial"/>
-          <w:kern w:val="0"/>
-          <w:lang w:eastAsia="en-GB"/>
-          <w14:ligatures w14:val="none"/>
-        </w:rPr>
-        <w:t>main</w:t>
-      </w:r>
-      <w:proofErr w:type="spellEnd"/>
-    </w:p>
-    <w:p>
-      <w:pPr>
-        <w:spacing w:after="0" w:line="240" w:lineRule="auto"/>
-        <w:ind w:left="-284" w:right="-330"/>
-        <w:jc w:val="both"/>
-        <w:rPr>
-          <w:rFonts w:ascii="Arial" w:eastAsia="Times New Roman" w:hAnsi="Arial" w:cs="Arial"/>
-          <w:kern w:val="0"/>
-          <w:lang w:eastAsia="en-GB"/>
-          <w14:ligatures w14:val="none"/>
-        </w:rPr>
-      </w:pPr>
-    </w:p>
-    <w:p>
-      <w:pPr>
-        <w:spacing w:after="0" w:line="240" w:lineRule="auto"/>
-        <w:ind w:left="-284" w:right="-330"/>
-        <w:jc w:val="both"/>
-        <w:rPr>
-          <w:rFonts w:ascii="Arial" w:eastAsia="Times New Roman" w:hAnsi="Arial" w:cs="Arial"/>
-          <w:b/>
-          <w:bCs/>
           <w:kern w:val="0"/>
           <w:sz w:val="24"/>
           <w:szCs w:val="24"/>
@@ -2484,7 +2441,12 @@
           <w14:ligatures w14:val="none"/>
         </w:rPr>
       </w:pPr>
-      <w:r>
+    </w:p>
+    <w:p>
+      <w:pPr>
+        <w:spacing w:after="0" w:line="240" w:lineRule="auto"/>
+        <w:ind w:left="-284" w:right="-330"/>
+        <w:jc w:val="both"/>
         <w:rPr>
           <w:rFonts w:ascii="Arial" w:eastAsia="Times New Roman" w:hAnsi="Arial" w:cs="Arial"/>
           <w:b/>
@@ -2495,9 +2457,7 @@
           <w:lang w:eastAsia="en-GB"/>
           <w14:ligatures w14:val="none"/>
         </w:rPr>
-        <w:t xml:space="preserve">Classe </w:t>
-      </w:r>
-      <w:proofErr w:type="spellStart"/>
+      </w:pPr>
       <w:r>
         <w:rPr>
           <w:rFonts w:ascii="Arial" w:eastAsia="Times New Roman" w:hAnsi="Arial" w:cs="Arial"/>
@@ -2509,31 +2469,38 @@
           <w:lang w:eastAsia="en-GB"/>
           <w14:ligatures w14:val="none"/>
         </w:rPr>
-        <w:t>isoTriangle</w:t>
-      </w:r>
-      <w:proofErr w:type="spellEnd"/>
-    </w:p>
-    <w:p>
-      <w:pPr>
-        <w:spacing w:after="0" w:line="240" w:lineRule="auto"/>
-        <w:ind w:left="-284" w:right="-330"/>
-        <w:jc w:val="both"/>
-        <w:rPr>
-          <w:rFonts w:ascii="Arial" w:eastAsia="Times New Roman" w:hAnsi="Arial" w:cs="Arial"/>
-          <w:kern w:val="0"/>
-          <w:lang w:eastAsia="en-GB"/>
-          <w14:ligatures w14:val="none"/>
-        </w:rPr>
-      </w:pPr>
-    </w:p>
-    <w:p>
-      <w:pPr>
-        <w:spacing w:after="0" w:line="240" w:lineRule="auto"/>
-        <w:ind w:left="-284" w:right="-330"/>
-        <w:jc w:val="both"/>
-        <w:rPr>
-          <w:rFonts w:ascii="Arial" w:eastAsia="Times New Roman" w:hAnsi="Arial" w:cs="Arial"/>
-          <w:kern w:val="0"/>
+        <w:t>Classe isoTriangle</w:t>
+      </w:r>
+    </w:p>
+    <w:p>
+      <w:pPr>
+        <w:spacing w:after="0" w:line="240" w:lineRule="auto"/>
+        <w:ind w:left="-284" w:right="-330"/>
+        <w:jc w:val="both"/>
+        <w:rPr>
+          <w:rFonts w:ascii="Arial" w:eastAsia="Times New Roman" w:hAnsi="Arial" w:cs="Arial"/>
+          <w:b/>
+          <w:bCs/>
+          <w:kern w:val="0"/>
+          <w:sz w:val="24"/>
+          <w:szCs w:val="24"/>
+          <w:lang w:eastAsia="en-GB"/>
+          <w14:ligatures w14:val="none"/>
+        </w:rPr>
+      </w:pPr>
+    </w:p>
+    <w:p>
+      <w:pPr>
+        <w:spacing w:after="0" w:line="240" w:lineRule="auto"/>
+        <w:ind w:left="-284" w:right="-330"/>
+        <w:jc w:val="both"/>
+        <w:rPr>
+          <w:rFonts w:ascii="Arial" w:eastAsia="Times New Roman" w:hAnsi="Arial" w:cs="Arial"/>
+          <w:b/>
+          <w:bCs/>
+          <w:kern w:val="0"/>
+          <w:sz w:val="24"/>
+          <w:szCs w:val="24"/>
           <w:lang w:eastAsia="en-GB"/>
           <w14:ligatures w14:val="none"/>
         </w:rPr>
@@ -2567,7 +2534,6 @@
         </w:rPr>
         <w:t xml:space="preserve"> e </w:t>
       </w:r>
-      <w:proofErr w:type="spellStart"/>
       <w:r>
         <w:rPr>
           <w:rFonts w:ascii="Arial" w:eastAsia="Times New Roman" w:hAnsi="Arial" w:cs="Arial"/>
@@ -2579,7 +2545,6 @@
         </w:rPr>
         <w:t>Perimeter</w:t>
       </w:r>
-      <w:proofErr w:type="spellEnd"/>
       <w:r>
         <w:rPr>
           <w:rFonts w:ascii="Arial" w:eastAsia="Times New Roman" w:hAnsi="Arial" w:cs="Arial"/>
@@ -2589,7 +2554,6 @@
         </w:rPr>
         <w:t xml:space="preserve">, virtualizzate a 0 in </w:t>
       </w:r>
-      <w:proofErr w:type="spellStart"/>
       <w:r>
         <w:rPr>
           <w:rFonts w:ascii="Arial" w:eastAsia="Times New Roman" w:hAnsi="Arial" w:cs="Arial"/>
@@ -2601,15 +2565,34 @@
         </w:rPr>
         <w:t>polygon</w:t>
       </w:r>
-      <w:proofErr w:type="spellEnd"/>
-      <w:r>
-        <w:rPr>
-          <w:rFonts w:ascii="Arial" w:eastAsia="Times New Roman" w:hAnsi="Arial" w:cs="Arial"/>
-          <w:kern w:val="0"/>
-          <w:lang w:eastAsia="en-GB"/>
-          <w14:ligatures w14:val="none"/>
-        </w:rPr>
-        <w:t>, non svolgono propriamente il loro ruolo: calcolano il valore d</w:t>
+      <w:r>
+        <w:rPr>
+          <w:rFonts w:ascii="Arial" w:eastAsia="Times New Roman" w:hAnsi="Arial" w:cs="Arial"/>
+          <w:kern w:val="0"/>
+          <w:lang w:eastAsia="en-GB"/>
+          <w14:ligatures w14:val="none"/>
+        </w:rPr>
+        <w:t xml:space="preserve">, </w:t>
+      </w:r>
+      <w:r>
+        <w:rPr>
+          <w:rFonts w:ascii="Arial" w:eastAsia="Times New Roman" w:hAnsi="Arial" w:cs="Arial"/>
+          <w:b/>
+          <w:bCs/>
+          <w:kern w:val="0"/>
+          <w:lang w:eastAsia="en-GB"/>
+          <w14:ligatures w14:val="none"/>
+        </w:rPr>
+        <w:t>non</w:t>
+      </w:r>
+      <w:r>
+        <w:rPr>
+          <w:rFonts w:ascii="Arial" w:eastAsia="Times New Roman" w:hAnsi="Arial" w:cs="Arial"/>
+          <w:kern w:val="0"/>
+          <w:lang w:eastAsia="en-GB"/>
+          <w14:ligatures w14:val="none"/>
+        </w:rPr>
+        <w:t xml:space="preserve"> svolgono propriamente il loro ruolo: calcolano il valore d</w:t>
       </w:r>
       <w:r>
         <w:rPr>
@@ -2707,7 +2690,6 @@
         </w:rPr>
         <w:t xml:space="preserve"> e </w:t>
       </w:r>
-      <w:proofErr w:type="spellStart"/>
       <w:r>
         <w:rPr>
           <w:rFonts w:ascii="Arial" w:eastAsia="Times New Roman" w:hAnsi="Arial" w:cs="Arial"/>
@@ -2719,7 +2701,6 @@
         </w:rPr>
         <w:t>perimeter</w:t>
       </w:r>
-      <w:proofErr w:type="spellEnd"/>
       <w:r>
         <w:rPr>
           <w:rFonts w:ascii="Arial" w:eastAsia="Times New Roman" w:hAnsi="Arial" w:cs="Arial"/>
@@ -2738,7 +2719,6 @@
         </w:rPr>
         <w:t xml:space="preserve">lla classe base </w:t>
       </w:r>
-      <w:proofErr w:type="spellStart"/>
       <w:r>
         <w:rPr>
           <w:rFonts w:ascii="Arial" w:eastAsia="Times New Roman" w:hAnsi="Arial" w:cs="Arial"/>
@@ -2748,7 +2728,6 @@
         </w:rPr>
         <w:t>polygon</w:t>
       </w:r>
-      <w:proofErr w:type="spellEnd"/>
       <w:r>
         <w:rPr>
           <w:rFonts w:ascii="Arial" w:eastAsia="Times New Roman" w:hAnsi="Arial" w:cs="Arial"/>
@@ -2771,7 +2750,6 @@
           <w14:ligatures w14:val="none"/>
         </w:rPr>
       </w:pPr>
-      <w:proofErr w:type="gramStart"/>
       <w:r>
         <w:rPr>
           <w:rFonts w:ascii="Arial" w:eastAsia="Times New Roman" w:hAnsi="Arial" w:cs="Arial"/>
@@ -2781,7 +2759,6 @@
         </w:rPr>
         <w:t>Inoltre</w:t>
       </w:r>
-      <w:proofErr w:type="gramEnd"/>
       <w:r>
         <w:rPr>
           <w:rFonts w:ascii="Arial" w:eastAsia="Times New Roman" w:hAnsi="Arial" w:cs="Arial"/>
@@ -2798,7 +2775,25 @@
           <w:lang w:eastAsia="en-GB"/>
           <w14:ligatures w14:val="none"/>
         </w:rPr>
-        <w:t xml:space="preserve">non mi sembra che abbia molto senso mettere le funzioni </w:t>
+        <w:t>non mi sembra molto sens</w:t>
+      </w:r>
+      <w:r>
+        <w:rPr>
+          <w:rFonts w:ascii="Arial" w:eastAsia="Times New Roman" w:hAnsi="Arial" w:cs="Arial"/>
+          <w:kern w:val="0"/>
+          <w:lang w:eastAsia="en-GB"/>
+          <w14:ligatures w14:val="none"/>
+        </w:rPr>
+        <w:t>ato</w:t>
+      </w:r>
+      <w:r>
+        <w:rPr>
+          <w:rFonts w:ascii="Arial" w:eastAsia="Times New Roman" w:hAnsi="Arial" w:cs="Arial"/>
+          <w:kern w:val="0"/>
+          <w:lang w:eastAsia="en-GB"/>
+          <w14:ligatures w14:val="none"/>
+        </w:rPr>
+        <w:t xml:space="preserve"> mettere le funzioni </w:t>
       </w:r>
       <w:r>
         <w:rPr>
@@ -2820,7 +2815,6 @@
         </w:rPr>
         <w:t xml:space="preserve"> e </w:t>
       </w:r>
-      <w:proofErr w:type="spellStart"/>
       <w:r>
         <w:rPr>
           <w:rFonts w:ascii="Arial" w:eastAsia="Times New Roman" w:hAnsi="Arial" w:cs="Arial"/>
@@ -2832,27 +2826,15 @@
         </w:rPr>
         <w:t>Perimeter</w:t>
       </w:r>
-      <w:proofErr w:type="spellEnd"/>
-      <w:r>
-        <w:rPr>
-          <w:rFonts w:ascii="Arial" w:eastAsia="Times New Roman" w:hAnsi="Arial" w:cs="Arial"/>
-          <w:kern w:val="0"/>
-          <w:lang w:eastAsia="en-GB"/>
-          <w14:ligatures w14:val="none"/>
-        </w:rPr>
-        <w:t xml:space="preserve"> di tipo </w:t>
-      </w:r>
-      <w:proofErr w:type="spellStart"/>
-      <w:r>
-        <w:rPr>
-          <w:rFonts w:ascii="Arial" w:eastAsia="Times New Roman" w:hAnsi="Arial" w:cs="Arial"/>
-          <w:kern w:val="0"/>
-          <w:lang w:eastAsia="en-GB"/>
-          <w14:ligatures w14:val="none"/>
-        </w:rPr>
-        <w:t>virtual</w:t>
-      </w:r>
-      <w:proofErr w:type="spellEnd"/>
+      <w:r>
+        <w:rPr>
+          <w:rFonts w:ascii="Arial" w:eastAsia="Times New Roman" w:hAnsi="Arial" w:cs="Arial"/>
+          <w:kern w:val="0"/>
+          <w:lang w:eastAsia="en-GB"/>
+          <w14:ligatures w14:val="none"/>
+        </w:rPr>
+        <w:t xml:space="preserve"> di tipo virtual</w:t>
+      </w:r>
       <w:r>
         <w:rPr>
           <w:rFonts w:ascii="Arial" w:eastAsia="Times New Roman" w:hAnsi="Arial" w:cs="Arial"/>
@@ -2913,9 +2895,17 @@
           <w:lang w:eastAsia="en-GB"/>
           <w14:ligatures w14:val="none"/>
         </w:rPr>
+        <w:t xml:space="preserve">nel programma </w:t>
+      </w:r>
+      <w:r>
+        <w:rPr>
+          <w:rFonts w:ascii="Arial" w:eastAsia="Times New Roman" w:hAnsi="Arial" w:cs="Arial"/>
+          <w:kern w:val="0"/>
+          <w:lang w:eastAsia="en-GB"/>
+          <w14:ligatures w14:val="none"/>
+        </w:rPr>
         <w:t xml:space="preserve">sono implementate anche le funzioni </w:t>
       </w:r>
-      <w:proofErr w:type="spellStart"/>
       <w:r>
         <w:rPr>
           <w:rFonts w:ascii="Arial" w:eastAsia="Times New Roman" w:hAnsi="Arial" w:cs="Arial"/>
@@ -2927,7 +2917,6 @@
         </w:rPr>
         <w:t>GetArea</w:t>
       </w:r>
-      <w:proofErr w:type="spellEnd"/>
       <w:r>
         <w:rPr>
           <w:rFonts w:ascii="Arial" w:eastAsia="Times New Roman" w:hAnsi="Arial" w:cs="Arial"/>
@@ -2937,7 +2926,6 @@
         </w:rPr>
         <w:t xml:space="preserve"> e </w:t>
       </w:r>
-      <w:proofErr w:type="spellStart"/>
       <w:r>
         <w:rPr>
           <w:rFonts w:ascii="Arial" w:eastAsia="Times New Roman" w:hAnsi="Arial" w:cs="Arial"/>
@@ -2949,7 +2937,6 @@
         </w:rPr>
         <w:t>GetPerimeter</w:t>
       </w:r>
-      <w:proofErr w:type="spellEnd"/>
       <w:r>
         <w:rPr>
           <w:rFonts w:ascii="Arial" w:eastAsia="Times New Roman" w:hAnsi="Arial" w:cs="Arial"/>
@@ -2977,9 +2964,475 @@
           <w:lang w:eastAsia="en-GB"/>
           <w14:ligatures w14:val="none"/>
         </w:rPr>
-        <w:t xml:space="preserve"> in quanto già implementate da </w:t>
-      </w:r>
-      <w:proofErr w:type="spellStart"/>
+        <w:t xml:space="preserve"> in quanto già implementate da polygon con la stessa funzionalità</w:t>
+      </w:r>
+      <w:r>
+        <w:rPr>
+          <w:rFonts w:ascii="Arial" w:eastAsia="Times New Roman" w:hAnsi="Arial" w:cs="Arial"/>
+          <w:kern w:val="0"/>
+          <w:lang w:eastAsia="en-GB"/>
+          <w14:ligatures w14:val="none"/>
+        </w:rPr>
+        <w:t>.</w:t>
+      </w:r>
+    </w:p>
+    <w:p>
+      <w:pPr>
+        <w:spacing w:after="0" w:line="240" w:lineRule="auto"/>
+        <w:ind w:left="-284" w:right="-330"/>
+        <w:jc w:val="both"/>
+        <w:rPr>
+          <w:rFonts w:ascii="Arial" w:eastAsia="Times New Roman" w:hAnsi="Arial" w:cs="Arial"/>
+          <w:kern w:val="0"/>
+          <w:lang w:eastAsia="en-GB"/>
+          <w14:ligatures w14:val="none"/>
+        </w:rPr>
+      </w:pPr>
+      <w:r>
+        <w:rPr>
+          <w:rFonts w:ascii="Arial" w:eastAsia="Times New Roman" w:hAnsi="Arial" w:cs="Arial"/>
+          <w:kern w:val="0"/>
+          <w:lang w:eastAsia="en-GB"/>
+          <w14:ligatures w14:val="none"/>
+        </w:rPr>
+        <w:t>Infatti</w:t>
+      </w:r>
+      <w:r>
+        <w:rPr>
+          <w:rFonts w:ascii="Arial" w:eastAsia="Times New Roman" w:hAnsi="Arial" w:cs="Arial"/>
+          <w:kern w:val="0"/>
+          <w:lang w:eastAsia="en-GB"/>
+          <w14:ligatures w14:val="none"/>
+        </w:rPr>
+        <w:t>,</w:t>
+      </w:r>
+      <w:r>
+        <w:rPr>
+          <w:rFonts w:ascii="Arial" w:eastAsia="Times New Roman" w:hAnsi="Arial" w:cs="Arial"/>
+          <w:kern w:val="0"/>
+          <w:lang w:eastAsia="en-GB"/>
+          <w14:ligatures w14:val="none"/>
+        </w:rPr>
+        <w:t xml:space="preserve"> a</w:t>
+      </w:r>
+      <w:r>
+        <w:rPr>
+          <w:rFonts w:ascii="Arial" w:eastAsia="Times New Roman" w:hAnsi="Arial" w:cs="Arial"/>
+          <w:kern w:val="0"/>
+          <w:lang w:eastAsia="en-GB"/>
+          <w14:ligatures w14:val="none"/>
+        </w:rPr>
+        <w:t xml:space="preserve">nalizzando il codice si può vedere che </w:t>
+      </w:r>
+      <w:r>
+        <w:rPr>
+          <w:rFonts w:ascii="Arial" w:eastAsia="Times New Roman" w:hAnsi="Arial" w:cs="Arial"/>
+          <w:kern w:val="0"/>
+          <w:lang w:eastAsia="en-GB"/>
+          <w14:ligatures w14:val="none"/>
+        </w:rPr>
+        <w:t>nelle funzioni</w:t>
+      </w:r>
+      <w:r>
+        <w:rPr>
+          <w:rFonts w:ascii="Arial" w:eastAsia="Times New Roman" w:hAnsi="Arial" w:cs="Arial"/>
+          <w:kern w:val="0"/>
+          <w:lang w:eastAsia="en-GB"/>
+          <w14:ligatures w14:val="none"/>
+        </w:rPr>
+        <w:t xml:space="preserve"> GetArea e GetPerimeter</w:t>
+      </w:r>
+      <w:r>
+        <w:rPr>
+          <w:rFonts w:ascii="Arial" w:eastAsia="Times New Roman" w:hAnsi="Arial" w:cs="Arial"/>
+          <w:kern w:val="0"/>
+          <w:lang w:eastAsia="en-GB"/>
+          <w14:ligatures w14:val="none"/>
+        </w:rPr>
+        <w:t xml:space="preserve"> </w:t>
+      </w:r>
+      <w:r>
+        <w:rPr>
+          <w:rFonts w:ascii="Arial" w:eastAsia="Times New Roman" w:hAnsi="Arial" w:cs="Arial"/>
+          <w:kern w:val="0"/>
+          <w:lang w:eastAsia="en-GB"/>
+          <w14:ligatures w14:val="none"/>
+        </w:rPr>
+        <w:t>implementate in polygon</w:t>
+      </w:r>
+      <w:r>
+        <w:rPr>
+          <w:rFonts w:ascii="Arial" w:eastAsia="Times New Roman" w:hAnsi="Arial" w:cs="Arial"/>
+          <w:kern w:val="0"/>
+          <w:lang w:eastAsia="en-GB"/>
+          <w14:ligatures w14:val="none"/>
+        </w:rPr>
+        <w:t xml:space="preserve">, il valore </w:t>
+      </w:r>
+      <w:r>
+        <w:rPr>
+          <w:rFonts w:ascii="Arial" w:eastAsia="Times New Roman" w:hAnsi="Arial" w:cs="Arial"/>
+          <w:kern w:val="0"/>
+          <w:lang w:eastAsia="en-GB"/>
+          <w14:ligatures w14:val="none"/>
+        </w:rPr>
+        <w:t>delle variabili area e perimeter</w:t>
+      </w:r>
+      <w:r>
+        <w:rPr>
+          <w:rFonts w:ascii="Arial" w:eastAsia="Times New Roman" w:hAnsi="Arial" w:cs="Arial"/>
+          <w:kern w:val="0"/>
+          <w:lang w:eastAsia="en-GB"/>
+          <w14:ligatures w14:val="none"/>
+        </w:rPr>
+        <w:t xml:space="preserve"> viene correttamente aggiornato</w:t>
+      </w:r>
+      <w:r>
+        <w:rPr>
+          <w:rFonts w:ascii="Arial" w:eastAsia="Times New Roman" w:hAnsi="Arial" w:cs="Arial"/>
+          <w:kern w:val="0"/>
+          <w:lang w:eastAsia="en-GB"/>
+          <w14:ligatures w14:val="none"/>
+        </w:rPr>
+        <w:t xml:space="preserve">, ma </w:t>
+      </w:r>
+      <w:r>
+        <w:rPr>
+          <w:rFonts w:ascii="Arial" w:eastAsia="Times New Roman" w:hAnsi="Arial" w:cs="Arial"/>
+          <w:kern w:val="0"/>
+          <w:lang w:eastAsia="en-GB"/>
+          <w14:ligatures w14:val="none"/>
+        </w:rPr>
+        <w:t>pare che</w:t>
+      </w:r>
+      <w:r>
+        <w:rPr>
+          <w:rFonts w:ascii="Arial" w:eastAsia="Times New Roman" w:hAnsi="Arial" w:cs="Arial"/>
+          <w:kern w:val="0"/>
+          <w:lang w:eastAsia="en-GB"/>
+          <w14:ligatures w14:val="none"/>
+        </w:rPr>
+        <w:t xml:space="preserve"> queste funzioni </w:t>
+      </w:r>
+      <w:r>
+        <w:rPr>
+          <w:rFonts w:ascii="Arial" w:eastAsia="Times New Roman" w:hAnsi="Arial" w:cs="Arial"/>
+          <w:b/>
+          <w:bCs/>
+          <w:kern w:val="0"/>
+          <w:lang w:eastAsia="en-GB"/>
+          <w14:ligatures w14:val="none"/>
+        </w:rPr>
+        <w:t>non vengano mai chiamate</w:t>
+      </w:r>
+      <w:r>
+        <w:rPr>
+          <w:rFonts w:ascii="Arial" w:eastAsia="Times New Roman" w:hAnsi="Arial" w:cs="Arial"/>
+          <w:kern w:val="0"/>
+          <w:lang w:eastAsia="en-GB"/>
+          <w14:ligatures w14:val="none"/>
+        </w:rPr>
+        <w:t>.</w:t>
+      </w:r>
+    </w:p>
+    <w:p>
+      <w:pPr>
+        <w:spacing w:after="0" w:line="240" w:lineRule="auto"/>
+        <w:ind w:right="-330"/>
+        <w:jc w:val="both"/>
+        <w:rPr>
+          <w:rFonts w:ascii="Arial" w:eastAsia="Times New Roman" w:hAnsi="Arial" w:cs="Arial"/>
+          <w:kern w:val="0"/>
+          <w:lang w:eastAsia="en-GB"/>
+          <w14:ligatures w14:val="none"/>
+        </w:rPr>
+      </w:pPr>
+    </w:p>
+    <w:p>
+      <w:pPr>
+        <w:spacing w:after="0" w:line="240" w:lineRule="auto"/>
+        <w:ind w:left="-284" w:right="-330"/>
+        <w:jc w:val="both"/>
+        <w:rPr>
+          <w:rFonts w:ascii="Arial" w:eastAsia="Times New Roman" w:hAnsi="Arial" w:cs="Arial"/>
+          <w:kern w:val="0"/>
+          <w:lang w:eastAsia="en-GB"/>
+          <w14:ligatures w14:val="none"/>
+        </w:rPr>
+      </w:pPr>
+      <w:r>
+        <w:rPr>
+          <w:rFonts w:ascii="Arial" w:eastAsia="Times New Roman" w:hAnsi="Arial" w:cs="Arial"/>
+          <w:kern w:val="0"/>
+          <w:lang w:eastAsia="en-GB"/>
+          <w14:ligatures w14:val="none"/>
+        </w:rPr>
+        <w:t>Sarebbe più corretto mettere di tipo ‘</w:t>
+      </w:r>
+      <w:r>
+        <w:rPr>
+          <w:rFonts w:ascii="Arial" w:eastAsia="Times New Roman" w:hAnsi="Arial" w:cs="Arial"/>
+          <w:b/>
+          <w:bCs/>
+          <w:kern w:val="0"/>
+          <w:lang w:eastAsia="en-GB"/>
+          <w14:ligatures w14:val="none"/>
+        </w:rPr>
+        <w:t>const’</w:t>
+      </w:r>
+      <w:r>
+        <w:rPr>
+          <w:rFonts w:ascii="Arial" w:eastAsia="Times New Roman" w:hAnsi="Arial" w:cs="Arial"/>
+          <w:kern w:val="0"/>
+          <w:lang w:eastAsia="en-GB"/>
+          <w14:ligatures w14:val="none"/>
+        </w:rPr>
+        <w:t xml:space="preserve"> i parametri che prendono in ingresso</w:t>
+      </w:r>
+      <w:r>
+        <w:rPr>
+          <w:rFonts w:ascii="Arial" w:eastAsia="Times New Roman" w:hAnsi="Arial" w:cs="Arial"/>
+          <w:kern w:val="0"/>
+          <w:lang w:eastAsia="en-GB"/>
+          <w14:ligatures w14:val="none"/>
+        </w:rPr>
+        <w:t xml:space="preserve"> le seguenti </w:t>
+      </w:r>
+      <w:r>
+        <w:rPr>
+          <w:rFonts w:ascii="Arial" w:eastAsia="Times New Roman" w:hAnsi="Arial" w:cs="Arial"/>
+          <w:kern w:val="0"/>
+          <w:lang w:eastAsia="en-GB"/>
+          <w14:ligatures w14:val="none"/>
+        </w:rPr>
+        <w:t>funzioni:</w:t>
+      </w:r>
+      <w:r>
+        <w:rPr>
+          <w:rFonts w:ascii="Arial" w:eastAsia="Times New Roman" w:hAnsi="Arial" w:cs="Arial"/>
+          <w:kern w:val="0"/>
+          <w:lang w:eastAsia="en-GB"/>
+          <w14:ligatures w14:val="none"/>
+        </w:rPr>
+        <w:t xml:space="preserve"> la</w:t>
+      </w:r>
+      <w:r>
+        <w:rPr>
+          <w:rFonts w:ascii="Arial" w:eastAsia="Times New Roman" w:hAnsi="Arial" w:cs="Arial"/>
+          <w:kern w:val="0"/>
+          <w:lang w:eastAsia="en-GB"/>
+          <w14:ligatures w14:val="none"/>
+        </w:rPr>
+        <w:t xml:space="preserve"> </w:t>
+      </w:r>
+      <w:r>
+        <w:rPr>
+          <w:rFonts w:ascii="Arial" w:eastAsia="Times New Roman" w:hAnsi="Arial" w:cs="Arial"/>
+          <w:b/>
+          <w:bCs/>
+          <w:kern w:val="0"/>
+          <w:lang w:eastAsia="en-GB"/>
+          <w14:ligatures w14:val="none"/>
+        </w:rPr>
+        <w:t>I</w:t>
+      </w:r>
+      <w:r>
+        <w:rPr>
+          <w:rFonts w:ascii="Arial" w:eastAsia="Times New Roman" w:hAnsi="Arial" w:cs="Arial"/>
+          <w:b/>
+          <w:bCs/>
+          <w:kern w:val="0"/>
+          <w:lang w:eastAsia="en-GB"/>
+          <w14:ligatures w14:val="none"/>
+        </w:rPr>
+        <w:t>nit di copia</w:t>
+      </w:r>
+      <w:r>
+        <w:rPr>
+          <w:rFonts w:ascii="Arial" w:eastAsia="Times New Roman" w:hAnsi="Arial" w:cs="Arial"/>
+          <w:kern w:val="0"/>
+          <w:lang w:eastAsia="en-GB"/>
+          <w14:ligatures w14:val="none"/>
+        </w:rPr>
+        <w:t xml:space="preserve">, </w:t>
+      </w:r>
+      <w:r>
+        <w:rPr>
+          <w:rFonts w:ascii="Arial" w:eastAsia="Times New Roman" w:hAnsi="Arial" w:cs="Arial"/>
+          <w:b/>
+          <w:bCs/>
+          <w:kern w:val="0"/>
+          <w:lang w:eastAsia="en-GB"/>
+          <w14:ligatures w14:val="none"/>
+        </w:rPr>
+        <w:t>l’overload</w:t>
+      </w:r>
+      <w:r>
+        <w:rPr>
+          <w:rFonts w:ascii="Arial" w:eastAsia="Times New Roman" w:hAnsi="Arial" w:cs="Arial"/>
+          <w:kern w:val="0"/>
+          <w:lang w:eastAsia="en-GB"/>
+          <w14:ligatures w14:val="none"/>
+        </w:rPr>
+        <w:t xml:space="preserve"> dell’operatore </w:t>
+      </w:r>
+      <w:r>
+        <w:rPr>
+          <w:rFonts w:ascii="Arial" w:eastAsia="Times New Roman" w:hAnsi="Arial" w:cs="Arial"/>
+          <w:b/>
+          <w:bCs/>
+          <w:kern w:val="0"/>
+          <w:lang w:eastAsia="en-GB"/>
+          <w14:ligatures w14:val="none"/>
+        </w:rPr>
+        <w:t>=</w:t>
+      </w:r>
+      <w:r>
+        <w:rPr>
+          <w:rFonts w:ascii="Arial" w:eastAsia="Times New Roman" w:hAnsi="Arial" w:cs="Arial"/>
+          <w:kern w:val="0"/>
+          <w:lang w:eastAsia="en-GB"/>
+          <w14:ligatures w14:val="none"/>
+        </w:rPr>
+        <w:t xml:space="preserve"> e </w:t>
+      </w:r>
+      <w:r>
+        <w:rPr>
+          <w:rFonts w:ascii="Arial" w:eastAsia="Times New Roman" w:hAnsi="Arial" w:cs="Arial"/>
+          <w:kern w:val="0"/>
+          <w:lang w:eastAsia="en-GB"/>
+          <w14:ligatures w14:val="none"/>
+        </w:rPr>
+        <w:t xml:space="preserve">l’overload </w:t>
+      </w:r>
+      <w:r>
+        <w:rPr>
+          <w:rFonts w:ascii="Arial" w:eastAsia="Times New Roman" w:hAnsi="Arial" w:cs="Arial"/>
+          <w:kern w:val="0"/>
+          <w:lang w:eastAsia="en-GB"/>
+          <w14:ligatures w14:val="none"/>
+        </w:rPr>
+        <w:t xml:space="preserve">dell’operatore </w:t>
+      </w:r>
+      <w:r>
+        <w:rPr>
+          <w:rFonts w:ascii="Arial" w:eastAsia="Times New Roman" w:hAnsi="Arial" w:cs="Arial"/>
+          <w:b/>
+          <w:bCs/>
+          <w:kern w:val="0"/>
+          <w:lang w:eastAsia="en-GB"/>
+          <w14:ligatures w14:val="none"/>
+        </w:rPr>
+        <w:t>==</w:t>
+      </w:r>
+      <w:r>
+        <w:rPr>
+          <w:rFonts w:ascii="Arial" w:eastAsia="Times New Roman" w:hAnsi="Arial" w:cs="Arial"/>
+          <w:kern w:val="0"/>
+          <w:lang w:eastAsia="en-GB"/>
+          <w14:ligatures w14:val="none"/>
+        </w:rPr>
+        <w:t>.</w:t>
+      </w:r>
+      <w:r>
+        <w:rPr>
+          <w:rFonts w:ascii="Arial" w:eastAsia="Times New Roman" w:hAnsi="Arial" w:cs="Arial"/>
+          <w:kern w:val="0"/>
+          <w:lang w:eastAsia="en-GB"/>
+          <w14:ligatures w14:val="none"/>
+        </w:rPr>
+        <w:t xml:space="preserve"> </w:t>
+      </w:r>
+    </w:p>
+    <w:p>
+      <w:pPr>
+        <w:spacing w:after="0" w:line="240" w:lineRule="auto"/>
+        <w:ind w:left="-284" w:right="-330"/>
+        <w:jc w:val="both"/>
+        <w:rPr>
+          <w:rFonts w:ascii="Arial" w:eastAsia="Times New Roman" w:hAnsi="Arial" w:cs="Arial"/>
+          <w:kern w:val="0"/>
+          <w:lang w:eastAsia="en-GB"/>
+          <w14:ligatures w14:val="none"/>
+        </w:rPr>
+      </w:pPr>
+    </w:p>
+    <w:p>
+      <w:pPr>
+        <w:spacing w:after="0" w:line="240" w:lineRule="auto"/>
+        <w:ind w:left="-284" w:right="-330"/>
+        <w:jc w:val="both"/>
+        <w:rPr>
+          <w:rFonts w:ascii="Arial" w:eastAsia="Times New Roman" w:hAnsi="Arial" w:cs="Arial"/>
+          <w:kern w:val="0"/>
+          <w:lang w:eastAsia="en-GB"/>
+          <w14:ligatures w14:val="none"/>
+        </w:rPr>
+      </w:pPr>
+      <w:r>
+        <w:rPr>
+          <w:rFonts w:ascii="Arial" w:eastAsia="Times New Roman" w:hAnsi="Arial" w:cs="Arial"/>
+          <w:kern w:val="0"/>
+          <w:lang w:eastAsia="en-GB"/>
+          <w14:ligatures w14:val="none"/>
+        </w:rPr>
+        <w:t xml:space="preserve">La funzione </w:t>
+      </w:r>
+      <w:r>
+        <w:rPr>
+          <w:rFonts w:ascii="Arial" w:eastAsia="Times New Roman" w:hAnsi="Arial" w:cs="Arial"/>
+          <w:b/>
+          <w:bCs/>
+          <w:kern w:val="0"/>
+          <w:lang w:eastAsia="en-GB"/>
+          <w14:ligatures w14:val="none"/>
+        </w:rPr>
+        <w:t>Draw</w:t>
+      </w:r>
+      <w:r>
+        <w:rPr>
+          <w:rFonts w:ascii="Arial" w:eastAsia="Times New Roman" w:hAnsi="Arial" w:cs="Arial"/>
+          <w:kern w:val="0"/>
+          <w:lang w:eastAsia="en-GB"/>
+          <w14:ligatures w14:val="none"/>
+        </w:rPr>
+        <w:t>, quando deve stampare i valori di area e perimetro, chiama le funzioni Area e Perimeter invece che prendere direttamente il valore dalle variabili ereditate da polygon (area e perimeter) che, come ho già scritto, non vengono mai aggiornate.</w:t>
+      </w:r>
+    </w:p>
+    <w:p>
+      <w:pPr>
+        <w:spacing w:after="0" w:line="240" w:lineRule="auto"/>
+        <w:ind w:left="-284" w:right="-330"/>
+        <w:jc w:val="both"/>
+        <w:rPr>
+          <w:rFonts w:ascii="Arial" w:eastAsia="Times New Roman" w:hAnsi="Arial" w:cs="Arial"/>
+          <w:kern w:val="0"/>
+          <w:lang w:eastAsia="en-GB"/>
+          <w14:ligatures w14:val="none"/>
+        </w:rPr>
+      </w:pPr>
+    </w:p>
+    <w:p>
+      <w:pPr>
+        <w:spacing w:after="0" w:line="240" w:lineRule="auto"/>
+        <w:ind w:left="-284" w:right="-330"/>
+        <w:jc w:val="both"/>
+        <w:rPr>
+          <w:rFonts w:ascii="Arial" w:eastAsia="Times New Roman" w:hAnsi="Arial" w:cs="Arial"/>
+          <w:kern w:val="0"/>
+          <w:lang w:eastAsia="en-GB"/>
+          <w14:ligatures w14:val="none"/>
+        </w:rPr>
+      </w:pPr>
+      <w:r>
+        <w:rPr>
+          <w:rFonts w:ascii="Arial" w:eastAsia="Times New Roman" w:hAnsi="Arial" w:cs="Arial"/>
+          <w:kern w:val="0"/>
+          <w:lang w:eastAsia="en-GB"/>
+          <w14:ligatures w14:val="none"/>
+        </w:rPr>
+        <w:t xml:space="preserve">Per come è stata costruita la classe </w:t>
+      </w:r>
       <w:r>
         <w:rPr>
           <w:rFonts w:ascii="Arial" w:eastAsia="Times New Roman" w:hAnsi="Arial" w:cs="Arial"/>
@@ -2989,616 +3442,6 @@
         </w:rPr>
         <w:t>polygon</w:t>
       </w:r>
-      <w:proofErr w:type="spellEnd"/>
-      <w:r>
-        <w:rPr>
-          <w:rFonts w:ascii="Arial" w:eastAsia="Times New Roman" w:hAnsi="Arial" w:cs="Arial"/>
-          <w:kern w:val="0"/>
-          <w:lang w:eastAsia="en-GB"/>
-          <w14:ligatures w14:val="none"/>
-        </w:rPr>
-        <w:t xml:space="preserve"> con la stessa funzionalità</w:t>
-      </w:r>
-      <w:r>
-        <w:rPr>
-          <w:rFonts w:ascii="Arial" w:eastAsia="Times New Roman" w:hAnsi="Arial" w:cs="Arial"/>
-          <w:kern w:val="0"/>
-          <w:lang w:eastAsia="en-GB"/>
-          <w14:ligatures w14:val="none"/>
-        </w:rPr>
-        <w:t>.</w:t>
-      </w:r>
-    </w:p>
-    <w:p>
-      <w:pPr>
-        <w:spacing w:after="0" w:line="240" w:lineRule="auto"/>
-        <w:ind w:left="-284" w:right="-330"/>
-        <w:jc w:val="both"/>
-        <w:rPr>
-          <w:rFonts w:ascii="Arial" w:eastAsia="Times New Roman" w:hAnsi="Arial" w:cs="Arial"/>
-          <w:kern w:val="0"/>
-          <w:lang w:eastAsia="en-GB"/>
-          <w14:ligatures w14:val="none"/>
-        </w:rPr>
-      </w:pPr>
-      <w:r>
-        <w:rPr>
-          <w:rFonts w:ascii="Arial" w:eastAsia="Times New Roman" w:hAnsi="Arial" w:cs="Arial"/>
-          <w:kern w:val="0"/>
-          <w:lang w:eastAsia="en-GB"/>
-          <w14:ligatures w14:val="none"/>
-        </w:rPr>
-        <w:t>Infatti</w:t>
-      </w:r>
-      <w:r>
-        <w:rPr>
-          <w:rFonts w:ascii="Arial" w:eastAsia="Times New Roman" w:hAnsi="Arial" w:cs="Arial"/>
-          <w:kern w:val="0"/>
-          <w:lang w:eastAsia="en-GB"/>
-          <w14:ligatures w14:val="none"/>
-        </w:rPr>
-        <w:t>,</w:t>
-      </w:r>
-      <w:r>
-        <w:rPr>
-          <w:rFonts w:ascii="Arial" w:eastAsia="Times New Roman" w:hAnsi="Arial" w:cs="Arial"/>
-          <w:kern w:val="0"/>
-          <w:lang w:eastAsia="en-GB"/>
-          <w14:ligatures w14:val="none"/>
-        </w:rPr>
-        <w:t xml:space="preserve"> a</w:t>
-      </w:r>
-      <w:r>
-        <w:rPr>
-          <w:rFonts w:ascii="Arial" w:eastAsia="Times New Roman" w:hAnsi="Arial" w:cs="Arial"/>
-          <w:kern w:val="0"/>
-          <w:lang w:eastAsia="en-GB"/>
-          <w14:ligatures w14:val="none"/>
-        </w:rPr>
-        <w:t xml:space="preserve">nalizzando il codice si può vedere che </w:t>
-      </w:r>
-      <w:r>
-        <w:rPr>
-          <w:rFonts w:ascii="Arial" w:eastAsia="Times New Roman" w:hAnsi="Arial" w:cs="Arial"/>
-          <w:kern w:val="0"/>
-          <w:lang w:eastAsia="en-GB"/>
-          <w14:ligatures w14:val="none"/>
-        </w:rPr>
-        <w:t>nelle funzioni</w:t>
-      </w:r>
-      <w:r>
-        <w:rPr>
-          <w:rFonts w:ascii="Arial" w:eastAsia="Times New Roman" w:hAnsi="Arial" w:cs="Arial"/>
-          <w:kern w:val="0"/>
-          <w:lang w:eastAsia="en-GB"/>
-          <w14:ligatures w14:val="none"/>
-        </w:rPr>
-        <w:t xml:space="preserve"> </w:t>
-      </w:r>
-      <w:proofErr w:type="spellStart"/>
-      <w:r>
-        <w:rPr>
-          <w:rFonts w:ascii="Arial" w:eastAsia="Times New Roman" w:hAnsi="Arial" w:cs="Arial"/>
-          <w:kern w:val="0"/>
-          <w:lang w:eastAsia="en-GB"/>
-          <w14:ligatures w14:val="none"/>
-        </w:rPr>
-        <w:t>GetArea</w:t>
-      </w:r>
-      <w:proofErr w:type="spellEnd"/>
-      <w:r>
-        <w:rPr>
-          <w:rFonts w:ascii="Arial" w:eastAsia="Times New Roman" w:hAnsi="Arial" w:cs="Arial"/>
-          <w:kern w:val="0"/>
-          <w:lang w:eastAsia="en-GB"/>
-          <w14:ligatures w14:val="none"/>
-        </w:rPr>
-        <w:t xml:space="preserve"> e </w:t>
-      </w:r>
-      <w:proofErr w:type="spellStart"/>
-      <w:r>
-        <w:rPr>
-          <w:rFonts w:ascii="Arial" w:eastAsia="Times New Roman" w:hAnsi="Arial" w:cs="Arial"/>
-          <w:kern w:val="0"/>
-          <w:lang w:eastAsia="en-GB"/>
-          <w14:ligatures w14:val="none"/>
-        </w:rPr>
-        <w:t>GetPerimeter</w:t>
-      </w:r>
-      <w:proofErr w:type="spellEnd"/>
-      <w:r>
-        <w:rPr>
-          <w:rFonts w:ascii="Arial" w:eastAsia="Times New Roman" w:hAnsi="Arial" w:cs="Arial"/>
-          <w:kern w:val="0"/>
-          <w:lang w:eastAsia="en-GB"/>
-          <w14:ligatures w14:val="none"/>
-        </w:rPr>
-        <w:t xml:space="preserve"> </w:t>
-      </w:r>
-      <w:r>
-        <w:rPr>
-          <w:rFonts w:ascii="Arial" w:eastAsia="Times New Roman" w:hAnsi="Arial" w:cs="Arial"/>
-          <w:kern w:val="0"/>
-          <w:lang w:eastAsia="en-GB"/>
-          <w14:ligatures w14:val="none"/>
-        </w:rPr>
-        <w:t xml:space="preserve">implementate in </w:t>
-      </w:r>
-      <w:proofErr w:type="spellStart"/>
-      <w:r>
-        <w:rPr>
-          <w:rFonts w:ascii="Arial" w:eastAsia="Times New Roman" w:hAnsi="Arial" w:cs="Arial"/>
-          <w:kern w:val="0"/>
-          <w:lang w:eastAsia="en-GB"/>
-          <w14:ligatures w14:val="none"/>
-        </w:rPr>
-        <w:t>polygon</w:t>
-      </w:r>
-      <w:proofErr w:type="spellEnd"/>
-      <w:r>
-        <w:rPr>
-          <w:rFonts w:ascii="Arial" w:eastAsia="Times New Roman" w:hAnsi="Arial" w:cs="Arial"/>
-          <w:kern w:val="0"/>
-          <w:lang w:eastAsia="en-GB"/>
-          <w14:ligatures w14:val="none"/>
-        </w:rPr>
-        <w:t xml:space="preserve">, il valore </w:t>
-      </w:r>
-      <w:r>
-        <w:rPr>
-          <w:rFonts w:ascii="Arial" w:eastAsia="Times New Roman" w:hAnsi="Arial" w:cs="Arial"/>
-          <w:kern w:val="0"/>
-          <w:lang w:eastAsia="en-GB"/>
-          <w14:ligatures w14:val="none"/>
-        </w:rPr>
-        <w:t xml:space="preserve">delle variabili area e </w:t>
-      </w:r>
-      <w:proofErr w:type="spellStart"/>
-      <w:r>
-        <w:rPr>
-          <w:rFonts w:ascii="Arial" w:eastAsia="Times New Roman" w:hAnsi="Arial" w:cs="Arial"/>
-          <w:kern w:val="0"/>
-          <w:lang w:eastAsia="en-GB"/>
-          <w14:ligatures w14:val="none"/>
-        </w:rPr>
-        <w:t>perimeter</w:t>
-      </w:r>
-      <w:proofErr w:type="spellEnd"/>
-      <w:r>
-        <w:rPr>
-          <w:rFonts w:ascii="Arial" w:eastAsia="Times New Roman" w:hAnsi="Arial" w:cs="Arial"/>
-          <w:kern w:val="0"/>
-          <w:lang w:eastAsia="en-GB"/>
-          <w14:ligatures w14:val="none"/>
-        </w:rPr>
-        <w:t xml:space="preserve"> viene correttamente aggiornato</w:t>
-      </w:r>
-      <w:r>
-        <w:rPr>
-          <w:rFonts w:ascii="Arial" w:eastAsia="Times New Roman" w:hAnsi="Arial" w:cs="Arial"/>
-          <w:kern w:val="0"/>
-          <w:lang w:eastAsia="en-GB"/>
-          <w14:ligatures w14:val="none"/>
-        </w:rPr>
-        <w:t xml:space="preserve">, ma </w:t>
-      </w:r>
-      <w:r>
-        <w:rPr>
-          <w:rFonts w:ascii="Arial" w:eastAsia="Times New Roman" w:hAnsi="Arial" w:cs="Arial"/>
-          <w:kern w:val="0"/>
-          <w:lang w:eastAsia="en-GB"/>
-          <w14:ligatures w14:val="none"/>
-        </w:rPr>
-        <w:t>pare che</w:t>
-      </w:r>
-      <w:r>
-        <w:rPr>
-          <w:rFonts w:ascii="Arial" w:eastAsia="Times New Roman" w:hAnsi="Arial" w:cs="Arial"/>
-          <w:kern w:val="0"/>
-          <w:lang w:eastAsia="en-GB"/>
-          <w14:ligatures w14:val="none"/>
-        </w:rPr>
-        <w:t xml:space="preserve"> queste funzioni </w:t>
-      </w:r>
-      <w:r>
-        <w:rPr>
-          <w:rFonts w:ascii="Arial" w:eastAsia="Times New Roman" w:hAnsi="Arial" w:cs="Arial"/>
-          <w:b/>
-          <w:bCs/>
-          <w:kern w:val="0"/>
-          <w:lang w:eastAsia="en-GB"/>
-          <w14:ligatures w14:val="none"/>
-        </w:rPr>
-        <w:t>non vengano mai chiamate</w:t>
-      </w:r>
-      <w:r>
-        <w:rPr>
-          <w:rFonts w:ascii="Arial" w:eastAsia="Times New Roman" w:hAnsi="Arial" w:cs="Arial"/>
-          <w:kern w:val="0"/>
-          <w:lang w:eastAsia="en-GB"/>
-          <w14:ligatures w14:val="none"/>
-        </w:rPr>
-        <w:t>.</w:t>
-      </w:r>
-    </w:p>
-    <w:p>
-      <w:pPr>
-        <w:spacing w:after="0" w:line="240" w:lineRule="auto"/>
-        <w:ind w:right="-330"/>
-        <w:jc w:val="both"/>
-        <w:rPr>
-          <w:rFonts w:ascii="Arial" w:eastAsia="Times New Roman" w:hAnsi="Arial" w:cs="Arial"/>
-          <w:kern w:val="0"/>
-          <w:lang w:eastAsia="en-GB"/>
-          <w14:ligatures w14:val="none"/>
-        </w:rPr>
-      </w:pPr>
-    </w:p>
-    <w:p>
-      <w:pPr>
-        <w:spacing w:after="0" w:line="240" w:lineRule="auto"/>
-        <w:ind w:left="-284" w:right="-330"/>
-        <w:jc w:val="both"/>
-        <w:rPr>
-          <w:rFonts w:ascii="Arial" w:eastAsia="Times New Roman" w:hAnsi="Arial" w:cs="Arial"/>
-          <w:kern w:val="0"/>
-          <w:lang w:eastAsia="en-GB"/>
-          <w14:ligatures w14:val="none"/>
-        </w:rPr>
-      </w:pPr>
-      <w:r>
-        <w:rPr>
-          <w:rFonts w:ascii="Arial" w:eastAsia="Times New Roman" w:hAnsi="Arial" w:cs="Arial"/>
-          <w:kern w:val="0"/>
-          <w:lang w:eastAsia="en-GB"/>
-          <w14:ligatures w14:val="none"/>
-        </w:rPr>
-        <w:t>Sarebbe più corretto mettere di tipo ‘</w:t>
-      </w:r>
-      <w:proofErr w:type="spellStart"/>
-      <w:r>
-        <w:rPr>
-          <w:rFonts w:ascii="Arial" w:eastAsia="Times New Roman" w:hAnsi="Arial" w:cs="Arial"/>
-          <w:b/>
-          <w:bCs/>
-          <w:kern w:val="0"/>
-          <w:lang w:eastAsia="en-GB"/>
-          <w14:ligatures w14:val="none"/>
-        </w:rPr>
-        <w:t>const</w:t>
-      </w:r>
-      <w:proofErr w:type="spellEnd"/>
-      <w:r>
-        <w:rPr>
-          <w:rFonts w:ascii="Arial" w:eastAsia="Times New Roman" w:hAnsi="Arial" w:cs="Arial"/>
-          <w:b/>
-          <w:bCs/>
-          <w:kern w:val="0"/>
-          <w:lang w:eastAsia="en-GB"/>
-          <w14:ligatures w14:val="none"/>
-        </w:rPr>
-        <w:t>’</w:t>
-      </w:r>
-      <w:r>
-        <w:rPr>
-          <w:rFonts w:ascii="Arial" w:eastAsia="Times New Roman" w:hAnsi="Arial" w:cs="Arial"/>
-          <w:kern w:val="0"/>
-          <w:lang w:eastAsia="en-GB"/>
-          <w14:ligatures w14:val="none"/>
-        </w:rPr>
-        <w:t xml:space="preserve"> i parametri che prendono in ingresso</w:t>
-      </w:r>
-      <w:r>
-        <w:rPr>
-          <w:rFonts w:ascii="Arial" w:eastAsia="Times New Roman" w:hAnsi="Arial" w:cs="Arial"/>
-          <w:kern w:val="0"/>
-          <w:lang w:eastAsia="en-GB"/>
-          <w14:ligatures w14:val="none"/>
-        </w:rPr>
-        <w:t xml:space="preserve"> le seguenti </w:t>
-      </w:r>
-      <w:r>
-        <w:rPr>
-          <w:rFonts w:ascii="Arial" w:eastAsia="Times New Roman" w:hAnsi="Arial" w:cs="Arial"/>
-          <w:kern w:val="0"/>
-          <w:lang w:eastAsia="en-GB"/>
-          <w14:ligatures w14:val="none"/>
-        </w:rPr>
-        <w:t>funzioni</w:t>
-      </w:r>
-      <w:r>
-        <w:rPr>
-          <w:rFonts w:ascii="Arial" w:eastAsia="Times New Roman" w:hAnsi="Arial" w:cs="Arial"/>
-          <w:kern w:val="0"/>
-          <w:lang w:eastAsia="en-GB"/>
-          <w14:ligatures w14:val="none"/>
-        </w:rPr>
-        <w:t>: la</w:t>
-      </w:r>
-      <w:r>
-        <w:rPr>
-          <w:rFonts w:ascii="Arial" w:eastAsia="Times New Roman" w:hAnsi="Arial" w:cs="Arial"/>
-          <w:kern w:val="0"/>
-          <w:lang w:eastAsia="en-GB"/>
-          <w14:ligatures w14:val="none"/>
-        </w:rPr>
-        <w:t xml:space="preserve"> </w:t>
-      </w:r>
-      <w:proofErr w:type="spellStart"/>
-      <w:r>
-        <w:rPr>
-          <w:rFonts w:ascii="Arial" w:eastAsia="Times New Roman" w:hAnsi="Arial" w:cs="Arial"/>
-          <w:kern w:val="0"/>
-          <w:lang w:eastAsia="en-GB"/>
-          <w14:ligatures w14:val="none"/>
-        </w:rPr>
-        <w:t>I</w:t>
-      </w:r>
-      <w:r>
-        <w:rPr>
-          <w:rFonts w:ascii="Arial" w:eastAsia="Times New Roman" w:hAnsi="Arial" w:cs="Arial"/>
-          <w:kern w:val="0"/>
-          <w:lang w:eastAsia="en-GB"/>
-          <w14:ligatures w14:val="none"/>
-        </w:rPr>
-        <w:t>nit</w:t>
-      </w:r>
-      <w:proofErr w:type="spellEnd"/>
-      <w:r>
-        <w:rPr>
-          <w:rFonts w:ascii="Arial" w:eastAsia="Times New Roman" w:hAnsi="Arial" w:cs="Arial"/>
-          <w:kern w:val="0"/>
-          <w:lang w:eastAsia="en-GB"/>
-          <w14:ligatures w14:val="none"/>
-        </w:rPr>
-        <w:t xml:space="preserve"> di copia</w:t>
-      </w:r>
-      <w:r>
-        <w:rPr>
-          <w:rFonts w:ascii="Arial" w:eastAsia="Times New Roman" w:hAnsi="Arial" w:cs="Arial"/>
-          <w:kern w:val="0"/>
-          <w:lang w:eastAsia="en-GB"/>
-          <w14:ligatures w14:val="none"/>
-        </w:rPr>
-        <w:t xml:space="preserve">, </w:t>
-      </w:r>
-      <w:r>
-        <w:rPr>
-          <w:rFonts w:ascii="Arial" w:eastAsia="Times New Roman" w:hAnsi="Arial" w:cs="Arial"/>
-          <w:kern w:val="0"/>
-          <w:lang w:eastAsia="en-GB"/>
-          <w14:ligatures w14:val="none"/>
-        </w:rPr>
-        <w:t>l’</w:t>
-      </w:r>
-      <w:proofErr w:type="spellStart"/>
-      <w:r>
-        <w:rPr>
-          <w:rFonts w:ascii="Arial" w:eastAsia="Times New Roman" w:hAnsi="Arial" w:cs="Arial"/>
-          <w:kern w:val="0"/>
-          <w:lang w:eastAsia="en-GB"/>
-          <w14:ligatures w14:val="none"/>
-        </w:rPr>
-        <w:t>overload</w:t>
-      </w:r>
-      <w:proofErr w:type="spellEnd"/>
-      <w:r>
-        <w:rPr>
-          <w:rFonts w:ascii="Arial" w:eastAsia="Times New Roman" w:hAnsi="Arial" w:cs="Arial"/>
-          <w:kern w:val="0"/>
-          <w:lang w:eastAsia="en-GB"/>
-          <w14:ligatures w14:val="none"/>
-        </w:rPr>
-        <w:t xml:space="preserve"> dell’operatore = e </w:t>
-      </w:r>
-      <w:r>
-        <w:rPr>
-          <w:rFonts w:ascii="Arial" w:eastAsia="Times New Roman" w:hAnsi="Arial" w:cs="Arial"/>
-          <w:kern w:val="0"/>
-          <w:lang w:eastAsia="en-GB"/>
-          <w14:ligatures w14:val="none"/>
-        </w:rPr>
-        <w:t>l’</w:t>
-      </w:r>
-      <w:proofErr w:type="spellStart"/>
-      <w:r>
-        <w:rPr>
-          <w:rFonts w:ascii="Arial" w:eastAsia="Times New Roman" w:hAnsi="Arial" w:cs="Arial"/>
-          <w:kern w:val="0"/>
-          <w:lang w:eastAsia="en-GB"/>
-          <w14:ligatures w14:val="none"/>
-        </w:rPr>
-        <w:t>overload</w:t>
-      </w:r>
-      <w:proofErr w:type="spellEnd"/>
-      <w:r>
-        <w:rPr>
-          <w:rFonts w:ascii="Arial" w:eastAsia="Times New Roman" w:hAnsi="Arial" w:cs="Arial"/>
-          <w:kern w:val="0"/>
-          <w:lang w:eastAsia="en-GB"/>
-          <w14:ligatures w14:val="none"/>
-        </w:rPr>
-        <w:t xml:space="preserve"> </w:t>
-      </w:r>
-      <w:r>
-        <w:rPr>
-          <w:rFonts w:ascii="Arial" w:eastAsia="Times New Roman" w:hAnsi="Arial" w:cs="Arial"/>
-          <w:kern w:val="0"/>
-          <w:lang w:eastAsia="en-GB"/>
-          <w14:ligatures w14:val="none"/>
-        </w:rPr>
-        <w:t>dell’operatore ==.</w:t>
-      </w:r>
-      <w:r>
-        <w:rPr>
-          <w:rFonts w:ascii="Arial" w:eastAsia="Times New Roman" w:hAnsi="Arial" w:cs="Arial"/>
-          <w:kern w:val="0"/>
-          <w:lang w:eastAsia="en-GB"/>
-          <w14:ligatures w14:val="none"/>
-        </w:rPr>
-        <w:t xml:space="preserve"> </w:t>
-      </w:r>
-    </w:p>
-    <w:p>
-      <w:pPr>
-        <w:spacing w:after="0" w:line="240" w:lineRule="auto"/>
-        <w:ind w:left="-284" w:right="-330"/>
-        <w:jc w:val="both"/>
-        <w:rPr>
-          <w:rFonts w:ascii="Arial" w:eastAsia="Times New Roman" w:hAnsi="Arial" w:cs="Arial"/>
-          <w:kern w:val="0"/>
-          <w:lang w:eastAsia="en-GB"/>
-          <w14:ligatures w14:val="none"/>
-        </w:rPr>
-      </w:pPr>
-    </w:p>
-    <w:p>
-      <w:pPr>
-        <w:spacing w:after="0" w:line="240" w:lineRule="auto"/>
-        <w:ind w:left="-284" w:right="-330"/>
-        <w:jc w:val="both"/>
-        <w:rPr>
-          <w:rFonts w:ascii="Arial" w:eastAsia="Times New Roman" w:hAnsi="Arial" w:cs="Arial"/>
-          <w:kern w:val="0"/>
-          <w:lang w:eastAsia="en-GB"/>
-          <w14:ligatures w14:val="none"/>
-        </w:rPr>
-      </w:pPr>
-      <w:r>
-        <w:rPr>
-          <w:rFonts w:ascii="Arial" w:eastAsia="Times New Roman" w:hAnsi="Arial" w:cs="Arial"/>
-          <w:kern w:val="0"/>
-          <w:lang w:eastAsia="en-GB"/>
-          <w14:ligatures w14:val="none"/>
-        </w:rPr>
-        <w:t xml:space="preserve">La funzione </w:t>
-      </w:r>
-      <w:r>
-        <w:rPr>
-          <w:rFonts w:ascii="Arial" w:eastAsia="Times New Roman" w:hAnsi="Arial" w:cs="Arial"/>
-          <w:b/>
-          <w:bCs/>
-          <w:kern w:val="0"/>
-          <w:lang w:eastAsia="en-GB"/>
-          <w14:ligatures w14:val="none"/>
-        </w:rPr>
-        <w:t>Draw</w:t>
-      </w:r>
-      <w:r>
-        <w:rPr>
-          <w:rFonts w:ascii="Arial" w:eastAsia="Times New Roman" w:hAnsi="Arial" w:cs="Arial"/>
-          <w:kern w:val="0"/>
-          <w:lang w:eastAsia="en-GB"/>
-          <w14:ligatures w14:val="none"/>
-        </w:rPr>
-        <w:t xml:space="preserve">, quando deve stampare i valori di area e perimetro, chiama le funzioni Area e </w:t>
-      </w:r>
-      <w:proofErr w:type="spellStart"/>
-      <w:r>
-        <w:rPr>
-          <w:rFonts w:ascii="Arial" w:eastAsia="Times New Roman" w:hAnsi="Arial" w:cs="Arial"/>
-          <w:kern w:val="0"/>
-          <w:lang w:eastAsia="en-GB"/>
-          <w14:ligatures w14:val="none"/>
-        </w:rPr>
-        <w:t>Perimeter</w:t>
-      </w:r>
-      <w:proofErr w:type="spellEnd"/>
-      <w:r>
-        <w:rPr>
-          <w:rFonts w:ascii="Arial" w:eastAsia="Times New Roman" w:hAnsi="Arial" w:cs="Arial"/>
-          <w:kern w:val="0"/>
-          <w:lang w:eastAsia="en-GB"/>
-          <w14:ligatures w14:val="none"/>
-        </w:rPr>
-        <w:t xml:space="preserve"> invece che prendere direttamente il valore dalle variabili ereditate da </w:t>
-      </w:r>
-      <w:proofErr w:type="spellStart"/>
-      <w:r>
-        <w:rPr>
-          <w:rFonts w:ascii="Arial" w:eastAsia="Times New Roman" w:hAnsi="Arial" w:cs="Arial"/>
-          <w:kern w:val="0"/>
-          <w:lang w:eastAsia="en-GB"/>
-          <w14:ligatures w14:val="none"/>
-        </w:rPr>
-        <w:t>polygon</w:t>
-      </w:r>
-      <w:proofErr w:type="spellEnd"/>
-      <w:r>
-        <w:rPr>
-          <w:rFonts w:ascii="Arial" w:eastAsia="Times New Roman" w:hAnsi="Arial" w:cs="Arial"/>
-          <w:kern w:val="0"/>
-          <w:lang w:eastAsia="en-GB"/>
-          <w14:ligatures w14:val="none"/>
-        </w:rPr>
-        <w:t xml:space="preserve"> (area e </w:t>
-      </w:r>
-      <w:proofErr w:type="spellStart"/>
-      <w:r>
-        <w:rPr>
-          <w:rFonts w:ascii="Arial" w:eastAsia="Times New Roman" w:hAnsi="Arial" w:cs="Arial"/>
-          <w:kern w:val="0"/>
-          <w:lang w:eastAsia="en-GB"/>
-          <w14:ligatures w14:val="none"/>
-        </w:rPr>
-        <w:t>perimeter</w:t>
-      </w:r>
-      <w:proofErr w:type="spellEnd"/>
-      <w:r>
-        <w:rPr>
-          <w:rFonts w:ascii="Arial" w:eastAsia="Times New Roman" w:hAnsi="Arial" w:cs="Arial"/>
-          <w:kern w:val="0"/>
-          <w:lang w:eastAsia="en-GB"/>
-          <w14:ligatures w14:val="none"/>
-        </w:rPr>
-        <w:t>) che, come ho già scritto, non vengono mai aggiornate.</w:t>
-      </w:r>
-    </w:p>
-    <w:p>
-      <w:pPr>
-        <w:spacing w:after="0" w:line="240" w:lineRule="auto"/>
-        <w:ind w:left="-284" w:right="-330"/>
-        <w:jc w:val="both"/>
-        <w:rPr>
-          <w:rFonts w:ascii="Arial" w:eastAsia="Times New Roman" w:hAnsi="Arial" w:cs="Arial"/>
-          <w:kern w:val="0"/>
-          <w:lang w:eastAsia="en-GB"/>
-          <w14:ligatures w14:val="none"/>
-        </w:rPr>
-      </w:pPr>
-    </w:p>
-    <w:p>
-      <w:pPr>
-        <w:spacing w:after="0" w:line="240" w:lineRule="auto"/>
-        <w:ind w:left="-284" w:right="-330"/>
-        <w:jc w:val="both"/>
-        <w:rPr>
-          <w:rFonts w:ascii="Arial" w:eastAsia="Times New Roman" w:hAnsi="Arial" w:cs="Arial"/>
-          <w:kern w:val="0"/>
-          <w:lang w:eastAsia="en-GB"/>
-          <w14:ligatures w14:val="none"/>
-        </w:rPr>
-      </w:pPr>
-      <w:r>
-        <w:rPr>
-          <w:rFonts w:ascii="Arial" w:eastAsia="Times New Roman" w:hAnsi="Arial" w:cs="Arial"/>
-          <w:kern w:val="0"/>
-          <w:lang w:eastAsia="en-GB"/>
-          <w14:ligatures w14:val="none"/>
-        </w:rPr>
-        <w:t xml:space="preserve">Per come è stata costruita la classe </w:t>
-      </w:r>
-      <w:proofErr w:type="spellStart"/>
-      <w:r>
-        <w:rPr>
-          <w:rFonts w:ascii="Arial" w:eastAsia="Times New Roman" w:hAnsi="Arial" w:cs="Arial"/>
-          <w:kern w:val="0"/>
-          <w:lang w:eastAsia="en-GB"/>
-          <w14:ligatures w14:val="none"/>
-        </w:rPr>
-        <w:t>polygon</w:t>
-      </w:r>
-      <w:proofErr w:type="spellEnd"/>
       <w:r>
         <w:rPr>
           <w:rFonts w:ascii="Arial" w:eastAsia="Times New Roman" w:hAnsi="Arial" w:cs="Arial"/>
@@ -3608,7 +3451,6 @@
         </w:rPr>
         <w:t xml:space="preserve">, avrei fatto in modo che la funzione </w:t>
       </w:r>
-      <w:proofErr w:type="spellStart"/>
       <w:r>
         <w:rPr>
           <w:rFonts w:ascii="Arial" w:eastAsia="Times New Roman" w:hAnsi="Arial" w:cs="Arial"/>
@@ -3620,7 +3462,6 @@
         </w:rPr>
         <w:t>Dump</w:t>
       </w:r>
-      <w:proofErr w:type="spellEnd"/>
       <w:r>
         <w:rPr>
           <w:rFonts w:ascii="Arial" w:eastAsia="Times New Roman" w:hAnsi="Arial" w:cs="Arial"/>
@@ -3655,27 +3496,7 @@
           <w:lang w:eastAsia="en-GB"/>
           <w14:ligatures w14:val="none"/>
         </w:rPr>
-        <w:t xml:space="preserve"> la funzione </w:t>
-      </w:r>
-      <w:proofErr w:type="spellStart"/>
-      <w:r>
-        <w:rPr>
-          <w:rFonts w:ascii="Arial" w:eastAsia="Times New Roman" w:hAnsi="Arial" w:cs="Arial"/>
-          <w:kern w:val="0"/>
-          <w:lang w:eastAsia="en-GB"/>
-          <w14:ligatures w14:val="none"/>
-        </w:rPr>
-        <w:t>Dump</w:t>
-      </w:r>
-      <w:proofErr w:type="spellEnd"/>
-      <w:r>
-        <w:rPr>
-          <w:rFonts w:ascii="Arial" w:eastAsia="Times New Roman" w:hAnsi="Arial" w:cs="Arial"/>
-          <w:kern w:val="0"/>
-          <w:lang w:eastAsia="en-GB"/>
-          <w14:ligatures w14:val="none"/>
-        </w:rPr>
-        <w:t xml:space="preserve"> della classe base, la quale </w:t>
+        <w:t xml:space="preserve"> la funzione Dump della classe base, la quale </w:t>
       </w:r>
       <w:r>
         <w:rPr>
@@ -3780,8 +3601,9 @@
           <w:lang w:eastAsia="en-GB"/>
           <w14:ligatures w14:val="none"/>
         </w:rPr>
-        <w:t>Classe rectangle</w:t>
-      </w:r>
+        <w:t xml:space="preserve">Classe </w:t>
+      </w:r>
+      <w:proofErr w:type="spellStart"/>
       <w:r>
         <w:rPr>
           <w:rFonts w:ascii="Arial" w:eastAsia="Times New Roman" w:hAnsi="Arial" w:cs="Arial"/>
@@ -3793,9 +3615,9 @@
           <w:lang w:eastAsia="en-GB"/>
           <w14:ligatures w14:val="none"/>
         </w:rPr>
-        <w:t xml:space="preserve"> e </w:t>
-      </w:r>
-      <w:proofErr w:type="spellStart"/>
+        <w:t>rectangle</w:t>
+      </w:r>
+      <w:proofErr w:type="spellEnd"/>
       <w:r>
         <w:rPr>
           <w:rFonts w:ascii="Arial" w:eastAsia="Times New Roman" w:hAnsi="Arial" w:cs="Arial"/>
@@ -3807,9 +3629,8 @@
           <w:lang w:eastAsia="en-GB"/>
           <w14:ligatures w14:val="none"/>
         </w:rPr>
-        <w:t>rhombus</w:t>
-      </w:r>
-      <w:proofErr w:type="spellEnd"/>
+        <w:t xml:space="preserve"> e rhombus</w:t>
+      </w:r>
     </w:p>
     <w:p>
       <w:pPr>
@@ -3888,19 +3709,8 @@
           <w:lang w:eastAsia="en-GB"/>
           <w14:ligatures w14:val="none"/>
         </w:rPr>
-        <w:t xml:space="preserve"> della classe </w:t>
-      </w:r>
-      <w:proofErr w:type="spellStart"/>
-      <w:r>
-        <w:rPr>
-          <w:rFonts w:ascii="Arial" w:eastAsia="Times New Roman" w:hAnsi="Arial" w:cs="Arial"/>
-          <w:kern w:val="0"/>
-          <w:lang w:eastAsia="en-GB"/>
-          <w14:ligatures w14:val="none"/>
-        </w:rPr>
-        <w:t>isoTriangle</w:t>
-      </w:r>
-      <w:proofErr w:type="spellEnd"/>
+        <w:t xml:space="preserve"> della classe isoTriangle</w:t>
+      </w:r>
       <w:r>
         <w:rPr>
           <w:rFonts w:ascii="Arial" w:eastAsia="Times New Roman" w:hAnsi="Arial" w:cs="Arial"/>
@@ -3927,507 +3737,428 @@
     <w:p>
       <w:pPr>
         <w:spacing w:after="0" w:line="240" w:lineRule="auto"/>
-        <w:ind w:right="-330"/>
-        <w:jc w:val="both"/>
-        <w:rPr>
-          <w:rFonts w:ascii="Arial" w:eastAsia="Times New Roman" w:hAnsi="Arial" w:cs="Arial"/>
-          <w:kern w:val="0"/>
-          <w:lang w:eastAsia="en-GB"/>
-          <w14:ligatures w14:val="none"/>
-        </w:rPr>
-      </w:pPr>
-    </w:p>
-    <w:p>
-      <w:pPr>
-        <w:spacing w:after="0" w:line="240" w:lineRule="auto"/>
-        <w:ind w:left="-284" w:right="-330"/>
-        <w:jc w:val="both"/>
-        <w:rPr>
-          <w:rFonts w:ascii="Arial" w:eastAsia="Times New Roman" w:hAnsi="Arial" w:cs="Arial"/>
-          <w:kern w:val="0"/>
-          <w:lang w:eastAsia="en-GB"/>
-          <w14:ligatures w14:val="none"/>
-        </w:rPr>
-      </w:pPr>
-      <w:proofErr w:type="gramStart"/>
-      <w:r>
-        <w:rPr>
-          <w:rFonts w:ascii="Arial" w:eastAsia="Times New Roman" w:hAnsi="Arial" w:cs="Arial"/>
-          <w:kern w:val="0"/>
-          <w:lang w:eastAsia="en-GB"/>
-          <w14:ligatures w14:val="none"/>
-        </w:rPr>
-        <w:t>Infine</w:t>
-      </w:r>
-      <w:proofErr w:type="gramEnd"/>
-      <w:r>
-        <w:rPr>
-          <w:rFonts w:ascii="Arial" w:eastAsia="Times New Roman" w:hAnsi="Arial" w:cs="Arial"/>
-          <w:kern w:val="0"/>
-          <w:lang w:eastAsia="en-GB"/>
-          <w14:ligatures w14:val="none"/>
-        </w:rPr>
-        <w:t xml:space="preserve"> vorrei fare un </w:t>
-      </w:r>
-      <w:r>
-        <w:rPr>
-          <w:rFonts w:ascii="Arial" w:eastAsia="Times New Roman" w:hAnsi="Arial" w:cs="Arial"/>
-          <w:b/>
-          <w:bCs/>
-          <w:kern w:val="0"/>
-          <w:lang w:eastAsia="en-GB"/>
-          <w14:ligatures w14:val="none"/>
-        </w:rPr>
-        <w:t>commento generale</w:t>
-      </w:r>
-      <w:r>
-        <w:rPr>
-          <w:rFonts w:ascii="Arial" w:eastAsia="Times New Roman" w:hAnsi="Arial" w:cs="Arial"/>
-          <w:kern w:val="0"/>
-          <w:lang w:eastAsia="en-GB"/>
-          <w14:ligatures w14:val="none"/>
-        </w:rPr>
-        <w:t xml:space="preserve"> sul </w:t>
-      </w:r>
-      <w:r>
-        <w:rPr>
-          <w:rFonts w:ascii="Arial" w:eastAsia="Times New Roman" w:hAnsi="Arial" w:cs="Arial"/>
-          <w:kern w:val="0"/>
-          <w:lang w:eastAsia="en-GB"/>
-          <w14:ligatures w14:val="none"/>
-        </w:rPr>
-        <w:t>programma</w:t>
-      </w:r>
-      <w:r>
-        <w:rPr>
-          <w:rFonts w:ascii="Arial" w:eastAsia="Times New Roman" w:hAnsi="Arial" w:cs="Arial"/>
-          <w:kern w:val="0"/>
-          <w:lang w:eastAsia="en-GB"/>
-          <w14:ligatures w14:val="none"/>
-        </w:rPr>
-        <w:t>.</w:t>
-      </w:r>
-    </w:p>
-    <w:p>
-      <w:pPr>
-        <w:spacing w:after="0" w:line="240" w:lineRule="auto"/>
-        <w:ind w:left="-284" w:right="-330"/>
-        <w:jc w:val="both"/>
-        <w:rPr>
-          <w:rFonts w:ascii="Arial" w:eastAsia="Times New Roman" w:hAnsi="Arial" w:cs="Arial"/>
-          <w:kern w:val="0"/>
-          <w:lang w:eastAsia="en-GB"/>
-          <w14:ligatures w14:val="none"/>
-        </w:rPr>
-      </w:pPr>
-      <w:r>
-        <w:rPr>
-          <w:rFonts w:ascii="Arial" w:eastAsia="Times New Roman" w:hAnsi="Arial" w:cs="Arial"/>
-          <w:kern w:val="0"/>
-          <w:lang w:eastAsia="en-GB"/>
-          <w14:ligatures w14:val="none"/>
-        </w:rPr>
-        <w:t>N</w:t>
-      </w:r>
-      <w:r>
-        <w:rPr>
-          <w:rFonts w:ascii="Arial" w:eastAsia="Times New Roman" w:hAnsi="Arial" w:cs="Arial"/>
-          <w:kern w:val="0"/>
-          <w:lang w:eastAsia="en-GB"/>
-          <w14:ligatures w14:val="none"/>
-        </w:rPr>
-        <w:t>onostante</w:t>
-      </w:r>
-      <w:r>
-        <w:rPr>
-          <w:rFonts w:ascii="Arial" w:eastAsia="Times New Roman" w:hAnsi="Arial" w:cs="Arial"/>
-          <w:kern w:val="0"/>
-          <w:lang w:eastAsia="en-GB"/>
-          <w14:ligatures w14:val="none"/>
-        </w:rPr>
-        <w:t xml:space="preserve"> </w:t>
-      </w:r>
-      <w:r>
-        <w:rPr>
-          <w:rFonts w:ascii="Arial" w:eastAsia="Times New Roman" w:hAnsi="Arial" w:cs="Arial"/>
-          <w:kern w:val="0"/>
-          <w:lang w:eastAsia="en-GB"/>
-          <w14:ligatures w14:val="none"/>
-        </w:rPr>
-        <w:t xml:space="preserve">sia funzionante (come </w:t>
-      </w:r>
-      <w:r>
-        <w:rPr>
-          <w:rFonts w:ascii="Arial" w:eastAsia="Times New Roman" w:hAnsi="Arial" w:cs="Arial"/>
-          <w:kern w:val="0"/>
-          <w:lang w:eastAsia="en-GB"/>
-          <w14:ligatures w14:val="none"/>
-        </w:rPr>
-        <w:t>ho scritto</w:t>
-      </w:r>
-      <w:r>
-        <w:rPr>
-          <w:rFonts w:ascii="Arial" w:eastAsia="Times New Roman" w:hAnsi="Arial" w:cs="Arial"/>
-          <w:kern w:val="0"/>
-          <w:lang w:eastAsia="en-GB"/>
-          <w14:ligatures w14:val="none"/>
-        </w:rPr>
-        <w:t xml:space="preserve"> nei punti successivi), trovo il </w:t>
-      </w:r>
-      <w:proofErr w:type="spellStart"/>
-      <w:r>
-        <w:rPr>
-          <w:rFonts w:ascii="Arial" w:eastAsia="Times New Roman" w:hAnsi="Arial" w:cs="Arial"/>
-          <w:kern w:val="0"/>
-          <w:lang w:eastAsia="en-GB"/>
-          <w14:ligatures w14:val="none"/>
-        </w:rPr>
-        <w:t>main</w:t>
-      </w:r>
-      <w:proofErr w:type="spellEnd"/>
-      <w:r>
-        <w:rPr>
-          <w:rFonts w:ascii="Arial" w:eastAsia="Times New Roman" w:hAnsi="Arial" w:cs="Arial"/>
-          <w:kern w:val="0"/>
-          <w:lang w:eastAsia="en-GB"/>
-          <w14:ligatures w14:val="none"/>
-        </w:rPr>
-        <w:t xml:space="preserve"> </w:t>
-      </w:r>
-      <w:r>
-        <w:rPr>
-          <w:rFonts w:ascii="Arial" w:eastAsia="Times New Roman" w:hAnsi="Arial" w:cs="Arial"/>
-          <w:kern w:val="0"/>
-          <w:lang w:eastAsia="en-GB"/>
-          <w14:ligatures w14:val="none"/>
-        </w:rPr>
-        <w:t xml:space="preserve">un po’ troppo </w:t>
-      </w:r>
-      <w:r>
-        <w:rPr>
-          <w:rFonts w:ascii="Arial" w:eastAsia="Times New Roman" w:hAnsi="Arial" w:cs="Arial"/>
-          <w:b/>
-          <w:bCs/>
-          <w:kern w:val="0"/>
-          <w:lang w:eastAsia="en-GB"/>
-          <w14:ligatures w14:val="none"/>
-        </w:rPr>
-        <w:t>annidato</w:t>
-      </w:r>
-      <w:r>
-        <w:rPr>
-          <w:rFonts w:ascii="Arial" w:eastAsia="Times New Roman" w:hAnsi="Arial" w:cs="Arial"/>
-          <w:kern w:val="0"/>
-          <w:lang w:eastAsia="en-GB"/>
-          <w14:ligatures w14:val="none"/>
-        </w:rPr>
-        <w:t xml:space="preserve"> e </w:t>
-      </w:r>
-      <w:r>
-        <w:rPr>
-          <w:rFonts w:ascii="Arial" w:eastAsia="Times New Roman" w:hAnsi="Arial" w:cs="Arial"/>
-          <w:b/>
-          <w:bCs/>
-          <w:kern w:val="0"/>
-          <w:lang w:eastAsia="en-GB"/>
-          <w14:ligatures w14:val="none"/>
-        </w:rPr>
-        <w:t>poco modulare</w:t>
-      </w:r>
-      <w:r>
-        <w:rPr>
-          <w:rFonts w:ascii="Arial" w:eastAsia="Times New Roman" w:hAnsi="Arial" w:cs="Arial"/>
-          <w:kern w:val="0"/>
-          <w:lang w:eastAsia="en-GB"/>
-          <w14:ligatures w14:val="none"/>
-        </w:rPr>
-        <w:t>: spesso le stesse righe di codice sono ripetute 2 o 3 volte</w:t>
-      </w:r>
-      <w:r>
-        <w:rPr>
-          <w:rFonts w:ascii="Arial" w:eastAsia="Times New Roman" w:hAnsi="Arial" w:cs="Arial"/>
-          <w:kern w:val="0"/>
-          <w:lang w:eastAsia="en-GB"/>
-          <w14:ligatures w14:val="none"/>
-        </w:rPr>
-        <w:t>, e per questo esso risulta anche molto lungo</w:t>
-      </w:r>
-      <w:r>
-        <w:rPr>
-          <w:rFonts w:ascii="Arial" w:eastAsia="Times New Roman" w:hAnsi="Arial" w:cs="Arial"/>
-          <w:kern w:val="0"/>
-          <w:lang w:eastAsia="en-GB"/>
-          <w14:ligatures w14:val="none"/>
-        </w:rPr>
-        <w:t xml:space="preserve"> e </w:t>
-      </w:r>
-      <w:r>
-        <w:rPr>
-          <w:rFonts w:ascii="Arial" w:eastAsia="Times New Roman" w:hAnsi="Arial" w:cs="Arial"/>
-          <w:b/>
-          <w:bCs/>
-          <w:kern w:val="0"/>
-          <w:lang w:eastAsia="en-GB"/>
-          <w14:ligatures w14:val="none"/>
-        </w:rPr>
-        <w:t>ripetitivo</w:t>
-      </w:r>
-      <w:r>
-        <w:rPr>
-          <w:rFonts w:ascii="Arial" w:eastAsia="Times New Roman" w:hAnsi="Arial" w:cs="Arial"/>
-          <w:kern w:val="0"/>
-          <w:lang w:eastAsia="en-GB"/>
-          <w14:ligatures w14:val="none"/>
-        </w:rPr>
-        <w:t>.</w:t>
-      </w:r>
-    </w:p>
-    <w:p>
-      <w:pPr>
-        <w:spacing w:after="0" w:line="240" w:lineRule="auto"/>
-        <w:ind w:left="-284" w:right="-330"/>
-        <w:jc w:val="both"/>
-        <w:rPr>
-          <w:rFonts w:ascii="Arial" w:eastAsia="Times New Roman" w:hAnsi="Arial" w:cs="Arial"/>
-          <w:kern w:val="0"/>
-          <w:lang w:eastAsia="en-GB"/>
-          <w14:ligatures w14:val="none"/>
-        </w:rPr>
-      </w:pPr>
-      <w:r>
-        <w:rPr>
-          <w:rFonts w:ascii="Arial" w:eastAsia="Times New Roman" w:hAnsi="Arial" w:cs="Arial"/>
-          <w:kern w:val="0"/>
-          <w:lang w:eastAsia="en-GB"/>
-          <w14:ligatures w14:val="none"/>
-        </w:rPr>
-        <w:t xml:space="preserve">Ritengo </w:t>
-      </w:r>
-      <w:r>
-        <w:rPr>
-          <w:rFonts w:ascii="Arial" w:eastAsia="Times New Roman" w:hAnsi="Arial" w:cs="Arial"/>
-          <w:kern w:val="0"/>
-          <w:lang w:eastAsia="en-GB"/>
-          <w14:ligatures w14:val="none"/>
-        </w:rPr>
-        <w:t>che creando</w:t>
-      </w:r>
-      <w:r>
-        <w:rPr>
-          <w:rFonts w:ascii="Arial" w:eastAsia="Times New Roman" w:hAnsi="Arial" w:cs="Arial"/>
-          <w:kern w:val="0"/>
-          <w:lang w:eastAsia="en-GB"/>
-          <w14:ligatures w14:val="none"/>
-        </w:rPr>
-        <w:t xml:space="preserve"> delle funzioni che </w:t>
-      </w:r>
-      <w:r>
-        <w:rPr>
-          <w:rFonts w:ascii="Arial" w:eastAsia="Times New Roman" w:hAnsi="Arial" w:cs="Arial"/>
-          <w:kern w:val="0"/>
-          <w:lang w:eastAsia="en-GB"/>
-          <w14:ligatures w14:val="none"/>
-        </w:rPr>
-        <w:t>raccolgano</w:t>
-      </w:r>
-      <w:r>
-        <w:rPr>
-          <w:rFonts w:ascii="Arial" w:eastAsia="Times New Roman" w:hAnsi="Arial" w:cs="Arial"/>
-          <w:kern w:val="0"/>
-          <w:lang w:eastAsia="en-GB"/>
-          <w14:ligatures w14:val="none"/>
-        </w:rPr>
-        <w:t xml:space="preserve"> </w:t>
-      </w:r>
-      <w:r>
-        <w:rPr>
-          <w:rFonts w:ascii="Arial" w:eastAsia="Times New Roman" w:hAnsi="Arial" w:cs="Arial"/>
-          <w:kern w:val="0"/>
-          <w:lang w:eastAsia="en-GB"/>
-          <w14:ligatures w14:val="none"/>
-        </w:rPr>
-        <w:t>gruppi</w:t>
-      </w:r>
-      <w:r>
-        <w:rPr>
-          <w:rFonts w:ascii="Arial" w:eastAsia="Times New Roman" w:hAnsi="Arial" w:cs="Arial"/>
-          <w:kern w:val="0"/>
-          <w:lang w:eastAsia="en-GB"/>
-          <w14:ligatures w14:val="none"/>
-        </w:rPr>
-        <w:t xml:space="preserve"> di </w:t>
-      </w:r>
-      <w:r>
-        <w:rPr>
-          <w:rFonts w:ascii="Arial" w:eastAsia="Times New Roman" w:hAnsi="Arial" w:cs="Arial"/>
-          <w:kern w:val="0"/>
-          <w:lang w:eastAsia="en-GB"/>
-          <w14:ligatures w14:val="none"/>
-        </w:rPr>
-        <w:t>istruzioni ricorrenti</w:t>
-      </w:r>
-      <w:r>
-        <w:rPr>
-          <w:rFonts w:ascii="Arial" w:eastAsia="Times New Roman" w:hAnsi="Arial" w:cs="Arial"/>
-          <w:kern w:val="0"/>
-          <w:lang w:eastAsia="en-GB"/>
-          <w14:ligatures w14:val="none"/>
-        </w:rPr>
-        <w:t>,</w:t>
-      </w:r>
-      <w:r>
-        <w:rPr>
-          <w:rFonts w:ascii="Arial" w:eastAsia="Times New Roman" w:hAnsi="Arial" w:cs="Arial"/>
-          <w:kern w:val="0"/>
-          <w:lang w:eastAsia="en-GB"/>
-          <w14:ligatures w14:val="none"/>
-        </w:rPr>
-        <w:t xml:space="preserve"> si alleggerirebbe mol</w:t>
-      </w:r>
-      <w:r>
-        <w:rPr>
-          <w:rFonts w:ascii="Arial" w:eastAsia="Times New Roman" w:hAnsi="Arial" w:cs="Arial"/>
-          <w:kern w:val="0"/>
-          <w:lang w:eastAsia="en-GB"/>
-          <w14:ligatures w14:val="none"/>
-        </w:rPr>
-        <w:t>to</w:t>
-      </w:r>
-      <w:r>
-        <w:rPr>
-          <w:rFonts w:ascii="Arial" w:eastAsia="Times New Roman" w:hAnsi="Arial" w:cs="Arial"/>
-          <w:kern w:val="0"/>
-          <w:lang w:eastAsia="en-GB"/>
-          <w14:ligatures w14:val="none"/>
-        </w:rPr>
-        <w:t xml:space="preserve"> il </w:t>
-      </w:r>
-      <w:proofErr w:type="spellStart"/>
-      <w:r>
-        <w:rPr>
-          <w:rFonts w:ascii="Arial" w:eastAsia="Times New Roman" w:hAnsi="Arial" w:cs="Arial"/>
-          <w:kern w:val="0"/>
-          <w:lang w:eastAsia="en-GB"/>
-          <w14:ligatures w14:val="none"/>
-        </w:rPr>
-        <w:t>m</w:t>
-      </w:r>
-      <w:r>
-        <w:rPr>
-          <w:rFonts w:ascii="Arial" w:eastAsia="Times New Roman" w:hAnsi="Arial" w:cs="Arial"/>
-          <w:kern w:val="0"/>
-          <w:lang w:eastAsia="en-GB"/>
-          <w14:ligatures w14:val="none"/>
-        </w:rPr>
-        <w:t>ain</w:t>
-      </w:r>
-      <w:proofErr w:type="spellEnd"/>
-      <w:r>
-        <w:rPr>
-          <w:rFonts w:ascii="Arial" w:eastAsia="Times New Roman" w:hAnsi="Arial" w:cs="Arial"/>
-          <w:kern w:val="0"/>
-          <w:lang w:eastAsia="en-GB"/>
-          <w14:ligatures w14:val="none"/>
-        </w:rPr>
-        <w:t>, diminuendo anche il rischio di incorrere in bug</w:t>
-      </w:r>
-      <w:r>
-        <w:rPr>
-          <w:rFonts w:ascii="Arial" w:eastAsia="Times New Roman" w:hAnsi="Arial" w:cs="Arial"/>
-          <w:kern w:val="0"/>
-          <w:lang w:eastAsia="en-GB"/>
-          <w14:ligatures w14:val="none"/>
-        </w:rPr>
-        <w:t xml:space="preserve"> (</w:t>
-      </w:r>
-      <w:r>
-        <w:rPr>
-          <w:rFonts w:ascii="Arial" w:eastAsia="Times New Roman" w:hAnsi="Arial" w:cs="Arial"/>
-          <w:kern w:val="0"/>
-          <w:lang w:eastAsia="en-GB"/>
-          <w14:ligatures w14:val="none"/>
-        </w:rPr>
-        <w:t xml:space="preserve">quando per esempio si deve correggere </w:t>
-      </w:r>
-      <w:r>
-        <w:rPr>
-          <w:rFonts w:ascii="Arial" w:eastAsia="Times New Roman" w:hAnsi="Arial" w:cs="Arial"/>
-          <w:kern w:val="0"/>
-          <w:lang w:eastAsia="en-GB"/>
-          <w14:ligatures w14:val="none"/>
-        </w:rPr>
-        <w:t>un’istruzione</w:t>
-      </w:r>
-      <w:r>
-        <w:rPr>
-          <w:rFonts w:ascii="Arial" w:eastAsia="Times New Roman" w:hAnsi="Arial" w:cs="Arial"/>
-          <w:kern w:val="0"/>
-          <w:lang w:eastAsia="en-GB"/>
-          <w14:ligatures w14:val="none"/>
-        </w:rPr>
-        <w:t xml:space="preserve"> </w:t>
-      </w:r>
-      <w:r>
-        <w:rPr>
-          <w:rFonts w:ascii="Arial" w:eastAsia="Times New Roman" w:hAnsi="Arial" w:cs="Arial"/>
-          <w:kern w:val="0"/>
-          <w:lang w:eastAsia="en-GB"/>
-          <w14:ligatures w14:val="none"/>
-        </w:rPr>
-        <w:t>che è presente più volte nel codice</w:t>
-      </w:r>
-      <w:r>
-        <w:rPr>
-          <w:rFonts w:ascii="Arial" w:eastAsia="Times New Roman" w:hAnsi="Arial" w:cs="Arial"/>
-          <w:kern w:val="0"/>
-          <w:lang w:eastAsia="en-GB"/>
-          <w14:ligatures w14:val="none"/>
-        </w:rPr>
-        <w:t xml:space="preserve">, lo si può fare una volta per tutte nella funzione che la include, </w:t>
-      </w:r>
-      <w:r>
-        <w:rPr>
-          <w:rFonts w:ascii="Arial" w:eastAsia="Times New Roman" w:hAnsi="Arial" w:cs="Arial"/>
-          <w:kern w:val="0"/>
-          <w:lang w:eastAsia="en-GB"/>
-          <w14:ligatures w14:val="none"/>
-        </w:rPr>
-        <w:t xml:space="preserve">evitando di dimenticarsi di ‘correggerla da altre </w:t>
-      </w:r>
-      <w:proofErr w:type="spellStart"/>
-      <w:r>
-        <w:rPr>
-          <w:rFonts w:ascii="Arial" w:eastAsia="Times New Roman" w:hAnsi="Arial" w:cs="Arial"/>
-          <w:kern w:val="0"/>
-          <w:lang w:eastAsia="en-GB"/>
-          <w14:ligatures w14:val="none"/>
-        </w:rPr>
-        <w:t>parti’</w:t>
-      </w:r>
-      <w:proofErr w:type="spellEnd"/>
-      <w:r>
-        <w:rPr>
-          <w:rFonts w:ascii="Arial" w:eastAsia="Times New Roman" w:hAnsi="Arial" w:cs="Arial"/>
-          <w:kern w:val="0"/>
-          <w:lang w:eastAsia="en-GB"/>
-          <w14:ligatures w14:val="none"/>
-        </w:rPr>
-        <w:t>).</w:t>
-      </w:r>
-    </w:p>
-    <w:p>
-      <w:pPr>
-        <w:spacing w:after="0" w:line="240" w:lineRule="auto"/>
-        <w:ind w:left="-284" w:right="-330"/>
-        <w:jc w:val="both"/>
-        <w:rPr>
-          <w:rFonts w:ascii="Times New Roman" w:eastAsia="Times New Roman" w:hAnsi="Times New Roman" w:cs="Times New Roman"/>
-          <w:b/>
-          <w:bCs/>
-          <w:color w:val="0066FF"/>
+        <w:ind w:left="-284" w:right="-330"/>
+        <w:jc w:val="both"/>
+        <w:rPr>
+          <w:rFonts w:ascii="Arial" w:eastAsia="Times New Roman" w:hAnsi="Arial" w:cs="Arial"/>
+          <w:b/>
+          <w:bCs/>
           <w:kern w:val="0"/>
           <w:sz w:val="24"/>
           <w:szCs w:val="24"/>
+          <w:lang w:eastAsia="en-GB"/>
+          <w14:ligatures w14:val="none"/>
+        </w:rPr>
+      </w:pPr>
+      <w:r>
+        <w:rPr>
+          <w:rFonts w:ascii="Arial" w:eastAsia="Times New Roman" w:hAnsi="Arial" w:cs="Arial"/>
+          <w:b/>
+          <w:bCs/>
+          <w:kern w:val="0"/>
+          <w:sz w:val="24"/>
+          <w:szCs w:val="24"/>
+          <w:lang w:eastAsia="en-GB"/>
+          <w14:ligatures w14:val="none"/>
+        </w:rPr>
+        <w:t>Main</w:t>
+      </w:r>
+    </w:p>
+    <w:p>
+      <w:pPr>
+        <w:spacing w:after="0" w:line="240" w:lineRule="auto"/>
+        <w:ind w:right="-330"/>
+        <w:jc w:val="both"/>
+        <w:rPr>
+          <w:rFonts w:ascii="Arial" w:eastAsia="Times New Roman" w:hAnsi="Arial" w:cs="Arial"/>
+          <w:kern w:val="0"/>
+          <w:lang w:eastAsia="en-GB"/>
+          <w14:ligatures w14:val="none"/>
+        </w:rPr>
+      </w:pPr>
+    </w:p>
+    <w:p>
+      <w:pPr>
+        <w:spacing w:after="0" w:line="240" w:lineRule="auto"/>
+        <w:ind w:left="-284" w:right="-330"/>
+        <w:jc w:val="both"/>
+        <w:rPr>
+          <w:rFonts w:ascii="Arial" w:eastAsia="Times New Roman" w:hAnsi="Arial" w:cs="Arial"/>
+          <w:kern w:val="0"/>
+          <w:lang w:eastAsia="en-GB"/>
+          <w14:ligatures w14:val="none"/>
+        </w:rPr>
+      </w:pPr>
+      <w:r>
+        <w:rPr>
+          <w:rFonts w:ascii="Arial" w:eastAsia="Times New Roman" w:hAnsi="Arial" w:cs="Arial"/>
+          <w:kern w:val="0"/>
+          <w:lang w:eastAsia="en-GB"/>
+          <w14:ligatures w14:val="none"/>
+        </w:rPr>
+        <w:t>N</w:t>
+      </w:r>
+      <w:r>
+        <w:rPr>
+          <w:rFonts w:ascii="Arial" w:eastAsia="Times New Roman" w:hAnsi="Arial" w:cs="Arial"/>
+          <w:kern w:val="0"/>
+          <w:lang w:eastAsia="en-GB"/>
+          <w14:ligatures w14:val="none"/>
+        </w:rPr>
+        <w:t>onostante</w:t>
+      </w:r>
+      <w:r>
+        <w:rPr>
+          <w:rFonts w:ascii="Arial" w:eastAsia="Times New Roman" w:hAnsi="Arial" w:cs="Arial"/>
+          <w:kern w:val="0"/>
+          <w:lang w:eastAsia="en-GB"/>
+          <w14:ligatures w14:val="none"/>
+        </w:rPr>
+        <w:t xml:space="preserve"> </w:t>
+      </w:r>
+      <w:r>
+        <w:rPr>
+          <w:rFonts w:ascii="Arial" w:eastAsia="Times New Roman" w:hAnsi="Arial" w:cs="Arial"/>
+          <w:kern w:val="0"/>
+          <w:lang w:eastAsia="en-GB"/>
+          <w14:ligatures w14:val="none"/>
+        </w:rPr>
+        <w:t xml:space="preserve">sia funzionante (come </w:t>
+      </w:r>
+      <w:r>
+        <w:rPr>
+          <w:rFonts w:ascii="Arial" w:eastAsia="Times New Roman" w:hAnsi="Arial" w:cs="Arial"/>
+          <w:kern w:val="0"/>
+          <w:lang w:eastAsia="en-GB"/>
+          <w14:ligatures w14:val="none"/>
+        </w:rPr>
+        <w:t>ho scritto</w:t>
+      </w:r>
+      <w:r>
+        <w:rPr>
+          <w:rFonts w:ascii="Arial" w:eastAsia="Times New Roman" w:hAnsi="Arial" w:cs="Arial"/>
+          <w:kern w:val="0"/>
+          <w:lang w:eastAsia="en-GB"/>
+          <w14:ligatures w14:val="none"/>
+        </w:rPr>
+        <w:t xml:space="preserve"> nei punti successivi), trovo il main </w:t>
+      </w:r>
+      <w:r>
+        <w:rPr>
+          <w:rFonts w:ascii="Arial" w:eastAsia="Times New Roman" w:hAnsi="Arial" w:cs="Arial"/>
+          <w:kern w:val="0"/>
+          <w:lang w:eastAsia="en-GB"/>
+          <w14:ligatures w14:val="none"/>
+        </w:rPr>
+        <w:t xml:space="preserve">un po’ troppo </w:t>
+      </w:r>
+      <w:r>
+        <w:rPr>
+          <w:rFonts w:ascii="Arial" w:eastAsia="Times New Roman" w:hAnsi="Arial" w:cs="Arial"/>
+          <w:b/>
+          <w:bCs/>
+          <w:kern w:val="0"/>
+          <w:lang w:eastAsia="en-GB"/>
+          <w14:ligatures w14:val="none"/>
+        </w:rPr>
+        <w:t>annidato</w:t>
+      </w:r>
+      <w:r>
+        <w:rPr>
+          <w:rFonts w:ascii="Arial" w:eastAsia="Times New Roman" w:hAnsi="Arial" w:cs="Arial"/>
+          <w:kern w:val="0"/>
+          <w:lang w:eastAsia="en-GB"/>
+          <w14:ligatures w14:val="none"/>
+        </w:rPr>
+        <w:t xml:space="preserve"> e </w:t>
+      </w:r>
+      <w:r>
+        <w:rPr>
+          <w:rFonts w:ascii="Arial" w:eastAsia="Times New Roman" w:hAnsi="Arial" w:cs="Arial"/>
+          <w:b/>
+          <w:bCs/>
+          <w:kern w:val="0"/>
+          <w:lang w:eastAsia="en-GB"/>
+          <w14:ligatures w14:val="none"/>
+        </w:rPr>
+        <w:t>poco modulare</w:t>
+      </w:r>
+      <w:r>
+        <w:rPr>
+          <w:rFonts w:ascii="Arial" w:eastAsia="Times New Roman" w:hAnsi="Arial" w:cs="Arial"/>
+          <w:kern w:val="0"/>
+          <w:lang w:eastAsia="en-GB"/>
+          <w14:ligatures w14:val="none"/>
+        </w:rPr>
+        <w:t>: spesso le stesse righe di codice sono ripetute 2 o 3 volte</w:t>
+      </w:r>
+      <w:r>
+        <w:rPr>
+          <w:rFonts w:ascii="Arial" w:eastAsia="Times New Roman" w:hAnsi="Arial" w:cs="Arial"/>
+          <w:kern w:val="0"/>
+          <w:lang w:eastAsia="en-GB"/>
+          <w14:ligatures w14:val="none"/>
+        </w:rPr>
+        <w:t>, e per questo esso risulta anche molto lungo</w:t>
+      </w:r>
+      <w:r>
+        <w:rPr>
+          <w:rFonts w:ascii="Arial" w:eastAsia="Times New Roman" w:hAnsi="Arial" w:cs="Arial"/>
+          <w:kern w:val="0"/>
+          <w:lang w:eastAsia="en-GB"/>
+          <w14:ligatures w14:val="none"/>
+        </w:rPr>
+        <w:t xml:space="preserve"> e </w:t>
+      </w:r>
+      <w:r>
+        <w:rPr>
+          <w:rFonts w:ascii="Arial" w:eastAsia="Times New Roman" w:hAnsi="Arial" w:cs="Arial"/>
+          <w:b/>
+          <w:bCs/>
+          <w:kern w:val="0"/>
+          <w:lang w:eastAsia="en-GB"/>
+          <w14:ligatures w14:val="none"/>
+        </w:rPr>
+        <w:t>ripetitivo</w:t>
+      </w:r>
+      <w:r>
+        <w:rPr>
+          <w:rFonts w:ascii="Arial" w:eastAsia="Times New Roman" w:hAnsi="Arial" w:cs="Arial"/>
+          <w:kern w:val="0"/>
+          <w:lang w:eastAsia="en-GB"/>
+          <w14:ligatures w14:val="none"/>
+        </w:rPr>
+        <w:t>.</w:t>
+      </w:r>
+    </w:p>
+    <w:p>
+      <w:pPr>
+        <w:spacing w:after="0" w:line="240" w:lineRule="auto"/>
+        <w:ind w:left="-284" w:right="-330"/>
+        <w:jc w:val="both"/>
+        <w:rPr>
+          <w:rFonts w:ascii="Arial" w:eastAsia="Times New Roman" w:hAnsi="Arial" w:cs="Arial"/>
+          <w:kern w:val="0"/>
+          <w:lang w:eastAsia="en-GB"/>
+          <w14:ligatures w14:val="none"/>
+        </w:rPr>
+      </w:pPr>
+      <w:r>
+        <w:rPr>
+          <w:rFonts w:ascii="Arial" w:eastAsia="Times New Roman" w:hAnsi="Arial" w:cs="Arial"/>
+          <w:kern w:val="0"/>
+          <w:lang w:eastAsia="en-GB"/>
+          <w14:ligatures w14:val="none"/>
+        </w:rPr>
+        <w:t xml:space="preserve">Ritengo </w:t>
+      </w:r>
+      <w:r>
+        <w:rPr>
+          <w:rFonts w:ascii="Arial" w:eastAsia="Times New Roman" w:hAnsi="Arial" w:cs="Arial"/>
+          <w:kern w:val="0"/>
+          <w:lang w:eastAsia="en-GB"/>
+          <w14:ligatures w14:val="none"/>
+        </w:rPr>
+        <w:t>che creando</w:t>
+      </w:r>
+      <w:r>
+        <w:rPr>
+          <w:rFonts w:ascii="Arial" w:eastAsia="Times New Roman" w:hAnsi="Arial" w:cs="Arial"/>
+          <w:kern w:val="0"/>
+          <w:lang w:eastAsia="en-GB"/>
+          <w14:ligatures w14:val="none"/>
+        </w:rPr>
+        <w:t xml:space="preserve"> delle funzioni che </w:t>
+      </w:r>
+      <w:r>
+        <w:rPr>
+          <w:rFonts w:ascii="Arial" w:eastAsia="Times New Roman" w:hAnsi="Arial" w:cs="Arial"/>
+          <w:kern w:val="0"/>
+          <w:lang w:eastAsia="en-GB"/>
+          <w14:ligatures w14:val="none"/>
+        </w:rPr>
+        <w:t>raccolgano</w:t>
+      </w:r>
+      <w:r>
+        <w:rPr>
+          <w:rFonts w:ascii="Arial" w:eastAsia="Times New Roman" w:hAnsi="Arial" w:cs="Arial"/>
+          <w:kern w:val="0"/>
+          <w:lang w:eastAsia="en-GB"/>
+          <w14:ligatures w14:val="none"/>
+        </w:rPr>
+        <w:t xml:space="preserve"> </w:t>
+      </w:r>
+      <w:r>
+        <w:rPr>
+          <w:rFonts w:ascii="Arial" w:eastAsia="Times New Roman" w:hAnsi="Arial" w:cs="Arial"/>
+          <w:kern w:val="0"/>
+          <w:lang w:eastAsia="en-GB"/>
+          <w14:ligatures w14:val="none"/>
+        </w:rPr>
+        <w:t>gruppi</w:t>
+      </w:r>
+      <w:r>
+        <w:rPr>
+          <w:rFonts w:ascii="Arial" w:eastAsia="Times New Roman" w:hAnsi="Arial" w:cs="Arial"/>
+          <w:kern w:val="0"/>
+          <w:lang w:eastAsia="en-GB"/>
+          <w14:ligatures w14:val="none"/>
+        </w:rPr>
+        <w:t xml:space="preserve"> di </w:t>
+      </w:r>
+      <w:r>
+        <w:rPr>
+          <w:rFonts w:ascii="Arial" w:eastAsia="Times New Roman" w:hAnsi="Arial" w:cs="Arial"/>
+          <w:kern w:val="0"/>
+          <w:lang w:eastAsia="en-GB"/>
+          <w14:ligatures w14:val="none"/>
+        </w:rPr>
+        <w:t>istruzioni ricorrenti</w:t>
+      </w:r>
+      <w:r>
+        <w:rPr>
+          <w:rFonts w:ascii="Arial" w:eastAsia="Times New Roman" w:hAnsi="Arial" w:cs="Arial"/>
+          <w:kern w:val="0"/>
+          <w:lang w:eastAsia="en-GB"/>
+          <w14:ligatures w14:val="none"/>
+        </w:rPr>
+        <w:t>,</w:t>
+      </w:r>
+      <w:r>
+        <w:rPr>
+          <w:rFonts w:ascii="Arial" w:eastAsia="Times New Roman" w:hAnsi="Arial" w:cs="Arial"/>
+          <w:kern w:val="0"/>
+          <w:lang w:eastAsia="en-GB"/>
+          <w14:ligatures w14:val="none"/>
+        </w:rPr>
+        <w:t xml:space="preserve"> </w:t>
+      </w:r>
+      <w:r>
+        <w:rPr>
+          <w:rFonts w:ascii="Arial" w:eastAsia="Times New Roman" w:hAnsi="Arial" w:cs="Arial"/>
+          <w:kern w:val="0"/>
+          <w:lang w:eastAsia="en-GB"/>
+          <w14:ligatures w14:val="none"/>
+        </w:rPr>
+        <w:t xml:space="preserve">lo </w:t>
+      </w:r>
+      <w:r>
+        <w:rPr>
+          <w:rFonts w:ascii="Arial" w:eastAsia="Times New Roman" w:hAnsi="Arial" w:cs="Arial"/>
+          <w:kern w:val="0"/>
+          <w:lang w:eastAsia="en-GB"/>
+          <w14:ligatures w14:val="none"/>
+        </w:rPr>
+        <w:t>si alleggerirebbe mol</w:t>
+      </w:r>
+      <w:r>
+        <w:rPr>
+          <w:rFonts w:ascii="Arial" w:eastAsia="Times New Roman" w:hAnsi="Arial" w:cs="Arial"/>
+          <w:kern w:val="0"/>
+          <w:lang w:eastAsia="en-GB"/>
+          <w14:ligatures w14:val="none"/>
+        </w:rPr>
+        <w:t>to, diminuendo anche il rischio di incorrere in bug</w:t>
+      </w:r>
+      <w:r>
+        <w:rPr>
+          <w:rFonts w:ascii="Arial" w:eastAsia="Times New Roman" w:hAnsi="Arial" w:cs="Arial"/>
+          <w:kern w:val="0"/>
+          <w:lang w:eastAsia="en-GB"/>
+          <w14:ligatures w14:val="none"/>
+        </w:rPr>
+        <w:t xml:space="preserve"> (</w:t>
+      </w:r>
+      <w:r>
+        <w:rPr>
+          <w:rFonts w:ascii="Arial" w:eastAsia="Times New Roman" w:hAnsi="Arial" w:cs="Arial"/>
+          <w:kern w:val="0"/>
+          <w:lang w:eastAsia="en-GB"/>
+          <w14:ligatures w14:val="none"/>
+        </w:rPr>
+        <w:t xml:space="preserve">quando per esempio si deve correggere </w:t>
+      </w:r>
+      <w:r>
+        <w:rPr>
+          <w:rFonts w:ascii="Arial" w:eastAsia="Times New Roman" w:hAnsi="Arial" w:cs="Arial"/>
+          <w:kern w:val="0"/>
+          <w:lang w:eastAsia="en-GB"/>
+          <w14:ligatures w14:val="none"/>
+        </w:rPr>
+        <w:t>un’istruzione</w:t>
+      </w:r>
+      <w:r>
+        <w:rPr>
+          <w:rFonts w:ascii="Arial" w:eastAsia="Times New Roman" w:hAnsi="Arial" w:cs="Arial"/>
+          <w:kern w:val="0"/>
+          <w:lang w:eastAsia="en-GB"/>
+          <w14:ligatures w14:val="none"/>
+        </w:rPr>
+        <w:t xml:space="preserve"> </w:t>
+      </w:r>
+      <w:r>
+        <w:rPr>
+          <w:rFonts w:ascii="Arial" w:eastAsia="Times New Roman" w:hAnsi="Arial" w:cs="Arial"/>
+          <w:kern w:val="0"/>
+          <w:lang w:eastAsia="en-GB"/>
+          <w14:ligatures w14:val="none"/>
+        </w:rPr>
+        <w:t>che è presente più volte nel codice</w:t>
+      </w:r>
+      <w:r>
+        <w:rPr>
+          <w:rFonts w:ascii="Arial" w:eastAsia="Times New Roman" w:hAnsi="Arial" w:cs="Arial"/>
+          <w:kern w:val="0"/>
+          <w:lang w:eastAsia="en-GB"/>
+          <w14:ligatures w14:val="none"/>
+        </w:rPr>
+        <w:t xml:space="preserve">, lo si può fare una volta per tutte nella funzione che la include, </w:t>
+      </w:r>
+      <w:r>
+        <w:rPr>
+          <w:rFonts w:ascii="Arial" w:eastAsia="Times New Roman" w:hAnsi="Arial" w:cs="Arial"/>
+          <w:kern w:val="0"/>
+          <w:lang w:eastAsia="en-GB"/>
+          <w14:ligatures w14:val="none"/>
+        </w:rPr>
+        <w:t xml:space="preserve">evitando di dimenticarsi di ‘correggerla </w:t>
+      </w:r>
+      <w:r>
+        <w:rPr>
+          <w:rFonts w:ascii="Arial" w:eastAsia="Times New Roman" w:hAnsi="Arial" w:cs="Arial"/>
+          <w:kern w:val="0"/>
+          <w:lang w:eastAsia="en-GB"/>
+          <w14:ligatures w14:val="none"/>
+        </w:rPr>
+        <w:t xml:space="preserve">in alcune </w:t>
+      </w:r>
+      <w:r>
+        <w:rPr>
+          <w:rFonts w:ascii="Arial" w:eastAsia="Times New Roman" w:hAnsi="Arial" w:cs="Arial"/>
+          <w:kern w:val="0"/>
+          <w:lang w:eastAsia="en-GB"/>
+          <w14:ligatures w14:val="none"/>
+        </w:rPr>
+        <w:t>parti’).</w:t>
+      </w:r>
+      <w:r>
+        <w:rPr>
+          <w:rFonts w:ascii="Arial" w:eastAsia="Times New Roman" w:hAnsi="Arial" w:cs="Arial"/>
+          <w:kern w:val="0"/>
+          <w:lang w:eastAsia="en-GB"/>
+          <w14:ligatures w14:val="none"/>
+        </w:rPr>
+        <w:br w:type="page"/>
+      </w:r>
+    </w:p>
+    <w:p>
+      <w:pPr>
+        <w:spacing w:after="0" w:line="240" w:lineRule="auto"/>
+        <w:ind w:left="-284" w:right="-330"/>
+        <w:jc w:val="both"/>
+        <w:rPr>
+          <w:rFonts w:ascii="Arial" w:eastAsia="Times New Roman" w:hAnsi="Arial" w:cs="Arial"/>
+          <w:kern w:val="0"/>
           <w:lang w:eastAsia="en-GB"/>
           <w14:ligatures w14:val="none"/>
         </w:rPr>
@@ -5880,7 +5611,7 @@
     <w:p>
       <w:pPr>
         <w:spacing w:after="0" w:line="240" w:lineRule="auto"/>
-        <w:ind w:right="-330"/>
+        <w:ind w:left="76" w:right="-330"/>
         <w:jc w:val="both"/>
         <w:rPr>
           <w:rFonts w:ascii="Arial" w:eastAsia="Times New Roman" w:hAnsi="Arial" w:cs="Arial"/>
@@ -6078,24 +5809,6 @@
           <w:lang w:eastAsia="en-GB"/>
           <w14:ligatures w14:val="none"/>
         </w:rPr>
-        <w:t xml:space="preserve"> (</w:t>
-      </w:r>
-      <w:r>
-        <w:rPr>
-          <w:rFonts w:ascii="Arial" w:eastAsia="Times New Roman" w:hAnsi="Arial" w:cs="Arial"/>
-          <w:kern w:val="0"/>
-          <w:lang w:eastAsia="en-GB"/>
-          <w14:ligatures w14:val="none"/>
-        </w:rPr>
-        <w:t>anche se in realtà fortunatamente l’oggetto non è stato costruito, altrimenti sarebbe stata generata un’eccezione)</w:t>
-      </w:r>
-      <w:r>
-        <w:rPr>
-          <w:rFonts w:ascii="Arial" w:eastAsia="Times New Roman" w:hAnsi="Arial" w:cs="Arial"/>
-          <w:kern w:val="0"/>
-          <w:lang w:eastAsia="en-GB"/>
-          <w14:ligatures w14:val="none"/>
-        </w:rPr>
         <w:t>.</w:t>
       </w:r>
       <w:r>
@@ -6243,21 +5956,73 @@
     <w:p>
       <w:pPr>
         <w:spacing w:after="0" w:line="240" w:lineRule="auto"/>
-        <w:ind w:left="-284" w:right="-330"/>
-        <w:jc w:val="both"/>
-        <w:rPr>
-          <w:rFonts w:ascii="Arial" w:eastAsia="Times New Roman" w:hAnsi="Arial" w:cs="Arial"/>
-          <w:kern w:val="0"/>
-          <w:lang w:eastAsia="en-GB"/>
-          <w14:ligatures w14:val="none"/>
-        </w:rPr>
-      </w:pPr>
-    </w:p>
-    <w:p>
-      <w:pPr>
-        <w:spacing w:after="0" w:line="240" w:lineRule="auto"/>
-        <w:ind w:left="-284" w:right="-330"/>
-        <w:jc w:val="both"/>
+        <w:ind w:left="76" w:right="-330"/>
+        <w:jc w:val="both"/>
+        <w:rPr>
+          <w:rFonts w:ascii="Arial" w:eastAsia="Times New Roman" w:hAnsi="Arial" w:cs="Arial"/>
+          <w:kern w:val="0"/>
+          <w:lang w:eastAsia="en-GB"/>
+          <w14:ligatures w14:val="none"/>
+        </w:rPr>
+      </w:pPr>
+    </w:p>
+    <w:p>
+      <w:pPr>
+        <w:spacing w:after="0" w:line="240" w:lineRule="auto"/>
+        <w:ind w:left="-284" w:right="-330"/>
+        <w:jc w:val="both"/>
+        <w:rPr>
+          <w:rFonts w:ascii="Arial" w:eastAsia="Times New Roman" w:hAnsi="Arial" w:cs="Arial"/>
+          <w:kern w:val="0"/>
+          <w:lang w:eastAsia="en-GB"/>
+          <w14:ligatures w14:val="none"/>
+        </w:rPr>
+      </w:pPr>
+      <w:r>
+        <w:rPr>
+          <w:rFonts w:ascii="Arial" w:eastAsia="Times New Roman" w:hAnsi="Arial" w:cs="Arial"/>
+          <w:kern w:val="0"/>
+          <w:lang w:eastAsia="en-GB"/>
+          <w14:ligatures w14:val="none"/>
+        </w:rPr>
+        <w:t>Eccetto questi problemi, l’interfaccia funziona correttamente.</w:t>
+      </w:r>
+    </w:p>
+    <w:p>
+      <w:pPr>
+        <w:spacing w:after="0" w:line="240" w:lineRule="auto"/>
+        <w:ind w:left="-284" w:right="-330"/>
+        <w:jc w:val="both"/>
+        <w:rPr>
+          <w:rFonts w:ascii="Arial" w:eastAsia="Times New Roman" w:hAnsi="Arial" w:cs="Arial"/>
+          <w:kern w:val="0"/>
+          <w:lang w:eastAsia="en-GB"/>
+          <w14:ligatures w14:val="none"/>
+        </w:rPr>
+      </w:pPr>
+      <w:r>
+        <w:rPr>
+          <w:rFonts w:ascii="Arial" w:eastAsia="Times New Roman" w:hAnsi="Arial" w:cs="Arial"/>
+          <w:kern w:val="0"/>
+          <w:lang w:eastAsia="en-GB"/>
+          <w14:ligatures w14:val="none"/>
+        </w:rPr>
+        <w:br w:type="page"/>
+      </w:r>
+    </w:p>
+    <w:p>
+      <w:pPr>
+        <w:spacing w:after="0" w:line="240" w:lineRule="auto"/>
+        <w:ind w:left="-284" w:right="-330"/>
+        <w:jc w:val="both"/>
+        <w:rPr>
+          <w:rFonts w:ascii="Arial" w:eastAsia="Times New Roman" w:hAnsi="Arial" w:cs="Arial"/>
+          <w:kern w:val="0"/>
+          <w:lang w:eastAsia="en-GB"/>
+          <w14:ligatures w14:val="none"/>
+        </w:rPr>
+      </w:pPr>
+      <w:r>
         <w:rPr>
           <w:rFonts w:ascii="Arial" w:eastAsia="Times New Roman" w:hAnsi="Arial" w:cs="Arial"/>
           <w:b/>
@@ -6270,7 +6035,23 @@
           <w:lang w:eastAsia="en-GB"/>
           <w14:ligatures w14:val="none"/>
         </w:rPr>
-      </w:pPr>
+        <w:lastRenderedPageBreak/>
+        <w:t xml:space="preserve">3 </w:t>
+      </w:r>
+      <w:r>
+        <w:rPr>
+          <w:rFonts w:ascii="Arial" w:eastAsia="Times New Roman" w:hAnsi="Arial" w:cs="Arial"/>
+          <w:b/>
+          <w:bCs/>
+          <w:color w:val="FF0066"/>
+          <w:kern w:val="0"/>
+          <w:sz w:val="28"/>
+          <w:szCs w:val="28"/>
+          <w:lang w:eastAsia="en-GB"/>
+          <w14:ligatures w14:val="none"/>
+        </w:rPr>
+        <w:t>Seconda</w:t>
+      </w:r>
       <w:r>
         <w:rPr>
           <w:rFonts w:ascii="Arial" w:eastAsia="Times New Roman" w:hAnsi="Arial" w:cs="Arial"/>
@@ -6284,7 +6065,7 @@
           <w:lang w:eastAsia="en-GB"/>
           <w14:ligatures w14:val="none"/>
         </w:rPr>
-        <w:t>3 Seconda sessione di test</w:t>
+        <w:t xml:space="preserve"> sessione di test</w:t>
       </w:r>
     </w:p>
     <w:p>
@@ -6327,7 +6108,6 @@
           <w:lang w:eastAsia="en-GB"/>
           <w14:ligatures w14:val="none"/>
         </w:rPr>
-        <w:lastRenderedPageBreak/>
         <w:t xml:space="preserve">3.a Definire una procedura di test che permetta di </w:t>
       </w:r>
       <w:r>
@@ -6392,7 +6172,7 @@
           <w:lang w:eastAsia="en-GB"/>
           <w14:ligatures w14:val="none"/>
         </w:rPr>
-        <w:t>(</w:t>
+        <w:t xml:space="preserve">Ho caricato </w:t>
       </w:r>
       <w:r>
         <w:rPr>
@@ -6402,9 +6182,8 @@
           <w:lang w:eastAsia="en-GB"/>
           <w14:ligatures w14:val="none"/>
         </w:rPr>
-        <w:t xml:space="preserve">devo scrivere io il </w:t>
-      </w:r>
-      <w:proofErr w:type="spellStart"/>
+        <w:t>nel repository</w:t>
+      </w:r>
       <w:r>
         <w:rPr>
           <w:rFonts w:ascii="Arial" w:eastAsia="Times New Roman" w:hAnsi="Arial" w:cs="Arial"/>
@@ -6413,9 +6192,8 @@
           <w:lang w:eastAsia="en-GB"/>
           <w14:ligatures w14:val="none"/>
         </w:rPr>
-        <w:t>main</w:t>
-      </w:r>
-      <w:proofErr w:type="spellEnd"/>
+        <w:t xml:space="preserve"> il file main_test.cpp</w:t>
+      </w:r>
       <w:r>
         <w:rPr>
           <w:rFonts w:ascii="Arial" w:eastAsia="Times New Roman" w:hAnsi="Arial" w:cs="Arial"/>
@@ -6424,22 +6202,8 @@
           <w:lang w:eastAsia="en-GB"/>
           <w14:ligatures w14:val="none"/>
         </w:rPr>
-        <w:t>)</w:t>
-      </w:r>
-    </w:p>
-    <w:p>
-      <w:pPr>
-        <w:spacing w:after="0" w:line="240" w:lineRule="auto"/>
-        <w:ind w:left="-284" w:right="-330"/>
-        <w:jc w:val="both"/>
-        <w:rPr>
-          <w:rFonts w:ascii="Arial" w:eastAsia="Times New Roman" w:hAnsi="Arial" w:cs="Arial"/>
-          <w:color w:val="000000"/>
-          <w:kern w:val="0"/>
-          <w:lang w:eastAsia="en-GB"/>
-          <w14:ligatures w14:val="none"/>
-        </w:rPr>
-      </w:pPr>
+        <w:t>.</w:t>
+      </w:r>
     </w:p>
     <w:p>
       <w:pPr>
@@ -6509,6 +6273,104 @@
           <w14:ligatures w14:val="none"/>
         </w:rPr>
       </w:pPr>
+    </w:p>
+    <w:p>
+      <w:pPr>
+        <w:spacing w:after="0" w:line="240" w:lineRule="auto"/>
+        <w:ind w:left="-284" w:right="-330"/>
+        <w:jc w:val="both"/>
+        <w:rPr>
+          <w:rFonts w:ascii="Arial" w:eastAsia="Times New Roman" w:hAnsi="Arial" w:cs="Arial"/>
+          <w:color w:val="000000"/>
+          <w:kern w:val="0"/>
+          <w:lang w:eastAsia="en-GB"/>
+          <w14:ligatures w14:val="none"/>
+        </w:rPr>
+      </w:pPr>
+      <w:r>
+        <w:rPr>
+          <w:rFonts w:ascii="Arial" w:eastAsia="Times New Roman" w:hAnsi="Arial" w:cs="Arial"/>
+          <w:color w:val="000000"/>
+          <w:kern w:val="0"/>
+          <w:lang w:eastAsia="en-GB"/>
+          <w14:ligatures w14:val="none"/>
+        </w:rPr>
+        <w:t xml:space="preserve">Ho svolto il test </w:t>
+      </w:r>
+      <w:r>
+        <w:rPr>
+          <w:rFonts w:ascii="Arial" w:eastAsia="Times New Roman" w:hAnsi="Arial" w:cs="Arial"/>
+          <w:color w:val="000000"/>
+          <w:kern w:val="0"/>
+          <w:lang w:eastAsia="en-GB"/>
+          <w14:ligatures w14:val="none"/>
+        </w:rPr>
+        <w:t>utilizzando i break point</w:t>
+      </w:r>
+      <w:r>
+        <w:rPr>
+          <w:rFonts w:ascii="Arial" w:eastAsia="Times New Roman" w:hAnsi="Arial" w:cs="Arial"/>
+          <w:color w:val="000000"/>
+          <w:kern w:val="0"/>
+          <w:lang w:eastAsia="en-GB"/>
+          <w14:ligatures w14:val="none"/>
+        </w:rPr>
+        <w:t xml:space="preserve"> e controllando costantemente</w:t>
+      </w:r>
+      <w:r>
+        <w:rPr>
+          <w:rFonts w:ascii="Arial" w:eastAsia="Times New Roman" w:hAnsi="Arial" w:cs="Arial"/>
+          <w:color w:val="000000"/>
+          <w:kern w:val="0"/>
+          <w:lang w:eastAsia="en-GB"/>
+          <w14:ligatures w14:val="none"/>
+        </w:rPr>
+        <w:t xml:space="preserve"> in ogni riga di codice</w:t>
+      </w:r>
+      <w:r>
+        <w:rPr>
+          <w:rFonts w:ascii="Arial" w:eastAsia="Times New Roman" w:hAnsi="Arial" w:cs="Arial"/>
+          <w:color w:val="000000"/>
+          <w:kern w:val="0"/>
+          <w:lang w:eastAsia="en-GB"/>
+          <w14:ligatures w14:val="none"/>
+        </w:rPr>
+        <w:t xml:space="preserve"> i valori delle variabili e vedendo cosa veniva stampato sulla console</w:t>
+      </w:r>
+      <w:r>
+        <w:rPr>
+          <w:rFonts w:ascii="Arial" w:eastAsia="Times New Roman" w:hAnsi="Arial" w:cs="Arial"/>
+          <w:color w:val="000000"/>
+          <w:kern w:val="0"/>
+          <w:lang w:eastAsia="en-GB"/>
+          <w14:ligatures w14:val="none"/>
+        </w:rPr>
+        <w:t>.</w:t>
+      </w:r>
+    </w:p>
+    <w:p>
+      <w:pPr>
+        <w:spacing w:after="0" w:line="240" w:lineRule="auto"/>
+        <w:ind w:left="-284" w:right="-330"/>
+        <w:jc w:val="both"/>
+        <w:rPr>
+          <w:rFonts w:ascii="Arial" w:eastAsia="Times New Roman" w:hAnsi="Arial" w:cs="Arial"/>
+          <w:color w:val="000000"/>
+          <w:kern w:val="0"/>
+          <w:lang w:eastAsia="en-GB"/>
+          <w14:ligatures w14:val="none"/>
+        </w:rPr>
+      </w:pPr>
+      <w:r>
+        <w:rPr>
+          <w:rFonts w:ascii="Arial" w:eastAsia="Times New Roman" w:hAnsi="Arial" w:cs="Arial"/>
+          <w:color w:val="000000"/>
+          <w:kern w:val="0"/>
+          <w:lang w:eastAsia="en-GB"/>
+          <w14:ligatures w14:val="none"/>
+        </w:rPr>
+        <w:t>Il programma funziona perfettamente.</w:t>
+      </w:r>
     </w:p>
     <w:bookmarkEnd w:id="0"/>
     <w:p>
@@ -6534,6 +6396,56 @@
     </w:sectPr>
   </w:body>
 </w:document>
+</file>
+
+<file path=word/endnotes.xml><?xml version="1.0" encoding="utf-8"?>
+<w:endnotes xmlns:wpc="http://schemas.microsoft.com/office/word/2010/wordprocessingCanvas" xmlns:cx="http://schemas.microsoft.com/office/drawing/2014/chartex" xmlns:cx1="http://schemas.microsoft.com/office/drawing/2015/9/8/chartex" xmlns:cx2="http://schemas.microsoft.com/office/drawing/2015/10/21/chartex" xmlns:cx3="http://schemas.microsoft.com/office/drawing/2016/5/9/chartex" xmlns:cx4="http://schemas.microsoft.com/office/drawing/2016/5/10/chartex" xmlns:cx5="http://schemas.microsoft.com/office/drawing/2016/5/11/chartex" xmlns:cx6="http://schemas.microsoft.com/office/drawing/2016/5/12/chartex" xmlns:cx7="http://schemas.microsoft.com/office/drawing/2016/5/13/chartex" xmlns:cx8="http://schemas.microsoft.com/office/drawing/2016/5/14/chartex" xmlns:mc="http://schemas.openxmlformats.org/markup-compatibility/2006" xmlns:aink="http://schemas.microsoft.com/office/drawing/2016/ink" xmlns:am3d="http://schemas.microsoft.com/office/drawing/2017/model3d" xmlns:o="urn:schemas-microsoft-com:office:office" xmlns:oel="http://schemas.microsoft.com/office/2019/extlst" xmlns:r="http://schemas.openxmlformats.org/officeDocument/2006/relationships" xmlns:m="http://schemas.openxmlformats.org/officeDocument/2006/math" xmlns:v="urn:schemas-microsoft-com:vml" xmlns:wp14="http://schemas.microsoft.com/office/word/2010/wordprocessingDrawing" xmlns:wp="http://schemas.openxmlformats.org/drawingml/2006/wordprocessingDrawing" xmlns:w10="urn:schemas-microsoft-com:office:word" xmlns:w="http://schemas.openxmlformats.org/wordprocessingml/2006/main" xmlns:w14="http://schemas.microsoft.com/office/word/2010/wordml" xmlns:w15="http://schemas.microsoft.com/office/word/2012/wordml" xmlns:w16cex="http://schemas.microsoft.com/office/word/2018/wordml/cex" xmlns:w16cid="http://schemas.microsoft.com/office/word/2016/wordml/cid" xmlns:w16="http://schemas.microsoft.com/office/word/2018/wordml" xmlns:w16du="http://schemas.microsoft.com/office/word/2023/wordml/word16du" xmlns:w16sdtdh="http://schemas.microsoft.com/office/word/2020/wordml/sdtdatahash" xmlns:w16se="http://schemas.microsoft.com/office/word/2015/wordml/symex" xmlns:wpg="http://schemas.microsoft.com/office/word/2010/wordprocessingGroup" xmlns:wpi="http://schemas.microsoft.com/office/word/2010/wordprocessingInk" xmlns:wne="http://schemas.microsoft.com/office/word/2006/wordml" xmlns:wps="http://schemas.microsoft.com/office/word/2010/wordprocessingShape" mc:Ignorable="w14 w15 w16se w16cid w16 w16cex w16sdtdh wp14">
+  <w:endnote w:type="separator" w:id="-1">
+    <w:p>
+      <w:pPr>
+        <w:spacing w:after="0" w:line="240" w:lineRule="auto"/>
+      </w:pPr>
+      <w:r>
+        <w:separator/>
+      </w:r>
+    </w:p>
+  </w:endnote>
+  <w:endnote w:type="continuationSeparator" w:id="0">
+    <w:p>
+      <w:pPr>
+        <w:spacing w:after="0" w:line="240" w:lineRule="auto"/>
+      </w:pPr>
+      <w:r>
+        <w:continuationSeparator/>
+      </w:r>
+    </w:p>
+  </w:endnote>
+</w:endnotes>
+</file>
+
+<file path=word/footnotes.xml><?xml version="1.0" encoding="utf-8"?>
+<w:footnotes xmlns:wpc="http://schemas.microsoft.com/office/word/2010/wordprocessingCanvas" xmlns:cx="http://schemas.microsoft.com/office/drawing/2014/chartex" xmlns:cx1="http://schemas.microsoft.com/office/drawing/2015/9/8/chartex" xmlns:cx2="http://schemas.microsoft.com/office/drawing/2015/10/21/chartex" xmlns:cx3="http://schemas.microsoft.com/office/drawing/2016/5/9/chartex" xmlns:cx4="http://schemas.microsoft.com/office/drawing/2016/5/10/chartex" xmlns:cx5="http://schemas.microsoft.com/office/drawing/2016/5/11/chartex" xmlns:cx6="http://schemas.microsoft.com/office/drawing/2016/5/12/chartex" xmlns:cx7="http://schemas.microsoft.com/office/drawing/2016/5/13/chartex" xmlns:cx8="http://schemas.microsoft.com/office/drawing/2016/5/14/chartex" xmlns:mc="http://schemas.openxmlformats.org/markup-compatibility/2006" xmlns:aink="http://schemas.microsoft.com/office/drawing/2016/ink" xmlns:am3d="http://schemas.microsoft.com/office/drawing/2017/model3d" xmlns:o="urn:schemas-microsoft-com:office:office" xmlns:oel="http://schemas.microsoft.com/office/2019/extlst" xmlns:r="http://schemas.openxmlformats.org/officeDocument/2006/relationships" xmlns:m="http://schemas.openxmlformats.org/officeDocument/2006/math" xmlns:v="urn:schemas-microsoft-com:vml" xmlns:wp14="http://schemas.microsoft.com/office/word/2010/wordprocessingDrawing" xmlns:wp="http://schemas.openxmlformats.org/drawingml/2006/wordprocessingDrawing" xmlns:w10="urn:schemas-microsoft-com:office:word" xmlns:w="http://schemas.openxmlformats.org/wordprocessingml/2006/main" xmlns:w14="http://schemas.microsoft.com/office/word/2010/wordml" xmlns:w15="http://schemas.microsoft.com/office/word/2012/wordml" xmlns:w16cex="http://schemas.microsoft.com/office/word/2018/wordml/cex" xmlns:w16cid="http://schemas.microsoft.com/office/word/2016/wordml/cid" xmlns:w16="http://schemas.microsoft.com/office/word/2018/wordml" xmlns:w16du="http://schemas.microsoft.com/office/word/2023/wordml/word16du" xmlns:w16sdtdh="http://schemas.microsoft.com/office/word/2020/wordml/sdtdatahash" xmlns:w16se="http://schemas.microsoft.com/office/word/2015/wordml/symex" xmlns:wpg="http://schemas.microsoft.com/office/word/2010/wordprocessingGroup" xmlns:wpi="http://schemas.microsoft.com/office/word/2010/wordprocessingInk" xmlns:wne="http://schemas.microsoft.com/office/word/2006/wordml" xmlns:wps="http://schemas.microsoft.com/office/word/2010/wordprocessingShape" mc:Ignorable="w14 w15 w16se w16cid w16 w16cex w16sdtdh wp14">
+  <w:footnote w:type="separator" w:id="-1">
+    <w:p>
+      <w:pPr>
+        <w:spacing w:after="0" w:line="240" w:lineRule="auto"/>
+      </w:pPr>
+      <w:r>
+        <w:separator/>
+      </w:r>
+    </w:p>
+  </w:footnote>
+  <w:footnote w:type="continuationSeparator" w:id="0">
+    <w:p>
+      <w:pPr>
+        <w:spacing w:after="0" w:line="240" w:lineRule="auto"/>
+      </w:pPr>
+      <w:r>
+        <w:continuationSeparator/>
+      </w:r>
+    </w:p>
+  </w:footnote>
+</w:footnotes>
 </file>
 
 <file path=word/numbering.xml><?xml version="1.0" encoding="utf-8"?>
@@ -6628,6 +6540,155 @@
     </w:lvl>
   </w:abstractNum>
   <w:abstractNum w:abstractNumId="1" w15:restartNumberingAfterBreak="0">
+    <w:nsid w:val="18342B71"/>
+    <w:multiLevelType w:val="multilevel"/>
+    <w:tmpl w:val="83C20C52"/>
+    <w:lvl w:ilvl="0">
+      <w:start w:val="1"/>
+      <w:numFmt w:val="bullet"/>
+      <w:lvlText w:val=""/>
+      <w:lvlJc w:val="left"/>
+      <w:pPr>
+        <w:tabs>
+          <w:tab w:val="num" w:pos="720"/>
+        </w:tabs>
+        <w:ind w:left="720" w:hanging="360"/>
+      </w:pPr>
+      <w:rPr>
+        <w:rFonts w:ascii="Symbol" w:hAnsi="Symbol" w:hint="default"/>
+        <w:sz w:val="20"/>
+      </w:rPr>
+    </w:lvl>
+    <w:lvl w:ilvl="1" w:tentative="1">
+      <w:start w:val="1"/>
+      <w:numFmt w:val="bullet"/>
+      <w:lvlText w:val=""/>
+      <w:lvlJc w:val="left"/>
+      <w:pPr>
+        <w:tabs>
+          <w:tab w:val="num" w:pos="1440"/>
+        </w:tabs>
+        <w:ind w:left="1440" w:hanging="360"/>
+      </w:pPr>
+      <w:rPr>
+        <w:rFonts w:ascii="Symbol" w:hAnsi="Symbol" w:hint="default"/>
+        <w:sz w:val="20"/>
+      </w:rPr>
+    </w:lvl>
+    <w:lvl w:ilvl="2" w:tentative="1">
+      <w:start w:val="1"/>
+      <w:numFmt w:val="bullet"/>
+      <w:lvlText w:val=""/>
+      <w:lvlJc w:val="left"/>
+      <w:pPr>
+        <w:tabs>
+          <w:tab w:val="num" w:pos="2160"/>
+        </w:tabs>
+        <w:ind w:left="2160" w:hanging="360"/>
+      </w:pPr>
+      <w:rPr>
+        <w:rFonts w:ascii="Symbol" w:hAnsi="Symbol" w:hint="default"/>
+        <w:sz w:val="20"/>
+      </w:rPr>
+    </w:lvl>
+    <w:lvl w:ilvl="3" w:tentative="1">
+      <w:start w:val="1"/>
+      <w:numFmt w:val="bullet"/>
+      <w:lvlText w:val=""/>
+      <w:lvlJc w:val="left"/>
+      <w:pPr>
+        <w:tabs>
+          <w:tab w:val="num" w:pos="2880"/>
+        </w:tabs>
+        <w:ind w:left="2880" w:hanging="360"/>
+      </w:pPr>
+      <w:rPr>
+        <w:rFonts w:ascii="Symbol" w:hAnsi="Symbol" w:hint="default"/>
+        <w:sz w:val="20"/>
+      </w:rPr>
+    </w:lvl>
+    <w:lvl w:ilvl="4" w:tentative="1">
+      <w:start w:val="1"/>
+      <w:numFmt w:val="bullet"/>
+      <w:lvlText w:val=""/>
+      <w:lvlJc w:val="left"/>
+      <w:pPr>
+        <w:tabs>
+          <w:tab w:val="num" w:pos="3600"/>
+        </w:tabs>
+        <w:ind w:left="3600" w:hanging="360"/>
+      </w:pPr>
+      <w:rPr>
+        <w:rFonts w:ascii="Symbol" w:hAnsi="Symbol" w:hint="default"/>
+        <w:sz w:val="20"/>
+      </w:rPr>
+    </w:lvl>
+    <w:lvl w:ilvl="5" w:tentative="1">
+      <w:start w:val="1"/>
+      <w:numFmt w:val="bullet"/>
+      <w:lvlText w:val=""/>
+      <w:lvlJc w:val="left"/>
+      <w:pPr>
+        <w:tabs>
+          <w:tab w:val="num" w:pos="4320"/>
+        </w:tabs>
+        <w:ind w:left="4320" w:hanging="360"/>
+      </w:pPr>
+      <w:rPr>
+        <w:rFonts w:ascii="Symbol" w:hAnsi="Symbol" w:hint="default"/>
+        <w:sz w:val="20"/>
+      </w:rPr>
+    </w:lvl>
+    <w:lvl w:ilvl="6" w:tentative="1">
+      <w:start w:val="1"/>
+      <w:numFmt w:val="bullet"/>
+      <w:lvlText w:val=""/>
+      <w:lvlJc w:val="left"/>
+      <w:pPr>
+        <w:tabs>
+          <w:tab w:val="num" w:pos="5040"/>
+        </w:tabs>
+        <w:ind w:left="5040" w:hanging="360"/>
+      </w:pPr>
+      <w:rPr>
+        <w:rFonts w:ascii="Symbol" w:hAnsi="Symbol" w:hint="default"/>
+        <w:sz w:val="20"/>
+      </w:rPr>
+    </w:lvl>
+    <w:lvl w:ilvl="7" w:tentative="1">
+      <w:start w:val="1"/>
+      <w:numFmt w:val="bullet"/>
+      <w:lvlText w:val=""/>
+      <w:lvlJc w:val="left"/>
+      <w:pPr>
+        <w:tabs>
+          <w:tab w:val="num" w:pos="5760"/>
+        </w:tabs>
+        <w:ind w:left="5760" w:hanging="360"/>
+      </w:pPr>
+      <w:rPr>
+        <w:rFonts w:ascii="Symbol" w:hAnsi="Symbol" w:hint="default"/>
+        <w:sz w:val="20"/>
+      </w:rPr>
+    </w:lvl>
+    <w:lvl w:ilvl="8" w:tentative="1">
+      <w:start w:val="1"/>
+      <w:numFmt w:val="bullet"/>
+      <w:lvlText w:val=""/>
+      <w:lvlJc w:val="left"/>
+      <w:pPr>
+        <w:tabs>
+          <w:tab w:val="num" w:pos="6480"/>
+        </w:tabs>
+        <w:ind w:left="6480" w:hanging="360"/>
+      </w:pPr>
+      <w:rPr>
+        <w:rFonts w:ascii="Symbol" w:hAnsi="Symbol" w:hint="default"/>
+        <w:sz w:val="20"/>
+      </w:rPr>
+    </w:lvl>
+  </w:abstractNum>
+  <w:abstractNum w:abstractNumId="2" w15:restartNumberingAfterBreak="0">
     <w:nsid w:val="26CE5417"/>
     <w:multiLevelType w:val="hybridMultilevel"/>
     <w:tmpl w:val="7CE272D8"/>
@@ -6740,7 +6801,7 @@
       </w:rPr>
     </w:lvl>
   </w:abstractNum>
-  <w:abstractNum w:abstractNumId="2" w15:restartNumberingAfterBreak="0">
+  <w:abstractNum w:abstractNumId="3" w15:restartNumberingAfterBreak="0">
     <w:nsid w:val="45D3750D"/>
     <w:multiLevelType w:val="hybridMultilevel"/>
     <w:tmpl w:val="673AA3E2"/>
@@ -6853,7 +6914,7 @@
       </w:rPr>
     </w:lvl>
   </w:abstractNum>
-  <w:abstractNum w:abstractNumId="3" w15:restartNumberingAfterBreak="0">
+  <w:abstractNum w:abstractNumId="4" w15:restartNumberingAfterBreak="0">
     <w:nsid w:val="58F32106"/>
     <w:multiLevelType w:val="hybridMultilevel"/>
     <w:tmpl w:val="DA56D22E"/>
@@ -6968,16 +7029,19 @@
     </w:lvl>
   </w:abstractNum>
   <w:num w:numId="1" w16cid:durableId="411513343">
+    <w:abstractNumId w:val="3"/>
+  </w:num>
+  <w:num w:numId="2" w16cid:durableId="426998002">
     <w:abstractNumId w:val="2"/>
   </w:num>
-  <w:num w:numId="2" w16cid:durableId="426998002">
-    <w:abstractNumId w:val="1"/>
-  </w:num>
   <w:num w:numId="3" w16cid:durableId="1067142381">
-    <w:abstractNumId w:val="3"/>
+    <w:abstractNumId w:val="4"/>
   </w:num>
   <w:num w:numId="4" w16cid:durableId="1596674211">
     <w:abstractNumId w:val="0"/>
+  </w:num>
+  <w:num w:numId="5" w16cid:durableId="267852723">
+    <w:abstractNumId w:val="1"/>
   </w:num>
 </w:numbering>
 </file>
@@ -7390,7 +7454,6 @@
   <w:style w:type="character" w:default="1" w:styleId="Carpredefinitoparagrafo">
     <w:name w:val="Default Paragraph Font"/>
     <w:uiPriority w:val="1"/>
-    <w:semiHidden/>
     <w:unhideWhenUsed/>
   </w:style>
   <w:style w:type="table" w:default="1" w:styleId="Tabellanormale">
@@ -7442,6 +7505,56 @@
       <w:ind w:left="720"/>
       <w:contextualSpacing/>
     </w:pPr>
+  </w:style>
+  <w:style w:type="paragraph" w:styleId="Intestazione">
+    <w:name w:val="header"/>
+    <w:basedOn w:val="Normale"/>
+    <w:link w:val="IntestazioneCarattere"/>
+    <w:uiPriority w:val="99"/>
+    <w:unhideWhenUsed/>
+    <w:rsid w:val="00B36356"/>
+    <w:pPr>
+      <w:tabs>
+        <w:tab w:val="center" w:pos="4819"/>
+        <w:tab w:val="right" w:pos="9638"/>
+      </w:tabs>
+      <w:spacing w:after="0" w:line="240" w:lineRule="auto"/>
+    </w:pPr>
+  </w:style>
+  <w:style w:type="character" w:customStyle="1" w:styleId="IntestazioneCarattere">
+    <w:name w:val="Intestazione Carattere"/>
+    <w:basedOn w:val="Carpredefinitoparagrafo"/>
+    <w:link w:val="Intestazione"/>
+    <w:uiPriority w:val="99"/>
+    <w:rsid w:val="00B36356"/>
+    <w:rPr>
+      <w:lang w:val="it-IT"/>
+    </w:rPr>
+  </w:style>
+  <w:style w:type="paragraph" w:styleId="Pidipagina">
+    <w:name w:val="footer"/>
+    <w:basedOn w:val="Normale"/>
+    <w:link w:val="PidipaginaCarattere"/>
+    <w:uiPriority w:val="99"/>
+    <w:unhideWhenUsed/>
+    <w:rsid w:val="00B36356"/>
+    <w:pPr>
+      <w:tabs>
+        <w:tab w:val="center" w:pos="4819"/>
+        <w:tab w:val="right" w:pos="9638"/>
+      </w:tabs>
+      <w:spacing w:after="0" w:line="240" w:lineRule="auto"/>
+    </w:pPr>
+  </w:style>
+  <w:style w:type="character" w:customStyle="1" w:styleId="PidipaginaCarattere">
+    <w:name w:val="Piè di pagina Carattere"/>
+    <w:basedOn w:val="Carpredefinitoparagrafo"/>
+    <w:link w:val="Pidipagina"/>
+    <w:uiPriority w:val="99"/>
+    <w:rsid w:val="00B36356"/>
+    <w:rPr>
+      <w:lang w:val="it-IT"/>
+    </w:rPr>
   </w:style>
 </w:styles>
 </file>

</xml_diff>